<commit_message>
cobenge artigo atualizado 2.0
</commit_message>
<xml_diff>
--- a/COBENGE/ARTIGO.docx
+++ b/COBENGE/ARTIGO.docx
@@ -910,34 +910,6 @@
     </w:p>
     <w:p>
       <w:pPr>
-        <w:ind w:firstLine="708"/>
-        <w:jc w:val="both"/>
-        <w:rPr>
-          <w:lang w:val="en-CA"/>
-        </w:rPr>
-      </w:pPr>
-      <w:r>
-        <w:rPr>
-          <w:rFonts w:ascii="Times New Roman" w:eastAsia="Times New Roman" w:hAnsi="Times New Roman" w:cs="Times New Roman"/>
-          <w:sz w:val="24"/>
-          <w:szCs w:val="24"/>
-          <w:lang w:val="en-CA"/>
-        </w:rPr>
-        <w:t xml:space="preserve">We do not usually have access to magnetic field measurement hardware, these could be the flowgate magnetometer, gaussimeter, induction coils and Hall effect probes. Unfortunately, these devices are priceless and the IFPE Campus Pesqueira has no such equipament. This project was aimed at making a low cost constant magnetic field meter using some ideas of analog electronics, in order to fill the lack of proper ways to make experiments in the physics laboratory. Most of this prototype was made using operational amplifiers and IC's, in order to improve the operation and efficiency of the circuit. The results are the measure of the magnetic field intensity through a Hall effect sensor that sends voltage to a linear LED bar when a magnet </w:t>
-      </w:r>
-      <w:r>
-        <w:rPr>
-          <w:rFonts w:ascii="Times New Roman" w:eastAsia="Times New Roman" w:hAnsi="Times New Roman" w:cs="Times New Roman"/>
-          <w:sz w:val="24"/>
-          <w:szCs w:val="24"/>
-          <w:lang w:val="en-CA"/>
-        </w:rPr>
-        <w:lastRenderedPageBreak/>
-        <w:t>is positioned close to the sensor. Thus, this study allowed the campus professors to use the prototype developed to teach about magnetic fields in their classes, giving them new options and drawing the students attention towards science.</w:t>
-      </w:r>
-    </w:p>
-    <w:p>
-      <w:pPr>
         <w:rPr>
           <w:rFonts w:ascii="Times New Roman" w:eastAsia="Times New Roman" w:hAnsi="Times New Roman" w:cs="Times New Roman"/>
           <w:sz w:val="24"/>
@@ -1034,7 +1006,16 @@
           <w:sz w:val="24"/>
           <w:szCs w:val="24"/>
         </w:rPr>
-        <w:t>O campo magnético pode ser definido tomando como base os campos elétricos e gravitacionais, que determinam as modificações no espaço em razão da presença de cargas elétricas ou de massa. Se</w:t>
+        <w:t xml:space="preserve">O campo magnético pode ser definido tomando como base os campos elétricos e gravitacionais, que determinam as modificações no espaço em razão da presença de cargas </w:t>
+      </w:r>
+      <w:r>
+        <w:rPr>
+          <w:rFonts w:ascii="Times New Roman" w:hAnsi="Times New Roman" w:cs="Times New Roman"/>
+          <w:sz w:val="24"/>
+          <w:szCs w:val="24"/>
+        </w:rPr>
+        <w:lastRenderedPageBreak/>
+        <w:t>elétricas ou de massa. Se</w:t>
       </w:r>
       <w:r>
         <w:rPr>
@@ -2730,23 +2711,7 @@
           <w:sz w:val="24"/>
           <w:szCs w:val="24"/>
         </w:rPr>
-        <w:t xml:space="preserve"> de um projeto que integrava algumas disciplinas do sexto período de engenharia do IFPE </w:t>
-      </w:r>
-      <w:r>
-        <w:rPr>
-          <w:rFonts w:ascii="Times New Roman" w:hAnsi="Times New Roman" w:cs="Times New Roman"/>
-          <w:sz w:val="24"/>
-          <w:szCs w:val="24"/>
-        </w:rPr>
-        <w:t xml:space="preserve">campus </w:t>
-      </w:r>
-      <w:r>
-        <w:rPr>
-          <w:rFonts w:ascii="Times New Roman" w:hAnsi="Times New Roman" w:cs="Times New Roman"/>
-          <w:sz w:val="24"/>
-          <w:szCs w:val="24"/>
-        </w:rPr>
-        <w:t>Pesqueira.</w:t>
+        <w:t xml:space="preserve"> de um projeto que integrava algumas disciplinas do sexto período de engenharia do IFPE campus Pesqueira.</w:t>
       </w:r>
       <w:r>
         <w:rPr>
@@ -2763,7 +2728,7 @@
           <w:sz w:val="24"/>
           <w:szCs w:val="24"/>
         </w:rPr>
-        <w:t>foi submetido um Pibex</w:t>
+        <w:t>foi submetido um PIBEX</w:t>
       </w:r>
       <w:r>
         <w:rPr>
@@ -2890,16 +2855,7 @@
           <w:sz w:val="24"/>
           <w:szCs w:val="24"/>
         </w:rPr>
-        <w:t xml:space="preserve"> </w:t>
-      </w:r>
-      <w:r>
-        <w:rPr>
-          <w:rFonts w:ascii="Times New Roman" w:hAnsi="Times New Roman" w:cs="Times New Roman"/>
-          <w:color w:val="000000"/>
-          <w:sz w:val="24"/>
-          <w:szCs w:val="24"/>
-        </w:rPr>
-        <w:t>microcontrolador</w:t>
+        <w:t xml:space="preserve"> microcontrolador</w:t>
       </w:r>
       <w:r>
         <w:rPr>
@@ -3521,7 +3477,25 @@
           <w:szCs w:val="24"/>
           <w:shd w:val="clear" w:color="auto" w:fill="FFFFFF"/>
         </w:rPr>
-        <w:t>Os materiais utilizados na construção do protótipo inicial foram:</w:t>
+        <w:t>Os materiais utilizados na construção d</w:t>
+      </w:r>
+      <w:r>
+        <w:rPr>
+          <w:rFonts w:ascii="Times New Roman" w:hAnsi="Times New Roman" w:cs="Times New Roman"/>
+          <w:sz w:val="24"/>
+          <w:szCs w:val="24"/>
+          <w:shd w:val="clear" w:color="auto" w:fill="FFFFFF"/>
+        </w:rPr>
+        <w:t>a placa de circuito impressa serão</w:t>
+      </w:r>
+      <w:r>
+        <w:rPr>
+          <w:rFonts w:ascii="Times New Roman" w:hAnsi="Times New Roman" w:cs="Times New Roman"/>
+          <w:sz w:val="24"/>
+          <w:szCs w:val="24"/>
+          <w:shd w:val="clear" w:color="auto" w:fill="FFFFFF"/>
+        </w:rPr>
+        <w:t>:</w:t>
       </w:r>
       <w:r>
         <w:rPr>
@@ -3544,14 +3518,128 @@
           <w:shd w:val="clear" w:color="auto" w:fill="FFFFFF"/>
         </w:rPr>
       </w:pPr>
-    </w:p>
-    <w:p>
-      <w:pPr>
+      <w:r>
+        <w:rPr>
+          <w:rFonts w:ascii="Times New Roman" w:hAnsi="Times New Roman" w:cs="Times New Roman"/>
+          <w:sz w:val="24"/>
+          <w:szCs w:val="24"/>
+          <w:shd w:val="clear" w:color="auto" w:fill="FFFFFF"/>
+        </w:rPr>
+        <w:t>Resistores</w:t>
+      </w:r>
+    </w:p>
+    <w:p>
+      <w:pPr>
+        <w:ind w:firstLine="708"/>
         <w:jc w:val="both"/>
         <w:rPr>
           <w:rFonts w:ascii="Times New Roman" w:hAnsi="Times New Roman" w:cs="Times New Roman"/>
           <w:sz w:val="24"/>
           <w:szCs w:val="24"/>
+          <w:shd w:val="clear" w:color="auto" w:fill="FFFFFF"/>
+        </w:rPr>
+      </w:pPr>
+      <w:r>
+        <w:rPr>
+          <w:rFonts w:ascii="Times New Roman" w:hAnsi="Times New Roman" w:cs="Times New Roman"/>
+          <w:sz w:val="24"/>
+          <w:szCs w:val="24"/>
+          <w:shd w:val="clear" w:color="auto" w:fill="FFFFFF"/>
+        </w:rPr>
+        <w:t>LM342N</w:t>
+      </w:r>
+    </w:p>
+    <w:p>
+      <w:pPr>
+        <w:ind w:firstLine="708"/>
+        <w:jc w:val="both"/>
+        <w:rPr>
+          <w:rFonts w:ascii="Times New Roman" w:hAnsi="Times New Roman" w:cs="Times New Roman"/>
+          <w:sz w:val="24"/>
+          <w:szCs w:val="24"/>
+          <w:shd w:val="clear" w:color="auto" w:fill="FFFFFF"/>
+        </w:rPr>
+      </w:pPr>
+      <w:r>
+        <w:rPr>
+          <w:rFonts w:ascii="Times New Roman" w:hAnsi="Times New Roman" w:cs="Times New Roman"/>
+          <w:sz w:val="24"/>
+          <w:szCs w:val="24"/>
+          <w:shd w:val="clear" w:color="auto" w:fill="FFFFFF"/>
+        </w:rPr>
+        <w:t>Potenciômetros</w:t>
+      </w:r>
+    </w:p>
+    <w:p>
+      <w:pPr>
+        <w:ind w:firstLine="708"/>
+        <w:jc w:val="both"/>
+        <w:rPr>
+          <w:rFonts w:ascii="Times New Roman" w:hAnsi="Times New Roman" w:cs="Times New Roman"/>
+          <w:sz w:val="24"/>
+          <w:szCs w:val="24"/>
+          <w:shd w:val="clear" w:color="auto" w:fill="FFFFFF"/>
+        </w:rPr>
+      </w:pPr>
+      <w:r>
+        <w:rPr>
+          <w:rFonts w:ascii="Times New Roman" w:hAnsi="Times New Roman" w:cs="Times New Roman"/>
+          <w:sz w:val="24"/>
+          <w:szCs w:val="24"/>
+          <w:shd w:val="clear" w:color="auto" w:fill="FFFFFF"/>
+        </w:rPr>
+        <w:t>Capacitores</w:t>
+      </w:r>
+    </w:p>
+    <w:p>
+      <w:pPr>
+        <w:ind w:firstLine="708"/>
+        <w:jc w:val="both"/>
+        <w:rPr>
+          <w:rFonts w:ascii="Times New Roman" w:hAnsi="Times New Roman" w:cs="Times New Roman"/>
+          <w:sz w:val="24"/>
+          <w:szCs w:val="24"/>
+          <w:shd w:val="clear" w:color="auto" w:fill="FFFFFF"/>
+        </w:rPr>
+      </w:pPr>
+      <w:r>
+        <w:rPr>
+          <w:rFonts w:ascii="Times New Roman" w:hAnsi="Times New Roman" w:cs="Times New Roman"/>
+          <w:sz w:val="24"/>
+          <w:szCs w:val="24"/>
+          <w:shd w:val="clear" w:color="auto" w:fill="FFFFFF"/>
+        </w:rPr>
+        <w:t>PIC12F675</w:t>
+      </w:r>
+    </w:p>
+    <w:p>
+      <w:pPr>
+        <w:ind w:firstLine="708"/>
+        <w:jc w:val="both"/>
+        <w:rPr>
+          <w:rFonts w:ascii="Times New Roman" w:hAnsi="Times New Roman" w:cs="Times New Roman"/>
+          <w:sz w:val="24"/>
+          <w:szCs w:val="24"/>
+          <w:shd w:val="clear" w:color="auto" w:fill="FFFFFF"/>
+        </w:rPr>
+      </w:pPr>
+      <w:r>
+        <w:rPr>
+          <w:rFonts w:ascii="Times New Roman" w:hAnsi="Times New Roman" w:cs="Times New Roman"/>
+          <w:sz w:val="24"/>
+          <w:szCs w:val="24"/>
+          <w:shd w:val="clear" w:color="auto" w:fill="FFFFFF"/>
+        </w:rPr>
+        <w:t xml:space="preserve"> </w:t>
+      </w:r>
+    </w:p>
+    <w:p>
+      <w:pPr>
+        <w:jc w:val="both"/>
+        <w:rPr>
+          <w:rFonts w:ascii="Times New Roman" w:hAnsi="Times New Roman" w:cs="Times New Roman"/>
+          <w:sz w:val="24"/>
+          <w:szCs w:val="24"/>
         </w:rPr>
       </w:pPr>
       <w:r>
@@ -3891,28 +3979,18 @@
     </w:p>
     <w:p>
       <w:pPr>
-        <w:jc w:val="both"/>
-        <w:rPr>
-          <w:rFonts w:ascii="Times New Roman" w:hAnsi="Times New Roman" w:cs="Times New Roman"/>
-          <w:sz w:val="24"/>
-          <w:szCs w:val="24"/>
-        </w:rPr>
-      </w:pPr>
-    </w:p>
-    <w:p>
-      <w:pPr>
-        <w:jc w:val="both"/>
-        <w:rPr>
-          <w:rFonts w:ascii="Times New Roman" w:hAnsi="Times New Roman" w:cs="Times New Roman"/>
-          <w:sz w:val="24"/>
-          <w:szCs w:val="24"/>
-        </w:rPr>
-      </w:pPr>
-    </w:p>
-    <w:p>
-      <w:pPr>
         <w:spacing w:after="0"/>
-        <w:jc w:val="center"/>
+        <w:rPr>
+          <w:rFonts w:ascii="Times New Roman" w:hAnsi="Times New Roman" w:cs="Times New Roman"/>
+          <w:sz w:val="24"/>
+          <w:szCs w:val="24"/>
+        </w:rPr>
+      </w:pPr>
+    </w:p>
+    <w:p>
+      <w:pPr>
+        <w:spacing w:after="0"/>
+        <w:ind w:left="2832" w:firstLine="708"/>
         <w:rPr>
           <w:rFonts w:ascii="Times New Roman" w:hAnsi="Times New Roman" w:cs="Times New Roman"/>
           <w:sz w:val="20"/>
@@ -3925,6 +4003,7 @@
           <w:sz w:val="20"/>
           <w:szCs w:val="20"/>
         </w:rPr>
+        <w:lastRenderedPageBreak/>
         <w:t>Figura</w:t>
       </w:r>
       <w:r>
@@ -3978,7 +4057,6 @@
           <w:szCs w:val="20"/>
           <w:lang w:eastAsia="pt-BR"/>
         </w:rPr>
-        <w:lastRenderedPageBreak/>
         <mc:AlternateContent>
           <mc:Choice Requires="wps">
             <w:drawing>
@@ -4083,7 +4161,7 @@
               </wp:anchor>
             </w:drawing>
           </mc:Choice>
-          <mc:Fallback xmlns:cx="http://schemas.microsoft.com/office/drawing/2014/chartex" xmlns:cx1="http://schemas.microsoft.com/office/drawing/2015/9/8/chartex" xmlns:cx2="http://schemas.microsoft.com/office/drawing/2015/10/21/chartex" xmlns:cx3="http://schemas.microsoft.com/office/drawing/2016/5/9/chartex" xmlns:cx4="http://schemas.microsoft.com/office/drawing/2016/5/10/chartex" xmlns:cx5="http://schemas.microsoft.com/office/drawing/2016/5/11/chartex" xmlns:cx6="http://schemas.microsoft.com/office/drawing/2016/5/12/chartex" xmlns:cx7="http://schemas.microsoft.com/office/drawing/2016/5/13/chartex" xmlns:cx8="http://schemas.microsoft.com/office/drawing/2016/5/14/chartex" xmlns:aink="http://schemas.microsoft.com/office/drawing/2016/ink" xmlns:am3d="http://schemas.microsoft.com/office/drawing/2017/model3d" xmlns:w16cex="http://schemas.microsoft.com/office/word/2018/wordml/cex" xmlns:w16cid="http://schemas.microsoft.com/office/word/2016/wordml/cid" xmlns:w16="http://schemas.microsoft.com/office/word/2018/wordml" xmlns:w16se="http://schemas.microsoft.com/office/word/2015/wordml/symex">
+          <mc:Fallback xmlns:w16se="http://schemas.microsoft.com/office/word/2015/wordml/symex" xmlns:w16="http://schemas.microsoft.com/office/word/2018/wordml" xmlns:w16cid="http://schemas.microsoft.com/office/word/2016/wordml/cid" xmlns:w16cex="http://schemas.microsoft.com/office/word/2018/wordml/cex" xmlns:am3d="http://schemas.microsoft.com/office/drawing/2017/model3d" xmlns:aink="http://schemas.microsoft.com/office/drawing/2016/ink" xmlns:cx8="http://schemas.microsoft.com/office/drawing/2016/5/14/chartex" xmlns:cx7="http://schemas.microsoft.com/office/drawing/2016/5/13/chartex" xmlns:cx6="http://schemas.microsoft.com/office/drawing/2016/5/12/chartex" xmlns:cx5="http://schemas.microsoft.com/office/drawing/2016/5/11/chartex" xmlns:cx4="http://schemas.microsoft.com/office/drawing/2016/5/10/chartex" xmlns:cx3="http://schemas.microsoft.com/office/drawing/2016/5/9/chartex" xmlns:cx2="http://schemas.microsoft.com/office/drawing/2015/10/21/chartex" xmlns:cx1="http://schemas.microsoft.com/office/drawing/2015/9/8/chartex" xmlns:cx="http://schemas.microsoft.com/office/drawing/2014/chartex">
             <w:pict>
               <v:shapetype w14:anchorId="55DB8425" id="_x0000_t202" coordsize="21600,21600" o:spt="202" path="m,l,21600r21600,l21600,xe">
                 <v:stroke joinstyle="miter"/>
@@ -4231,7 +4309,7 @@
               </wp:anchor>
             </w:drawing>
           </mc:Choice>
-          <mc:Fallback xmlns:cx="http://schemas.microsoft.com/office/drawing/2014/chartex" xmlns:cx1="http://schemas.microsoft.com/office/drawing/2015/9/8/chartex" xmlns:cx2="http://schemas.microsoft.com/office/drawing/2015/10/21/chartex" xmlns:cx3="http://schemas.microsoft.com/office/drawing/2016/5/9/chartex" xmlns:cx4="http://schemas.microsoft.com/office/drawing/2016/5/10/chartex" xmlns:cx5="http://schemas.microsoft.com/office/drawing/2016/5/11/chartex" xmlns:cx6="http://schemas.microsoft.com/office/drawing/2016/5/12/chartex" xmlns:cx7="http://schemas.microsoft.com/office/drawing/2016/5/13/chartex" xmlns:cx8="http://schemas.microsoft.com/office/drawing/2016/5/14/chartex" xmlns:aink="http://schemas.microsoft.com/office/drawing/2016/ink" xmlns:am3d="http://schemas.microsoft.com/office/drawing/2017/model3d" xmlns:w16cex="http://schemas.microsoft.com/office/word/2018/wordml/cex" xmlns:w16cid="http://schemas.microsoft.com/office/word/2016/wordml/cid" xmlns:w16="http://schemas.microsoft.com/office/word/2018/wordml" xmlns:w16se="http://schemas.microsoft.com/office/word/2015/wordml/symex">
+          <mc:Fallback xmlns:w16se="http://schemas.microsoft.com/office/word/2015/wordml/symex" xmlns:w16="http://schemas.microsoft.com/office/word/2018/wordml" xmlns:w16cid="http://schemas.microsoft.com/office/word/2016/wordml/cid" xmlns:w16cex="http://schemas.microsoft.com/office/word/2018/wordml/cex" xmlns:am3d="http://schemas.microsoft.com/office/drawing/2017/model3d" xmlns:aink="http://schemas.microsoft.com/office/drawing/2016/ink" xmlns:cx8="http://schemas.microsoft.com/office/drawing/2016/5/14/chartex" xmlns:cx7="http://schemas.microsoft.com/office/drawing/2016/5/13/chartex" xmlns:cx6="http://schemas.microsoft.com/office/drawing/2016/5/12/chartex" xmlns:cx5="http://schemas.microsoft.com/office/drawing/2016/5/11/chartex" xmlns:cx4="http://schemas.microsoft.com/office/drawing/2016/5/10/chartex" xmlns:cx3="http://schemas.microsoft.com/office/drawing/2016/5/9/chartex" xmlns:cx2="http://schemas.microsoft.com/office/drawing/2015/10/21/chartex" xmlns:cx1="http://schemas.microsoft.com/office/drawing/2015/9/8/chartex" xmlns:cx="http://schemas.microsoft.com/office/drawing/2014/chartex">
             <w:pict>
               <v:shape w14:anchorId="4B7F2DD6" id="_x0000_s1027" type="#_x0000_t202" style="position:absolute;left:0;text-align:left;margin-left:53.5pt;margin-top:129.05pt;width:67.85pt;height:39.95pt;z-index:251761664;visibility:visible;mso-wrap-style:square;mso-width-percent:0;mso-height-percent:0;mso-wrap-distance-left:9pt;mso-wrap-distance-top:3.6pt;mso-wrap-distance-right:9pt;mso-wrap-distance-bottom:3.6pt;mso-position-horizontal:absolute;mso-position-horizontal-relative:text;mso-position-vertical:absolute;mso-position-vertical-relative:text;mso-width-percent:0;mso-height-percent:0;mso-width-relative:margin;mso-height-relative:margin;v-text-anchor:top" o:gfxdata="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" filled="f" stroked="f">
                 <v:textbox>
@@ -4347,7 +4425,7 @@
               </wp:anchor>
             </w:drawing>
           </mc:Choice>
-          <mc:Fallback xmlns:cx="http://schemas.microsoft.com/office/drawing/2014/chartex" xmlns:cx1="http://schemas.microsoft.com/office/drawing/2015/9/8/chartex" xmlns:cx2="http://schemas.microsoft.com/office/drawing/2015/10/21/chartex" xmlns:cx3="http://schemas.microsoft.com/office/drawing/2016/5/9/chartex" xmlns:cx4="http://schemas.microsoft.com/office/drawing/2016/5/10/chartex" xmlns:cx5="http://schemas.microsoft.com/office/drawing/2016/5/11/chartex" xmlns:cx6="http://schemas.microsoft.com/office/drawing/2016/5/12/chartex" xmlns:cx7="http://schemas.microsoft.com/office/drawing/2016/5/13/chartex" xmlns:cx8="http://schemas.microsoft.com/office/drawing/2016/5/14/chartex" xmlns:aink="http://schemas.microsoft.com/office/drawing/2016/ink" xmlns:am3d="http://schemas.microsoft.com/office/drawing/2017/model3d" xmlns:w16cex="http://schemas.microsoft.com/office/word/2018/wordml/cex" xmlns:w16cid="http://schemas.microsoft.com/office/word/2016/wordml/cid" xmlns:w16="http://schemas.microsoft.com/office/word/2018/wordml" xmlns:w16se="http://schemas.microsoft.com/office/word/2015/wordml/symex">
+          <mc:Fallback xmlns:w16se="http://schemas.microsoft.com/office/word/2015/wordml/symex" xmlns:w16="http://schemas.microsoft.com/office/word/2018/wordml" xmlns:w16cid="http://schemas.microsoft.com/office/word/2016/wordml/cid" xmlns:w16cex="http://schemas.microsoft.com/office/word/2018/wordml/cex" xmlns:am3d="http://schemas.microsoft.com/office/drawing/2017/model3d" xmlns:aink="http://schemas.microsoft.com/office/drawing/2016/ink" xmlns:cx8="http://schemas.microsoft.com/office/drawing/2016/5/14/chartex" xmlns:cx7="http://schemas.microsoft.com/office/drawing/2016/5/13/chartex" xmlns:cx6="http://schemas.microsoft.com/office/drawing/2016/5/12/chartex" xmlns:cx5="http://schemas.microsoft.com/office/drawing/2016/5/11/chartex" xmlns:cx4="http://schemas.microsoft.com/office/drawing/2016/5/10/chartex" xmlns:cx3="http://schemas.microsoft.com/office/drawing/2016/5/9/chartex" xmlns:cx2="http://schemas.microsoft.com/office/drawing/2015/10/21/chartex" xmlns:cx1="http://schemas.microsoft.com/office/drawing/2015/9/8/chartex" xmlns:cx="http://schemas.microsoft.com/office/drawing/2014/chartex">
             <w:pict>
               <v:shape w14:anchorId="4605970C" id="_x0000_s1028" type="#_x0000_t202" style="position:absolute;left:0;text-align:left;margin-left:361.2pt;margin-top:217.2pt;width:67.85pt;height:31pt;z-index:251724800;visibility:visible;mso-wrap-style:square;mso-width-percent:0;mso-height-percent:0;mso-wrap-distance-left:9pt;mso-wrap-distance-top:3.6pt;mso-wrap-distance-right:9pt;mso-wrap-distance-bottom:3.6pt;mso-position-horizontal:absolute;mso-position-horizontal-relative:text;mso-position-vertical:absolute;mso-position-vertical-relative:text;mso-width-percent:0;mso-height-percent:0;mso-width-relative:margin;mso-height-relative:margin;v-text-anchor:top" o:gfxdata="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" filled="f" stroked="f">
                 <v:textbox>
@@ -4449,7 +4527,7 @@
               </wp:anchor>
             </w:drawing>
           </mc:Choice>
-          <mc:Fallback xmlns:cx="http://schemas.microsoft.com/office/drawing/2014/chartex" xmlns:cx1="http://schemas.microsoft.com/office/drawing/2015/9/8/chartex" xmlns:cx2="http://schemas.microsoft.com/office/drawing/2015/10/21/chartex" xmlns:cx3="http://schemas.microsoft.com/office/drawing/2016/5/9/chartex" xmlns:cx4="http://schemas.microsoft.com/office/drawing/2016/5/10/chartex" xmlns:cx5="http://schemas.microsoft.com/office/drawing/2016/5/11/chartex" xmlns:cx6="http://schemas.microsoft.com/office/drawing/2016/5/12/chartex" xmlns:cx7="http://schemas.microsoft.com/office/drawing/2016/5/13/chartex" xmlns:cx8="http://schemas.microsoft.com/office/drawing/2016/5/14/chartex" xmlns:aink="http://schemas.microsoft.com/office/drawing/2016/ink" xmlns:am3d="http://schemas.microsoft.com/office/drawing/2017/model3d" xmlns:w16cex="http://schemas.microsoft.com/office/word/2018/wordml/cex" xmlns:w16cid="http://schemas.microsoft.com/office/word/2016/wordml/cid" xmlns:w16="http://schemas.microsoft.com/office/word/2018/wordml" xmlns:w16se="http://schemas.microsoft.com/office/word/2015/wordml/symex" xmlns:a14="http://schemas.microsoft.com/office/drawing/2010/main" xmlns:pic="http://schemas.openxmlformats.org/drawingml/2006/picture" xmlns:a="http://schemas.openxmlformats.org/drawingml/2006/main">
+          <mc:Fallback xmlns:a="http://schemas.openxmlformats.org/drawingml/2006/main" xmlns:pic="http://schemas.openxmlformats.org/drawingml/2006/picture" xmlns:a14="http://schemas.microsoft.com/office/drawing/2010/main" xmlns:w16se="http://schemas.microsoft.com/office/word/2015/wordml/symex" xmlns:w16="http://schemas.microsoft.com/office/word/2018/wordml" xmlns:w16cid="http://schemas.microsoft.com/office/word/2016/wordml/cid" xmlns:w16cex="http://schemas.microsoft.com/office/word/2018/wordml/cex" xmlns:am3d="http://schemas.microsoft.com/office/drawing/2017/model3d" xmlns:aink="http://schemas.microsoft.com/office/drawing/2016/ink" xmlns:cx8="http://schemas.microsoft.com/office/drawing/2016/5/14/chartex" xmlns:cx7="http://schemas.microsoft.com/office/drawing/2016/5/13/chartex" xmlns:cx6="http://schemas.microsoft.com/office/drawing/2016/5/12/chartex" xmlns:cx5="http://schemas.microsoft.com/office/drawing/2016/5/11/chartex" xmlns:cx4="http://schemas.microsoft.com/office/drawing/2016/5/10/chartex" xmlns:cx3="http://schemas.microsoft.com/office/drawing/2016/5/9/chartex" xmlns:cx2="http://schemas.microsoft.com/office/drawing/2015/10/21/chartex" xmlns:cx1="http://schemas.microsoft.com/office/drawing/2015/9/8/chartex" xmlns:cx="http://schemas.microsoft.com/office/drawing/2014/chartex">
             <w:pict w14:anchorId="12B9AEE6">
               <v:rect id="Retângulo 3" style="position:absolute;margin-left:269.95pt;margin-top:19.4pt;width:96.45pt;height:246.65pt;z-index:251659264;visibility:visible;mso-wrap-style:square;mso-width-percent:0;mso-height-percent:0;mso-wrap-distance-left:9pt;mso-wrap-distance-top:0;mso-wrap-distance-right:9pt;mso-wrap-distance-bottom:0;mso-position-horizontal:absolute;mso-position-horizontal-relative:text;mso-position-vertical:absolute;mso-position-vertical-relative:text;mso-width-percent:0;mso-height-percent:0;mso-width-relative:margin;mso-height-relative:margin;v-text-anchor:middle" o:spid="_x0000_s1026" filled="f" strokecolor="black [3200]" strokeweight="1pt" w14:anchorId="4C748630" o:gfxdata="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">
                 <v:stroke dashstyle="3 1"/>
@@ -4542,7 +4620,7 @@
               </wp:anchor>
             </w:drawing>
           </mc:Choice>
-          <mc:Fallback xmlns:cx="http://schemas.microsoft.com/office/drawing/2014/chartex" xmlns:cx1="http://schemas.microsoft.com/office/drawing/2015/9/8/chartex" xmlns:cx2="http://schemas.microsoft.com/office/drawing/2015/10/21/chartex" xmlns:cx3="http://schemas.microsoft.com/office/drawing/2016/5/9/chartex" xmlns:cx4="http://schemas.microsoft.com/office/drawing/2016/5/10/chartex" xmlns:cx5="http://schemas.microsoft.com/office/drawing/2016/5/11/chartex" xmlns:cx6="http://schemas.microsoft.com/office/drawing/2016/5/12/chartex" xmlns:cx7="http://schemas.microsoft.com/office/drawing/2016/5/13/chartex" xmlns:cx8="http://schemas.microsoft.com/office/drawing/2016/5/14/chartex" xmlns:aink="http://schemas.microsoft.com/office/drawing/2016/ink" xmlns:am3d="http://schemas.microsoft.com/office/drawing/2017/model3d" xmlns:w16cex="http://schemas.microsoft.com/office/word/2018/wordml/cex" xmlns:w16cid="http://schemas.microsoft.com/office/word/2016/wordml/cid" xmlns:w16="http://schemas.microsoft.com/office/word/2018/wordml" xmlns:w16se="http://schemas.microsoft.com/office/word/2015/wordml/symex">
+          <mc:Fallback xmlns:w16se="http://schemas.microsoft.com/office/word/2015/wordml/symex" xmlns:w16="http://schemas.microsoft.com/office/word/2018/wordml" xmlns:w16cid="http://schemas.microsoft.com/office/word/2016/wordml/cid" xmlns:w16cex="http://schemas.microsoft.com/office/word/2018/wordml/cex" xmlns:am3d="http://schemas.microsoft.com/office/drawing/2017/model3d" xmlns:aink="http://schemas.microsoft.com/office/drawing/2016/ink" xmlns:cx8="http://schemas.microsoft.com/office/drawing/2016/5/14/chartex" xmlns:cx7="http://schemas.microsoft.com/office/drawing/2016/5/13/chartex" xmlns:cx6="http://schemas.microsoft.com/office/drawing/2016/5/12/chartex" xmlns:cx5="http://schemas.microsoft.com/office/drawing/2016/5/11/chartex" xmlns:cx4="http://schemas.microsoft.com/office/drawing/2016/5/10/chartex" xmlns:cx3="http://schemas.microsoft.com/office/drawing/2016/5/9/chartex" xmlns:cx2="http://schemas.microsoft.com/office/drawing/2015/10/21/chartex" xmlns:cx1="http://schemas.microsoft.com/office/drawing/2015/9/8/chartex" xmlns:cx="http://schemas.microsoft.com/office/drawing/2014/chartex">
             <w:pict>
               <v:shape w14:anchorId="23DB3204" id="_x0000_s1029" type="#_x0000_t202" style="position:absolute;left:0;text-align:left;margin-left:240.4pt;margin-top:216.25pt;width:21.25pt;height:13.9pt;z-index:251689984;visibility:visible;mso-wrap-style:square;mso-width-percent:0;mso-height-percent:0;mso-wrap-distance-left:9pt;mso-wrap-distance-top:3.6pt;mso-wrap-distance-right:9pt;mso-wrap-distance-bottom:3.6pt;mso-position-horizontal:absolute;mso-position-horizontal-relative:text;mso-position-vertical:absolute;mso-position-vertical-relative:text;mso-width-percent:0;mso-height-percent:0;mso-width-relative:margin;mso-height-relative:margin;v-text-anchor:top" o:gfxdata="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" filled="f" stroked="f">
                 <v:textbox>
@@ -4655,7 +4733,7 @@
               </wp:anchor>
             </w:drawing>
           </mc:Choice>
-          <mc:Fallback xmlns:cx="http://schemas.microsoft.com/office/drawing/2014/chartex" xmlns:cx1="http://schemas.microsoft.com/office/drawing/2015/9/8/chartex" xmlns:cx2="http://schemas.microsoft.com/office/drawing/2015/10/21/chartex" xmlns:cx3="http://schemas.microsoft.com/office/drawing/2016/5/9/chartex" xmlns:cx4="http://schemas.microsoft.com/office/drawing/2016/5/10/chartex" xmlns:cx5="http://schemas.microsoft.com/office/drawing/2016/5/11/chartex" xmlns:cx6="http://schemas.microsoft.com/office/drawing/2016/5/12/chartex" xmlns:cx7="http://schemas.microsoft.com/office/drawing/2016/5/13/chartex" xmlns:cx8="http://schemas.microsoft.com/office/drawing/2016/5/14/chartex" xmlns:aink="http://schemas.microsoft.com/office/drawing/2016/ink" xmlns:am3d="http://schemas.microsoft.com/office/drawing/2017/model3d" xmlns:w16cex="http://schemas.microsoft.com/office/word/2018/wordml/cex" xmlns:w16cid="http://schemas.microsoft.com/office/word/2016/wordml/cid" xmlns:w16="http://schemas.microsoft.com/office/word/2018/wordml" xmlns:w16se="http://schemas.microsoft.com/office/word/2015/wordml/symex">
+          <mc:Fallback xmlns:w16se="http://schemas.microsoft.com/office/word/2015/wordml/symex" xmlns:w16="http://schemas.microsoft.com/office/word/2018/wordml" xmlns:w16cid="http://schemas.microsoft.com/office/word/2016/wordml/cid" xmlns:w16cex="http://schemas.microsoft.com/office/word/2018/wordml/cex" xmlns:am3d="http://schemas.microsoft.com/office/drawing/2017/model3d" xmlns:aink="http://schemas.microsoft.com/office/drawing/2016/ink" xmlns:cx8="http://schemas.microsoft.com/office/drawing/2016/5/14/chartex" xmlns:cx7="http://schemas.microsoft.com/office/drawing/2016/5/13/chartex" xmlns:cx6="http://schemas.microsoft.com/office/drawing/2016/5/12/chartex" xmlns:cx5="http://schemas.microsoft.com/office/drawing/2016/5/11/chartex" xmlns:cx4="http://schemas.microsoft.com/office/drawing/2016/5/10/chartex" xmlns:cx3="http://schemas.microsoft.com/office/drawing/2016/5/9/chartex" xmlns:cx2="http://schemas.microsoft.com/office/drawing/2015/10/21/chartex" xmlns:cx1="http://schemas.microsoft.com/office/drawing/2015/9/8/chartex" xmlns:cx="http://schemas.microsoft.com/office/drawing/2014/chartex">
             <w:pict>
               <v:shape w14:anchorId="06DE4243" id="_x0000_s1030" type="#_x0000_t202" style="position:absolute;left:0;text-align:left;margin-left:219.15pt;margin-top:234.15pt;width:21.25pt;height:13.9pt;z-index:251687936;visibility:visible;mso-wrap-style:square;mso-width-percent:0;mso-height-percent:0;mso-wrap-distance-left:9pt;mso-wrap-distance-top:3.6pt;mso-wrap-distance-right:9pt;mso-wrap-distance-bottom:3.6pt;mso-position-horizontal:absolute;mso-position-horizontal-relative:text;mso-position-vertical:absolute;mso-position-vertical-relative:text;mso-width-percent:0;mso-height-percent:0;mso-width-relative:margin;mso-height-relative:margin;v-text-anchor:top" o:gfxdata="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" filled="f" stroked="f">
                 <v:textbox>
@@ -4768,7 +4846,7 @@
               </wp:anchor>
             </w:drawing>
           </mc:Choice>
-          <mc:Fallback xmlns:cx="http://schemas.microsoft.com/office/drawing/2014/chartex" xmlns:cx1="http://schemas.microsoft.com/office/drawing/2015/9/8/chartex" xmlns:cx2="http://schemas.microsoft.com/office/drawing/2015/10/21/chartex" xmlns:cx3="http://schemas.microsoft.com/office/drawing/2016/5/9/chartex" xmlns:cx4="http://schemas.microsoft.com/office/drawing/2016/5/10/chartex" xmlns:cx5="http://schemas.microsoft.com/office/drawing/2016/5/11/chartex" xmlns:cx6="http://schemas.microsoft.com/office/drawing/2016/5/12/chartex" xmlns:cx7="http://schemas.microsoft.com/office/drawing/2016/5/13/chartex" xmlns:cx8="http://schemas.microsoft.com/office/drawing/2016/5/14/chartex" xmlns:aink="http://schemas.microsoft.com/office/drawing/2016/ink" xmlns:am3d="http://schemas.microsoft.com/office/drawing/2017/model3d" xmlns:w16cex="http://schemas.microsoft.com/office/word/2018/wordml/cex" xmlns:w16cid="http://schemas.microsoft.com/office/word/2016/wordml/cid" xmlns:w16="http://schemas.microsoft.com/office/word/2018/wordml" xmlns:w16se="http://schemas.microsoft.com/office/word/2015/wordml/symex">
+          <mc:Fallback xmlns:w16se="http://schemas.microsoft.com/office/word/2015/wordml/symex" xmlns:w16="http://schemas.microsoft.com/office/word/2018/wordml" xmlns:w16cid="http://schemas.microsoft.com/office/word/2016/wordml/cid" xmlns:w16cex="http://schemas.microsoft.com/office/word/2018/wordml/cex" xmlns:am3d="http://schemas.microsoft.com/office/drawing/2017/model3d" xmlns:aink="http://schemas.microsoft.com/office/drawing/2016/ink" xmlns:cx8="http://schemas.microsoft.com/office/drawing/2016/5/14/chartex" xmlns:cx7="http://schemas.microsoft.com/office/drawing/2016/5/13/chartex" xmlns:cx6="http://schemas.microsoft.com/office/drawing/2016/5/12/chartex" xmlns:cx5="http://schemas.microsoft.com/office/drawing/2016/5/11/chartex" xmlns:cx4="http://schemas.microsoft.com/office/drawing/2016/5/10/chartex" xmlns:cx3="http://schemas.microsoft.com/office/drawing/2016/5/9/chartex" xmlns:cx2="http://schemas.microsoft.com/office/drawing/2015/10/21/chartex" xmlns:cx1="http://schemas.microsoft.com/office/drawing/2015/9/8/chartex" xmlns:cx="http://schemas.microsoft.com/office/drawing/2014/chartex">
             <w:pict>
               <v:shape w14:anchorId="76EC5B7F" id="_x0000_s1031" type="#_x0000_t202" style="position:absolute;left:0;text-align:left;margin-left:216.9pt;margin-top:205.55pt;width:21.25pt;height:13.9pt;z-index:251685888;visibility:visible;mso-wrap-style:square;mso-width-percent:0;mso-height-percent:0;mso-wrap-distance-left:9pt;mso-wrap-distance-top:3.6pt;mso-wrap-distance-right:9pt;mso-wrap-distance-bottom:3.6pt;mso-position-horizontal:absolute;mso-position-horizontal-relative:text;mso-position-vertical:absolute;mso-position-vertical-relative:text;mso-width-percent:0;mso-height-percent:0;mso-width-relative:margin;mso-height-relative:margin;v-text-anchor:top" o:gfxdata="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" filled="f" stroked="f">
                 <v:textbox>
@@ -4881,7 +4959,7 @@
               </wp:anchor>
             </w:drawing>
           </mc:Choice>
-          <mc:Fallback xmlns:cx="http://schemas.microsoft.com/office/drawing/2014/chartex" xmlns:cx1="http://schemas.microsoft.com/office/drawing/2015/9/8/chartex" xmlns:cx2="http://schemas.microsoft.com/office/drawing/2015/10/21/chartex" xmlns:cx3="http://schemas.microsoft.com/office/drawing/2016/5/9/chartex" xmlns:cx4="http://schemas.microsoft.com/office/drawing/2016/5/10/chartex" xmlns:cx5="http://schemas.microsoft.com/office/drawing/2016/5/11/chartex" xmlns:cx6="http://schemas.microsoft.com/office/drawing/2016/5/12/chartex" xmlns:cx7="http://schemas.microsoft.com/office/drawing/2016/5/13/chartex" xmlns:cx8="http://schemas.microsoft.com/office/drawing/2016/5/14/chartex" xmlns:aink="http://schemas.microsoft.com/office/drawing/2016/ink" xmlns:am3d="http://schemas.microsoft.com/office/drawing/2017/model3d" xmlns:w16cex="http://schemas.microsoft.com/office/word/2018/wordml/cex" xmlns:w16cid="http://schemas.microsoft.com/office/word/2016/wordml/cid" xmlns:w16="http://schemas.microsoft.com/office/word/2018/wordml" xmlns:w16se="http://schemas.microsoft.com/office/word/2015/wordml/symex">
+          <mc:Fallback xmlns:w16se="http://schemas.microsoft.com/office/word/2015/wordml/symex" xmlns:w16="http://schemas.microsoft.com/office/word/2018/wordml" xmlns:w16cid="http://schemas.microsoft.com/office/word/2016/wordml/cid" xmlns:w16cex="http://schemas.microsoft.com/office/word/2018/wordml/cex" xmlns:am3d="http://schemas.microsoft.com/office/drawing/2017/model3d" xmlns:aink="http://schemas.microsoft.com/office/drawing/2016/ink" xmlns:cx8="http://schemas.microsoft.com/office/drawing/2016/5/14/chartex" xmlns:cx7="http://schemas.microsoft.com/office/drawing/2016/5/13/chartex" xmlns:cx6="http://schemas.microsoft.com/office/drawing/2016/5/12/chartex" xmlns:cx5="http://schemas.microsoft.com/office/drawing/2016/5/11/chartex" xmlns:cx4="http://schemas.microsoft.com/office/drawing/2016/5/10/chartex" xmlns:cx3="http://schemas.microsoft.com/office/drawing/2016/5/9/chartex" xmlns:cx2="http://schemas.microsoft.com/office/drawing/2015/10/21/chartex" xmlns:cx1="http://schemas.microsoft.com/office/drawing/2015/9/8/chartex" xmlns:cx="http://schemas.microsoft.com/office/drawing/2014/chartex">
             <w:pict>
               <v:shape w14:anchorId="3B6D3679" id="_x0000_s1032" type="#_x0000_t202" style="position:absolute;left:0;text-align:left;margin-left:212.75pt;margin-top:211.5pt;width:21.25pt;height:13.9pt;z-index:251683840;visibility:visible;mso-wrap-style:square;mso-width-percent:0;mso-height-percent:0;mso-wrap-distance-left:9pt;mso-wrap-distance-top:3.6pt;mso-wrap-distance-right:9pt;mso-wrap-distance-bottom:3.6pt;mso-position-horizontal:absolute;mso-position-horizontal-relative:text;mso-position-vertical:absolute;mso-position-vertical-relative:text;mso-width-percent:0;mso-height-percent:0;mso-width-relative:margin;mso-height-relative:margin;v-text-anchor:top" o:gfxdata="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" filled="f" stroked="f">
                 <v:textbox>
@@ -4994,7 +5072,7 @@
               </wp:anchor>
             </w:drawing>
           </mc:Choice>
-          <mc:Fallback xmlns:cx="http://schemas.microsoft.com/office/drawing/2014/chartex" xmlns:cx1="http://schemas.microsoft.com/office/drawing/2015/9/8/chartex" xmlns:cx2="http://schemas.microsoft.com/office/drawing/2015/10/21/chartex" xmlns:cx3="http://schemas.microsoft.com/office/drawing/2016/5/9/chartex" xmlns:cx4="http://schemas.microsoft.com/office/drawing/2016/5/10/chartex" xmlns:cx5="http://schemas.microsoft.com/office/drawing/2016/5/11/chartex" xmlns:cx6="http://schemas.microsoft.com/office/drawing/2016/5/12/chartex" xmlns:cx7="http://schemas.microsoft.com/office/drawing/2016/5/13/chartex" xmlns:cx8="http://schemas.microsoft.com/office/drawing/2016/5/14/chartex" xmlns:aink="http://schemas.microsoft.com/office/drawing/2016/ink" xmlns:am3d="http://schemas.microsoft.com/office/drawing/2017/model3d" xmlns:w16cex="http://schemas.microsoft.com/office/word/2018/wordml/cex" xmlns:w16cid="http://schemas.microsoft.com/office/word/2016/wordml/cid" xmlns:w16="http://schemas.microsoft.com/office/word/2018/wordml" xmlns:w16se="http://schemas.microsoft.com/office/word/2015/wordml/symex">
+          <mc:Fallback xmlns:w16se="http://schemas.microsoft.com/office/word/2015/wordml/symex" xmlns:w16="http://schemas.microsoft.com/office/word/2018/wordml" xmlns:w16cid="http://schemas.microsoft.com/office/word/2016/wordml/cid" xmlns:w16cex="http://schemas.microsoft.com/office/word/2018/wordml/cex" xmlns:am3d="http://schemas.microsoft.com/office/drawing/2017/model3d" xmlns:aink="http://schemas.microsoft.com/office/drawing/2016/ink" xmlns:cx8="http://schemas.microsoft.com/office/drawing/2016/5/14/chartex" xmlns:cx7="http://schemas.microsoft.com/office/drawing/2016/5/13/chartex" xmlns:cx6="http://schemas.microsoft.com/office/drawing/2016/5/12/chartex" xmlns:cx5="http://schemas.microsoft.com/office/drawing/2016/5/11/chartex" xmlns:cx4="http://schemas.microsoft.com/office/drawing/2016/5/10/chartex" xmlns:cx3="http://schemas.microsoft.com/office/drawing/2016/5/9/chartex" xmlns:cx2="http://schemas.microsoft.com/office/drawing/2015/10/21/chartex" xmlns:cx1="http://schemas.microsoft.com/office/drawing/2015/9/8/chartex" xmlns:cx="http://schemas.microsoft.com/office/drawing/2014/chartex">
             <w:pict>
               <v:shape w14:anchorId="0F9A414B" id="_x0000_s1033" type="#_x0000_t202" style="position:absolute;left:0;text-align:left;margin-left:212.7pt;margin-top:222.5pt;width:21.25pt;height:13.9pt;z-index:251681792;visibility:visible;mso-wrap-style:square;mso-width-percent:0;mso-height-percent:0;mso-wrap-distance-left:9pt;mso-wrap-distance-top:3.6pt;mso-wrap-distance-right:9pt;mso-wrap-distance-bottom:3.6pt;mso-position-horizontal:absolute;mso-position-horizontal-relative:text;mso-position-vertical:absolute;mso-position-vertical-relative:text;mso-width-percent:0;mso-height-percent:0;mso-width-relative:margin;mso-height-relative:margin;v-text-anchor:top" o:gfxdata="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" filled="f" stroked="f">
                 <v:textbox>
@@ -5107,7 +5185,7 @@
               </wp:anchor>
             </w:drawing>
           </mc:Choice>
-          <mc:Fallback xmlns:cx="http://schemas.microsoft.com/office/drawing/2014/chartex" xmlns:cx1="http://schemas.microsoft.com/office/drawing/2015/9/8/chartex" xmlns:cx2="http://schemas.microsoft.com/office/drawing/2015/10/21/chartex" xmlns:cx3="http://schemas.microsoft.com/office/drawing/2016/5/9/chartex" xmlns:cx4="http://schemas.microsoft.com/office/drawing/2016/5/10/chartex" xmlns:cx5="http://schemas.microsoft.com/office/drawing/2016/5/11/chartex" xmlns:cx6="http://schemas.microsoft.com/office/drawing/2016/5/12/chartex" xmlns:cx7="http://schemas.microsoft.com/office/drawing/2016/5/13/chartex" xmlns:cx8="http://schemas.microsoft.com/office/drawing/2016/5/14/chartex" xmlns:aink="http://schemas.microsoft.com/office/drawing/2016/ink" xmlns:am3d="http://schemas.microsoft.com/office/drawing/2017/model3d" xmlns:w16cex="http://schemas.microsoft.com/office/word/2018/wordml/cex" xmlns:w16cid="http://schemas.microsoft.com/office/word/2016/wordml/cid" xmlns:w16="http://schemas.microsoft.com/office/word/2018/wordml" xmlns:w16se="http://schemas.microsoft.com/office/word/2015/wordml/symex">
+          <mc:Fallback xmlns:w16se="http://schemas.microsoft.com/office/word/2015/wordml/symex" xmlns:w16="http://schemas.microsoft.com/office/word/2018/wordml" xmlns:w16cid="http://schemas.microsoft.com/office/word/2016/wordml/cid" xmlns:w16cex="http://schemas.microsoft.com/office/word/2018/wordml/cex" xmlns:am3d="http://schemas.microsoft.com/office/drawing/2017/model3d" xmlns:aink="http://schemas.microsoft.com/office/drawing/2016/ink" xmlns:cx8="http://schemas.microsoft.com/office/drawing/2016/5/14/chartex" xmlns:cx7="http://schemas.microsoft.com/office/drawing/2016/5/13/chartex" xmlns:cx6="http://schemas.microsoft.com/office/drawing/2016/5/12/chartex" xmlns:cx5="http://schemas.microsoft.com/office/drawing/2016/5/11/chartex" xmlns:cx4="http://schemas.microsoft.com/office/drawing/2016/5/10/chartex" xmlns:cx3="http://schemas.microsoft.com/office/drawing/2016/5/9/chartex" xmlns:cx2="http://schemas.microsoft.com/office/drawing/2015/10/21/chartex" xmlns:cx1="http://schemas.microsoft.com/office/drawing/2015/9/8/chartex" xmlns:cx="http://schemas.microsoft.com/office/drawing/2014/chartex">
             <w:pict>
               <v:shape w14:anchorId="06319EAB" id="_x0000_s1034" type="#_x0000_t202" style="position:absolute;left:0;text-align:left;margin-left:157.4pt;margin-top:210.35pt;width:21.25pt;height:13.9pt;z-index:251675648;visibility:visible;mso-wrap-style:square;mso-width-percent:0;mso-height-percent:0;mso-wrap-distance-left:9pt;mso-wrap-distance-top:3.6pt;mso-wrap-distance-right:9pt;mso-wrap-distance-bottom:3.6pt;mso-position-horizontal:absolute;mso-position-horizontal-relative:text;mso-position-vertical:absolute;mso-position-vertical-relative:text;mso-width-percent:0;mso-height-percent:0;mso-width-relative:margin;mso-height-relative:margin;v-text-anchor:top" o:gfxdata="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" filled="f" stroked="f">
                 <v:textbox>
@@ -5220,7 +5298,7 @@
               </wp:anchor>
             </w:drawing>
           </mc:Choice>
-          <mc:Fallback xmlns:cx="http://schemas.microsoft.com/office/drawing/2014/chartex" xmlns:cx1="http://schemas.microsoft.com/office/drawing/2015/9/8/chartex" xmlns:cx2="http://schemas.microsoft.com/office/drawing/2015/10/21/chartex" xmlns:cx3="http://schemas.microsoft.com/office/drawing/2016/5/9/chartex" xmlns:cx4="http://schemas.microsoft.com/office/drawing/2016/5/10/chartex" xmlns:cx5="http://schemas.microsoft.com/office/drawing/2016/5/11/chartex" xmlns:cx6="http://schemas.microsoft.com/office/drawing/2016/5/12/chartex" xmlns:cx7="http://schemas.microsoft.com/office/drawing/2016/5/13/chartex" xmlns:cx8="http://schemas.microsoft.com/office/drawing/2016/5/14/chartex" xmlns:aink="http://schemas.microsoft.com/office/drawing/2016/ink" xmlns:am3d="http://schemas.microsoft.com/office/drawing/2017/model3d" xmlns:w16cex="http://schemas.microsoft.com/office/word/2018/wordml/cex" xmlns:w16cid="http://schemas.microsoft.com/office/word/2016/wordml/cid" xmlns:w16="http://schemas.microsoft.com/office/word/2018/wordml" xmlns:w16se="http://schemas.microsoft.com/office/word/2015/wordml/symex">
+          <mc:Fallback xmlns:w16se="http://schemas.microsoft.com/office/word/2015/wordml/symex" xmlns:w16="http://schemas.microsoft.com/office/word/2018/wordml" xmlns:w16cid="http://schemas.microsoft.com/office/word/2016/wordml/cid" xmlns:w16cex="http://schemas.microsoft.com/office/word/2018/wordml/cex" xmlns:am3d="http://schemas.microsoft.com/office/drawing/2017/model3d" xmlns:aink="http://schemas.microsoft.com/office/drawing/2016/ink" xmlns:cx8="http://schemas.microsoft.com/office/drawing/2016/5/14/chartex" xmlns:cx7="http://schemas.microsoft.com/office/drawing/2016/5/13/chartex" xmlns:cx6="http://schemas.microsoft.com/office/drawing/2016/5/12/chartex" xmlns:cx5="http://schemas.microsoft.com/office/drawing/2016/5/11/chartex" xmlns:cx4="http://schemas.microsoft.com/office/drawing/2016/5/10/chartex" xmlns:cx3="http://schemas.microsoft.com/office/drawing/2016/5/9/chartex" xmlns:cx2="http://schemas.microsoft.com/office/drawing/2015/10/21/chartex" xmlns:cx1="http://schemas.microsoft.com/office/drawing/2015/9/8/chartex" xmlns:cx="http://schemas.microsoft.com/office/drawing/2014/chartex">
             <w:pict>
               <v:shape w14:anchorId="766AFC9E" id="_x0000_s1035" type="#_x0000_t202" style="position:absolute;left:0;text-align:left;margin-left:174.45pt;margin-top:221.2pt;width:21.25pt;height:13.9pt;z-index:251679744;visibility:visible;mso-wrap-style:square;mso-width-percent:0;mso-height-percent:0;mso-wrap-distance-left:9pt;mso-wrap-distance-top:3.6pt;mso-wrap-distance-right:9pt;mso-wrap-distance-bottom:3.6pt;mso-position-horizontal:absolute;mso-position-horizontal-relative:text;mso-position-vertical:absolute;mso-position-vertical-relative:text;mso-width-percent:0;mso-height-percent:0;mso-width-relative:margin;mso-height-relative:margin;v-text-anchor:top" o:gfxdata="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" filled="f" stroked="f">
                 <v:textbox>
@@ -5333,7 +5411,7 @@
               </wp:anchor>
             </w:drawing>
           </mc:Choice>
-          <mc:Fallback xmlns:cx="http://schemas.microsoft.com/office/drawing/2014/chartex" xmlns:cx1="http://schemas.microsoft.com/office/drawing/2015/9/8/chartex" xmlns:cx2="http://schemas.microsoft.com/office/drawing/2015/10/21/chartex" xmlns:cx3="http://schemas.microsoft.com/office/drawing/2016/5/9/chartex" xmlns:cx4="http://schemas.microsoft.com/office/drawing/2016/5/10/chartex" xmlns:cx5="http://schemas.microsoft.com/office/drawing/2016/5/11/chartex" xmlns:cx6="http://schemas.microsoft.com/office/drawing/2016/5/12/chartex" xmlns:cx7="http://schemas.microsoft.com/office/drawing/2016/5/13/chartex" xmlns:cx8="http://schemas.microsoft.com/office/drawing/2016/5/14/chartex" xmlns:aink="http://schemas.microsoft.com/office/drawing/2016/ink" xmlns:am3d="http://schemas.microsoft.com/office/drawing/2017/model3d" xmlns:w16cex="http://schemas.microsoft.com/office/word/2018/wordml/cex" xmlns:w16cid="http://schemas.microsoft.com/office/word/2016/wordml/cid" xmlns:w16="http://schemas.microsoft.com/office/word/2018/wordml" xmlns:w16se="http://schemas.microsoft.com/office/word/2015/wordml/symex">
+          <mc:Fallback xmlns:w16se="http://schemas.microsoft.com/office/word/2015/wordml/symex" xmlns:w16="http://schemas.microsoft.com/office/word/2018/wordml" xmlns:w16cid="http://schemas.microsoft.com/office/word/2016/wordml/cid" xmlns:w16cex="http://schemas.microsoft.com/office/word/2018/wordml/cex" xmlns:am3d="http://schemas.microsoft.com/office/drawing/2017/model3d" xmlns:aink="http://schemas.microsoft.com/office/drawing/2016/ink" xmlns:cx8="http://schemas.microsoft.com/office/drawing/2016/5/14/chartex" xmlns:cx7="http://schemas.microsoft.com/office/drawing/2016/5/13/chartex" xmlns:cx6="http://schemas.microsoft.com/office/drawing/2016/5/12/chartex" xmlns:cx5="http://schemas.microsoft.com/office/drawing/2016/5/11/chartex" xmlns:cx4="http://schemas.microsoft.com/office/drawing/2016/5/10/chartex" xmlns:cx3="http://schemas.microsoft.com/office/drawing/2016/5/9/chartex" xmlns:cx2="http://schemas.microsoft.com/office/drawing/2015/10/21/chartex" xmlns:cx1="http://schemas.microsoft.com/office/drawing/2015/9/8/chartex" xmlns:cx="http://schemas.microsoft.com/office/drawing/2014/chartex">
             <w:pict>
               <v:shape w14:anchorId="24ADEC07" id="_x0000_s1036" type="#_x0000_t202" style="position:absolute;left:0;text-align:left;margin-left:147.3pt;margin-top:216.4pt;width:21.25pt;height:13.9pt;z-index:251669504;visibility:visible;mso-wrap-style:square;mso-width-percent:0;mso-height-percent:0;mso-wrap-distance-left:9pt;mso-wrap-distance-top:3.6pt;mso-wrap-distance-right:9pt;mso-wrap-distance-bottom:3.6pt;mso-position-horizontal:absolute;mso-position-horizontal-relative:text;mso-position-vertical:absolute;mso-position-vertical-relative:text;mso-width-percent:0;mso-height-percent:0;mso-width-relative:margin;mso-height-relative:margin;v-text-anchor:top" o:gfxdata="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" filled="f" stroked="f">
                 <v:textbox>
@@ -5446,7 +5524,7 @@
               </wp:anchor>
             </w:drawing>
           </mc:Choice>
-          <mc:Fallback xmlns:cx="http://schemas.microsoft.com/office/drawing/2014/chartex" xmlns:cx1="http://schemas.microsoft.com/office/drawing/2015/9/8/chartex" xmlns:cx2="http://schemas.microsoft.com/office/drawing/2015/10/21/chartex" xmlns:cx3="http://schemas.microsoft.com/office/drawing/2016/5/9/chartex" xmlns:cx4="http://schemas.microsoft.com/office/drawing/2016/5/10/chartex" xmlns:cx5="http://schemas.microsoft.com/office/drawing/2016/5/11/chartex" xmlns:cx6="http://schemas.microsoft.com/office/drawing/2016/5/12/chartex" xmlns:cx7="http://schemas.microsoft.com/office/drawing/2016/5/13/chartex" xmlns:cx8="http://schemas.microsoft.com/office/drawing/2016/5/14/chartex" xmlns:aink="http://schemas.microsoft.com/office/drawing/2016/ink" xmlns:am3d="http://schemas.microsoft.com/office/drawing/2017/model3d" xmlns:w16cex="http://schemas.microsoft.com/office/word/2018/wordml/cex" xmlns:w16cid="http://schemas.microsoft.com/office/word/2016/wordml/cid" xmlns:w16="http://schemas.microsoft.com/office/word/2018/wordml" xmlns:w16se="http://schemas.microsoft.com/office/word/2015/wordml/symex">
+          <mc:Fallback xmlns:w16se="http://schemas.microsoft.com/office/word/2015/wordml/symex" xmlns:w16="http://schemas.microsoft.com/office/word/2018/wordml" xmlns:w16cid="http://schemas.microsoft.com/office/word/2016/wordml/cid" xmlns:w16cex="http://schemas.microsoft.com/office/word/2018/wordml/cex" xmlns:am3d="http://schemas.microsoft.com/office/drawing/2017/model3d" xmlns:aink="http://schemas.microsoft.com/office/drawing/2016/ink" xmlns:cx8="http://schemas.microsoft.com/office/drawing/2016/5/14/chartex" xmlns:cx7="http://schemas.microsoft.com/office/drawing/2016/5/13/chartex" xmlns:cx6="http://schemas.microsoft.com/office/drawing/2016/5/12/chartex" xmlns:cx5="http://schemas.microsoft.com/office/drawing/2016/5/11/chartex" xmlns:cx4="http://schemas.microsoft.com/office/drawing/2016/5/10/chartex" xmlns:cx3="http://schemas.microsoft.com/office/drawing/2016/5/9/chartex" xmlns:cx2="http://schemas.microsoft.com/office/drawing/2015/10/21/chartex" xmlns:cx1="http://schemas.microsoft.com/office/drawing/2015/9/8/chartex" xmlns:cx="http://schemas.microsoft.com/office/drawing/2014/chartex">
             <w:pict>
               <v:shape w14:anchorId="61CFDCEF" id="_x0000_s1037" type="#_x0000_t202" style="position:absolute;left:0;text-align:left;margin-left:147.25pt;margin-top:225.9pt;width:21.25pt;height:13.9pt;z-index:251671552;visibility:visible;mso-wrap-style:square;mso-width-percent:0;mso-height-percent:0;mso-wrap-distance-left:9pt;mso-wrap-distance-top:3.6pt;mso-wrap-distance-right:9pt;mso-wrap-distance-bottom:3.6pt;mso-position-horizontal:absolute;mso-position-horizontal-relative:text;mso-position-vertical:absolute;mso-position-vertical-relative:text;mso-width-percent:0;mso-height-percent:0;mso-width-relative:margin;mso-height-relative:margin;v-text-anchor:top" o:gfxdata="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" filled="f" stroked="f">
                 <v:textbox>
@@ -5559,7 +5637,7 @@
               </wp:anchor>
             </w:drawing>
           </mc:Choice>
-          <mc:Fallback xmlns:cx="http://schemas.microsoft.com/office/drawing/2014/chartex" xmlns:cx1="http://schemas.microsoft.com/office/drawing/2015/9/8/chartex" xmlns:cx2="http://schemas.microsoft.com/office/drawing/2015/10/21/chartex" xmlns:cx3="http://schemas.microsoft.com/office/drawing/2016/5/9/chartex" xmlns:cx4="http://schemas.microsoft.com/office/drawing/2016/5/10/chartex" xmlns:cx5="http://schemas.microsoft.com/office/drawing/2016/5/11/chartex" xmlns:cx6="http://schemas.microsoft.com/office/drawing/2016/5/12/chartex" xmlns:cx7="http://schemas.microsoft.com/office/drawing/2016/5/13/chartex" xmlns:cx8="http://schemas.microsoft.com/office/drawing/2016/5/14/chartex" xmlns:aink="http://schemas.microsoft.com/office/drawing/2016/ink" xmlns:am3d="http://schemas.microsoft.com/office/drawing/2017/model3d" xmlns:w16cex="http://schemas.microsoft.com/office/word/2018/wordml/cex" xmlns:w16cid="http://schemas.microsoft.com/office/word/2016/wordml/cid" xmlns:w16="http://schemas.microsoft.com/office/word/2018/wordml" xmlns:w16se="http://schemas.microsoft.com/office/word/2015/wordml/symex">
+          <mc:Fallback xmlns:w16se="http://schemas.microsoft.com/office/word/2015/wordml/symex" xmlns:w16="http://schemas.microsoft.com/office/word/2018/wordml" xmlns:w16cid="http://schemas.microsoft.com/office/word/2016/wordml/cid" xmlns:w16cex="http://schemas.microsoft.com/office/word/2018/wordml/cex" xmlns:am3d="http://schemas.microsoft.com/office/drawing/2017/model3d" xmlns:aink="http://schemas.microsoft.com/office/drawing/2016/ink" xmlns:cx8="http://schemas.microsoft.com/office/drawing/2016/5/14/chartex" xmlns:cx7="http://schemas.microsoft.com/office/drawing/2016/5/13/chartex" xmlns:cx6="http://schemas.microsoft.com/office/drawing/2016/5/12/chartex" xmlns:cx5="http://schemas.microsoft.com/office/drawing/2016/5/11/chartex" xmlns:cx4="http://schemas.microsoft.com/office/drawing/2016/5/10/chartex" xmlns:cx3="http://schemas.microsoft.com/office/drawing/2016/5/9/chartex" xmlns:cx2="http://schemas.microsoft.com/office/drawing/2015/10/21/chartex" xmlns:cx1="http://schemas.microsoft.com/office/drawing/2015/9/8/chartex" xmlns:cx="http://schemas.microsoft.com/office/drawing/2014/chartex">
             <w:pict>
               <v:shape w14:anchorId="3F7A5743" id="_x0000_s1038" type="#_x0000_t202" style="position:absolute;left:0;text-align:left;margin-left:153.05pt;margin-top:237.6pt;width:21.25pt;height:13.9pt;z-index:251673600;visibility:visible;mso-wrap-style:square;mso-width-percent:0;mso-height-percent:0;mso-wrap-distance-left:9pt;mso-wrap-distance-top:3.6pt;mso-wrap-distance-right:9pt;mso-wrap-distance-bottom:3.6pt;mso-position-horizontal:absolute;mso-position-horizontal-relative:text;mso-position-vertical:absolute;mso-position-vertical-relative:text;mso-width-percent:0;mso-height-percent:0;mso-width-relative:margin;mso-height-relative:margin;v-text-anchor:top" o:gfxdata="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" filled="f" stroked="f">
                 <v:textbox>
@@ -5672,7 +5750,7 @@
               </wp:anchor>
             </w:drawing>
           </mc:Choice>
-          <mc:Fallback xmlns:cx="http://schemas.microsoft.com/office/drawing/2014/chartex" xmlns:cx1="http://schemas.microsoft.com/office/drawing/2015/9/8/chartex" xmlns:cx2="http://schemas.microsoft.com/office/drawing/2015/10/21/chartex" xmlns:cx3="http://schemas.microsoft.com/office/drawing/2016/5/9/chartex" xmlns:cx4="http://schemas.microsoft.com/office/drawing/2016/5/10/chartex" xmlns:cx5="http://schemas.microsoft.com/office/drawing/2016/5/11/chartex" xmlns:cx6="http://schemas.microsoft.com/office/drawing/2016/5/12/chartex" xmlns:cx7="http://schemas.microsoft.com/office/drawing/2016/5/13/chartex" xmlns:cx8="http://schemas.microsoft.com/office/drawing/2016/5/14/chartex" xmlns:aink="http://schemas.microsoft.com/office/drawing/2016/ink" xmlns:am3d="http://schemas.microsoft.com/office/drawing/2017/model3d" xmlns:w16cex="http://schemas.microsoft.com/office/word/2018/wordml/cex" xmlns:w16cid="http://schemas.microsoft.com/office/word/2016/wordml/cid" xmlns:w16="http://schemas.microsoft.com/office/word/2018/wordml" xmlns:w16se="http://schemas.microsoft.com/office/word/2015/wordml/symex">
+          <mc:Fallback xmlns:w16se="http://schemas.microsoft.com/office/word/2015/wordml/symex" xmlns:w16="http://schemas.microsoft.com/office/word/2018/wordml" xmlns:w16cid="http://schemas.microsoft.com/office/word/2016/wordml/cid" xmlns:w16cex="http://schemas.microsoft.com/office/word/2018/wordml/cex" xmlns:am3d="http://schemas.microsoft.com/office/drawing/2017/model3d" xmlns:aink="http://schemas.microsoft.com/office/drawing/2016/ink" xmlns:cx8="http://schemas.microsoft.com/office/drawing/2016/5/14/chartex" xmlns:cx7="http://schemas.microsoft.com/office/drawing/2016/5/13/chartex" xmlns:cx6="http://schemas.microsoft.com/office/drawing/2016/5/12/chartex" xmlns:cx5="http://schemas.microsoft.com/office/drawing/2016/5/11/chartex" xmlns:cx4="http://schemas.microsoft.com/office/drawing/2016/5/10/chartex" xmlns:cx3="http://schemas.microsoft.com/office/drawing/2016/5/9/chartex" xmlns:cx2="http://schemas.microsoft.com/office/drawing/2015/10/21/chartex" xmlns:cx1="http://schemas.microsoft.com/office/drawing/2015/9/8/chartex" xmlns:cx="http://schemas.microsoft.com/office/drawing/2014/chartex">
             <w:pict>
               <v:shape w14:anchorId="1FB03E29" id="_x0000_s1039" type="#_x0000_t202" style="position:absolute;left:0;text-align:left;margin-left:93.25pt;margin-top:216.25pt;width:21.25pt;height:13.9pt;z-index:251667456;visibility:visible;mso-wrap-style:square;mso-width-percent:0;mso-height-percent:0;mso-wrap-distance-left:9pt;mso-wrap-distance-top:3.6pt;mso-wrap-distance-right:9pt;mso-wrap-distance-bottom:3.6pt;mso-position-horizontal:absolute;mso-position-horizontal-relative:text;mso-position-vertical:absolute;mso-position-vertical-relative:text;mso-width-percent:0;mso-height-percent:0;mso-width-relative:margin;mso-height-relative:margin;v-text-anchor:top" o:gfxdata="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" filled="f" stroked="f">
                 <v:textbox>
@@ -5785,7 +5863,7 @@
               </wp:anchor>
             </w:drawing>
           </mc:Choice>
-          <mc:Fallback xmlns:cx="http://schemas.microsoft.com/office/drawing/2014/chartex" xmlns:cx1="http://schemas.microsoft.com/office/drawing/2015/9/8/chartex" xmlns:cx2="http://schemas.microsoft.com/office/drawing/2015/10/21/chartex" xmlns:cx3="http://schemas.microsoft.com/office/drawing/2016/5/9/chartex" xmlns:cx4="http://schemas.microsoft.com/office/drawing/2016/5/10/chartex" xmlns:cx5="http://schemas.microsoft.com/office/drawing/2016/5/11/chartex" xmlns:cx6="http://schemas.microsoft.com/office/drawing/2016/5/12/chartex" xmlns:cx7="http://schemas.microsoft.com/office/drawing/2016/5/13/chartex" xmlns:cx8="http://schemas.microsoft.com/office/drawing/2016/5/14/chartex" xmlns:aink="http://schemas.microsoft.com/office/drawing/2016/ink" xmlns:am3d="http://schemas.microsoft.com/office/drawing/2017/model3d" xmlns:w16cex="http://schemas.microsoft.com/office/word/2018/wordml/cex" xmlns:w16cid="http://schemas.microsoft.com/office/word/2016/wordml/cid" xmlns:w16="http://schemas.microsoft.com/office/word/2018/wordml" xmlns:w16se="http://schemas.microsoft.com/office/word/2015/wordml/symex">
+          <mc:Fallback xmlns:w16se="http://schemas.microsoft.com/office/word/2015/wordml/symex" xmlns:w16="http://schemas.microsoft.com/office/word/2018/wordml" xmlns:w16cid="http://schemas.microsoft.com/office/word/2016/wordml/cid" xmlns:w16cex="http://schemas.microsoft.com/office/word/2018/wordml/cex" xmlns:am3d="http://schemas.microsoft.com/office/drawing/2017/model3d" xmlns:aink="http://schemas.microsoft.com/office/drawing/2016/ink" xmlns:cx8="http://schemas.microsoft.com/office/drawing/2016/5/14/chartex" xmlns:cx7="http://schemas.microsoft.com/office/drawing/2016/5/13/chartex" xmlns:cx6="http://schemas.microsoft.com/office/drawing/2016/5/12/chartex" xmlns:cx5="http://schemas.microsoft.com/office/drawing/2016/5/11/chartex" xmlns:cx4="http://schemas.microsoft.com/office/drawing/2016/5/10/chartex" xmlns:cx3="http://schemas.microsoft.com/office/drawing/2016/5/9/chartex" xmlns:cx2="http://schemas.microsoft.com/office/drawing/2015/10/21/chartex" xmlns:cx1="http://schemas.microsoft.com/office/drawing/2015/9/8/chartex" xmlns:cx="http://schemas.microsoft.com/office/drawing/2014/chartex">
             <w:pict>
               <v:shape w14:anchorId="64C71E61" id="_x0000_s1040" type="#_x0000_t202" style="position:absolute;left:0;text-align:left;margin-left:77.7pt;margin-top:230.9pt;width:21.25pt;height:13.9pt;z-index:251665408;visibility:visible;mso-wrap-style:square;mso-width-percent:0;mso-height-percent:0;mso-wrap-distance-left:9pt;mso-wrap-distance-top:3.6pt;mso-wrap-distance-right:9pt;mso-wrap-distance-bottom:3.6pt;mso-position-horizontal:absolute;mso-position-horizontal-relative:text;mso-position-vertical:absolute;mso-position-vertical-relative:text;mso-width-percent:0;mso-height-percent:0;mso-width-relative:margin;mso-height-relative:margin;v-text-anchor:top" o:gfxdata="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" filled="f" stroked="f">
                 <v:textbox>
@@ -5898,7 +5976,7 @@
               </wp:anchor>
             </w:drawing>
           </mc:Choice>
-          <mc:Fallback xmlns:cx="http://schemas.microsoft.com/office/drawing/2014/chartex" xmlns:cx1="http://schemas.microsoft.com/office/drawing/2015/9/8/chartex" xmlns:cx2="http://schemas.microsoft.com/office/drawing/2015/10/21/chartex" xmlns:cx3="http://schemas.microsoft.com/office/drawing/2016/5/9/chartex" xmlns:cx4="http://schemas.microsoft.com/office/drawing/2016/5/10/chartex" xmlns:cx5="http://schemas.microsoft.com/office/drawing/2016/5/11/chartex" xmlns:cx6="http://schemas.microsoft.com/office/drawing/2016/5/12/chartex" xmlns:cx7="http://schemas.microsoft.com/office/drawing/2016/5/13/chartex" xmlns:cx8="http://schemas.microsoft.com/office/drawing/2016/5/14/chartex" xmlns:aink="http://schemas.microsoft.com/office/drawing/2016/ink" xmlns:am3d="http://schemas.microsoft.com/office/drawing/2017/model3d" xmlns:w16cex="http://schemas.microsoft.com/office/word/2018/wordml/cex" xmlns:w16cid="http://schemas.microsoft.com/office/word/2016/wordml/cid" xmlns:w16="http://schemas.microsoft.com/office/word/2018/wordml" xmlns:w16se="http://schemas.microsoft.com/office/word/2015/wordml/symex">
+          <mc:Fallback xmlns:w16se="http://schemas.microsoft.com/office/word/2015/wordml/symex" xmlns:w16="http://schemas.microsoft.com/office/word/2018/wordml" xmlns:w16cid="http://schemas.microsoft.com/office/word/2016/wordml/cid" xmlns:w16cex="http://schemas.microsoft.com/office/word/2018/wordml/cex" xmlns:am3d="http://schemas.microsoft.com/office/drawing/2017/model3d" xmlns:aink="http://schemas.microsoft.com/office/drawing/2016/ink" xmlns:cx8="http://schemas.microsoft.com/office/drawing/2016/5/14/chartex" xmlns:cx7="http://schemas.microsoft.com/office/drawing/2016/5/13/chartex" xmlns:cx6="http://schemas.microsoft.com/office/drawing/2016/5/12/chartex" xmlns:cx5="http://schemas.microsoft.com/office/drawing/2016/5/11/chartex" xmlns:cx4="http://schemas.microsoft.com/office/drawing/2016/5/10/chartex" xmlns:cx3="http://schemas.microsoft.com/office/drawing/2016/5/9/chartex" xmlns:cx2="http://schemas.microsoft.com/office/drawing/2015/10/21/chartex" xmlns:cx1="http://schemas.microsoft.com/office/drawing/2015/9/8/chartex" xmlns:cx="http://schemas.microsoft.com/office/drawing/2014/chartex">
             <w:pict>
               <v:shape w14:anchorId="4FEAA1FD" id="_x0000_s1041" type="#_x0000_t202" style="position:absolute;left:0;text-align:left;margin-left:71.95pt;margin-top:200.6pt;width:21.25pt;height:13.9pt;z-index:251677696;visibility:visible;mso-wrap-style:square;mso-width-percent:0;mso-height-percent:0;mso-wrap-distance-left:9pt;mso-wrap-distance-top:3.6pt;mso-wrap-distance-right:9pt;mso-wrap-distance-bottom:3.6pt;mso-position-horizontal:absolute;mso-position-horizontal-relative:text;mso-position-vertical:absolute;mso-position-vertical-relative:text;mso-width-percent:0;mso-height-percent:0;mso-width-relative:margin;mso-height-relative:margin;v-text-anchor:top" o:gfxdata="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" filled="f" stroked="f">
                 <v:textbox>
@@ -6011,7 +6089,7 @@
               </wp:anchor>
             </w:drawing>
           </mc:Choice>
-          <mc:Fallback xmlns:cx="http://schemas.microsoft.com/office/drawing/2014/chartex" xmlns:cx1="http://schemas.microsoft.com/office/drawing/2015/9/8/chartex" xmlns:cx2="http://schemas.microsoft.com/office/drawing/2015/10/21/chartex" xmlns:cx3="http://schemas.microsoft.com/office/drawing/2016/5/9/chartex" xmlns:cx4="http://schemas.microsoft.com/office/drawing/2016/5/10/chartex" xmlns:cx5="http://schemas.microsoft.com/office/drawing/2016/5/11/chartex" xmlns:cx6="http://schemas.microsoft.com/office/drawing/2016/5/12/chartex" xmlns:cx7="http://schemas.microsoft.com/office/drawing/2016/5/13/chartex" xmlns:cx8="http://schemas.microsoft.com/office/drawing/2016/5/14/chartex" xmlns:aink="http://schemas.microsoft.com/office/drawing/2016/ink" xmlns:am3d="http://schemas.microsoft.com/office/drawing/2017/model3d" xmlns:w16cex="http://schemas.microsoft.com/office/word/2018/wordml/cex" xmlns:w16cid="http://schemas.microsoft.com/office/word/2016/wordml/cid" xmlns:w16="http://schemas.microsoft.com/office/word/2018/wordml" xmlns:w16se="http://schemas.microsoft.com/office/word/2015/wordml/symex">
+          <mc:Fallback xmlns:w16se="http://schemas.microsoft.com/office/word/2015/wordml/symex" xmlns:w16="http://schemas.microsoft.com/office/word/2018/wordml" xmlns:w16cid="http://schemas.microsoft.com/office/word/2016/wordml/cid" xmlns:w16cex="http://schemas.microsoft.com/office/word/2018/wordml/cex" xmlns:am3d="http://schemas.microsoft.com/office/drawing/2017/model3d" xmlns:aink="http://schemas.microsoft.com/office/drawing/2016/ink" xmlns:cx8="http://schemas.microsoft.com/office/drawing/2016/5/14/chartex" xmlns:cx7="http://schemas.microsoft.com/office/drawing/2016/5/13/chartex" xmlns:cx6="http://schemas.microsoft.com/office/drawing/2016/5/12/chartex" xmlns:cx5="http://schemas.microsoft.com/office/drawing/2016/5/11/chartex" xmlns:cx4="http://schemas.microsoft.com/office/drawing/2016/5/10/chartex" xmlns:cx3="http://schemas.microsoft.com/office/drawing/2016/5/9/chartex" xmlns:cx2="http://schemas.microsoft.com/office/drawing/2015/10/21/chartex" xmlns:cx1="http://schemas.microsoft.com/office/drawing/2015/9/8/chartex" xmlns:cx="http://schemas.microsoft.com/office/drawing/2014/chartex">
             <w:pict>
               <v:shape w14:anchorId="377D8128" id="_x0000_s1042" type="#_x0000_t202" style="position:absolute;left:0;text-align:left;margin-left:65.85pt;margin-top:228.2pt;width:21.25pt;height:13.9pt;z-index:251663360;visibility:visible;mso-wrap-style:square;mso-width-percent:0;mso-height-percent:0;mso-wrap-distance-left:9pt;mso-wrap-distance-top:3.6pt;mso-wrap-distance-right:9pt;mso-wrap-distance-bottom:3.6pt;mso-position-horizontal:absolute;mso-position-horizontal-relative:text;mso-position-vertical:absolute;mso-position-vertical-relative:text;mso-width-percent:0;mso-height-percent:0;mso-width-relative:margin;mso-height-relative:margin;v-text-anchor:top" o:gfxdata="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" filled="f" stroked="f">
                 <v:textbox>
@@ -6124,7 +6202,7 @@
               </wp:anchor>
             </w:drawing>
           </mc:Choice>
-          <mc:Fallback xmlns:cx="http://schemas.microsoft.com/office/drawing/2014/chartex" xmlns:cx1="http://schemas.microsoft.com/office/drawing/2015/9/8/chartex" xmlns:cx2="http://schemas.microsoft.com/office/drawing/2015/10/21/chartex" xmlns:cx3="http://schemas.microsoft.com/office/drawing/2016/5/9/chartex" xmlns:cx4="http://schemas.microsoft.com/office/drawing/2016/5/10/chartex" xmlns:cx5="http://schemas.microsoft.com/office/drawing/2016/5/11/chartex" xmlns:cx6="http://schemas.microsoft.com/office/drawing/2016/5/12/chartex" xmlns:cx7="http://schemas.microsoft.com/office/drawing/2016/5/13/chartex" xmlns:cx8="http://schemas.microsoft.com/office/drawing/2016/5/14/chartex" xmlns:aink="http://schemas.microsoft.com/office/drawing/2016/ink" xmlns:am3d="http://schemas.microsoft.com/office/drawing/2017/model3d" xmlns:w16cex="http://schemas.microsoft.com/office/word/2018/wordml/cex" xmlns:w16cid="http://schemas.microsoft.com/office/word/2016/wordml/cid" xmlns:w16="http://schemas.microsoft.com/office/word/2018/wordml" xmlns:w16se="http://schemas.microsoft.com/office/word/2015/wordml/symex">
+          <mc:Fallback xmlns:w16se="http://schemas.microsoft.com/office/word/2015/wordml/symex" xmlns:w16="http://schemas.microsoft.com/office/word/2018/wordml" xmlns:w16cid="http://schemas.microsoft.com/office/word/2016/wordml/cid" xmlns:w16cex="http://schemas.microsoft.com/office/word/2018/wordml/cex" xmlns:am3d="http://schemas.microsoft.com/office/drawing/2017/model3d" xmlns:aink="http://schemas.microsoft.com/office/drawing/2016/ink" xmlns:cx8="http://schemas.microsoft.com/office/drawing/2016/5/14/chartex" xmlns:cx7="http://schemas.microsoft.com/office/drawing/2016/5/13/chartex" xmlns:cx6="http://schemas.microsoft.com/office/drawing/2016/5/12/chartex" xmlns:cx5="http://schemas.microsoft.com/office/drawing/2016/5/11/chartex" xmlns:cx4="http://schemas.microsoft.com/office/drawing/2016/5/10/chartex" xmlns:cx3="http://schemas.microsoft.com/office/drawing/2016/5/9/chartex" xmlns:cx2="http://schemas.microsoft.com/office/drawing/2015/10/21/chartex" xmlns:cx1="http://schemas.microsoft.com/office/drawing/2015/9/8/chartex" xmlns:cx="http://schemas.microsoft.com/office/drawing/2014/chartex">
             <w:pict>
               <v:shape w14:anchorId="4960721E" id="_x0000_s1043" type="#_x0000_t202" style="position:absolute;left:0;text-align:left;margin-left:64.7pt;margin-top:211.35pt;width:21.25pt;height:13.9pt;z-index:251661312;visibility:visible;mso-wrap-style:square;mso-width-percent:0;mso-height-percent:0;mso-wrap-distance-left:9pt;mso-wrap-distance-top:3.6pt;mso-wrap-distance-right:9pt;mso-wrap-distance-bottom:3.6pt;mso-position-horizontal:absolute;mso-position-horizontal-relative:text;mso-position-vertical:absolute;mso-position-vertical-relative:text;mso-width-percent:0;mso-height-percent:0;mso-width-relative:margin;mso-height-relative:margin;v-text-anchor:top" o:gfxdata="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" filled="f" stroked="f">
                 <v:textbox>
@@ -6263,39 +6341,15 @@
           <w:sz w:val="24"/>
           <w:szCs w:val="24"/>
         </w:rPr>
-        <w:t xml:space="preserve">2 </w:t>
-      </w:r>
-      <w:r>
-        <w:rPr>
-          <w:rFonts w:ascii="Times New Roman" w:hAnsi="Times New Roman" w:cs="Times New Roman"/>
-          <w:sz w:val="24"/>
-          <w:szCs w:val="24"/>
-        </w:rPr>
-        <w:t>a partir da</w:t>
-      </w:r>
-      <w:r>
-        <w:rPr>
-          <w:rFonts w:ascii="Times New Roman" w:hAnsi="Times New Roman" w:cs="Times New Roman"/>
-          <w:sz w:val="24"/>
-          <w:szCs w:val="24"/>
-        </w:rPr>
-        <w:t xml:space="preserve"> fonte </w:t>
-      </w:r>
-      <w:r>
-        <w:rPr>
-          <w:rFonts w:ascii="Times New Roman" w:hAnsi="Times New Roman" w:cs="Times New Roman"/>
-          <w:sz w:val="24"/>
-          <w:szCs w:val="24"/>
-        </w:rPr>
-        <w:t xml:space="preserve">CC, </w:t>
-      </w:r>
-      <w:r>
-        <w:rPr>
-          <w:rFonts w:ascii="Times New Roman" w:hAnsi="Times New Roman" w:cs="Times New Roman"/>
-          <w:sz w:val="24"/>
-          <w:szCs w:val="24"/>
-        </w:rPr>
-        <w:t>ela possui um valor</w:t>
+        <w:t xml:space="preserve">2, pode-se notar que a fonte CC </w:t>
+      </w:r>
+      <w:r>
+        <w:rPr>
+          <w:rFonts w:ascii="Times New Roman" w:hAnsi="Times New Roman" w:cs="Times New Roman"/>
+          <w:sz w:val="24"/>
+          <w:szCs w:val="24"/>
+        </w:rPr>
+        <w:t>possui um valor</w:t>
       </w:r>
       <w:r>
         <w:rPr>
@@ -6470,15 +6524,7 @@
           <w:sz w:val="24"/>
           <w:szCs w:val="24"/>
         </w:rPr>
-        <w:t>LM324</w:t>
-      </w:r>
-      <w:r>
-        <w:rPr>
-          <w:rFonts w:ascii="Times New Roman" w:hAnsi="Times New Roman" w:cs="Times New Roman"/>
-          <w:sz w:val="24"/>
-          <w:szCs w:val="24"/>
-        </w:rPr>
-        <w:t>N</w:t>
+        <w:t>LM324N</w:t>
       </w:r>
       <w:r>
         <w:rPr>
@@ -6675,7 +6721,23 @@
           <w:sz w:val="24"/>
           <w:szCs w:val="24"/>
         </w:rPr>
-        <w:t xml:space="preserve">Possuindo uma alimentação de entrada (vcc) de 4,2V, </w:t>
+        <w:t>Possuindo uma alim</w:t>
+      </w:r>
+      <w:r>
+        <w:rPr>
+          <w:rFonts w:ascii="Times New Roman" w:hAnsi="Times New Roman" w:cs="Times New Roman"/>
+          <w:sz w:val="24"/>
+          <w:szCs w:val="24"/>
+        </w:rPr>
+        <w:t>entação de entrada (vcc) de 4,2 volts</w:t>
+      </w:r>
+      <w:r>
+        <w:rPr>
+          <w:rFonts w:ascii="Times New Roman" w:hAnsi="Times New Roman" w:cs="Times New Roman"/>
+          <w:sz w:val="24"/>
+          <w:szCs w:val="24"/>
+        </w:rPr>
+        <w:t xml:space="preserve">, </w:t>
       </w:r>
       <w:r>
         <w:rPr>
@@ -6699,7 +6761,15 @@
           <w:sz w:val="24"/>
           <w:szCs w:val="24"/>
         </w:rPr>
-        <w:t xml:space="preserve">foi de aproximadamente 2,25V e a tensão máxima na saída do sensor quando </w:t>
+        <w:t>foi de aproximadamente 2,25 volts</w:t>
+      </w:r>
+      <w:r>
+        <w:rPr>
+          <w:rFonts w:ascii="Times New Roman" w:hAnsi="Times New Roman" w:cs="Times New Roman"/>
+          <w:sz w:val="24"/>
+          <w:szCs w:val="24"/>
+        </w:rPr>
+        <w:t xml:space="preserve"> e a tensão máxima na saída do sensor quando </w:t>
       </w:r>
       <w:r>
         <w:rPr>
@@ -6869,23 +6939,12 @@
         </w:rPr>
         <w:t>.</w:t>
       </w:r>
-    </w:p>
-    <w:p>
-      <w:pPr>
-        <w:jc w:val="both"/>
-        <w:rPr>
-          <w:rFonts w:ascii="Times New Roman" w:hAnsi="Times New Roman" w:cs="Times New Roman"/>
-          <w:sz w:val="24"/>
-          <w:szCs w:val="24"/>
-        </w:rPr>
-      </w:pPr>
-      <w:r>
-        <w:rPr>
-          <w:rFonts w:ascii="Times New Roman" w:hAnsi="Times New Roman" w:cs="Times New Roman"/>
-          <w:sz w:val="24"/>
-          <w:szCs w:val="24"/>
-        </w:rPr>
-        <w:tab/>
+      <w:r>
+        <w:rPr>
+          <w:rFonts w:ascii="Times New Roman" w:hAnsi="Times New Roman" w:cs="Times New Roman"/>
+          <w:sz w:val="24"/>
+          <w:szCs w:val="24"/>
+        </w:rPr>
         <w:t xml:space="preserve"> </w:t>
       </w:r>
       <w:r>
@@ -6943,99 +7002,52 @@
           <w:sz w:val="24"/>
           <w:szCs w:val="24"/>
         </w:rPr>
+        <w:t xml:space="preserve"> (LM324N), isto fez </w:t>
+      </w:r>
+      <w:r>
+        <w:rPr>
+          <w:rFonts w:ascii="Times New Roman" w:hAnsi="Times New Roman" w:cs="Times New Roman"/>
+          <w:sz w:val="24"/>
+          <w:szCs w:val="24"/>
+        </w:rPr>
+        <w:t xml:space="preserve">com que fosse necessário </w:t>
+      </w:r>
+      <w:r>
+        <w:rPr>
+          <w:rFonts w:ascii="Times New Roman" w:hAnsi="Times New Roman" w:cs="Times New Roman"/>
+          <w:sz w:val="24"/>
+          <w:szCs w:val="24"/>
+        </w:rPr>
+        <w:t xml:space="preserve">desenvolver mais um divisor de tensão para referência de nível mínimo do </w:t>
+      </w:r>
+      <w:r>
+        <w:rPr>
+          <w:rFonts w:ascii="Times New Roman" w:hAnsi="Times New Roman" w:cs="Times New Roman"/>
+          <w:sz w:val="24"/>
+          <w:szCs w:val="24"/>
+        </w:rPr>
+        <w:t xml:space="preserve">CI </w:t>
+      </w:r>
+      <w:r>
+        <w:rPr>
+          <w:rFonts w:ascii="Times New Roman" w:hAnsi="Times New Roman" w:cs="Times New Roman"/>
+          <w:sz w:val="24"/>
+          <w:szCs w:val="24"/>
+        </w:rPr>
+        <w:t>LM3914N.</w:t>
+      </w:r>
+      <w:r>
+        <w:rPr>
+          <w:rFonts w:ascii="Times New Roman" w:hAnsi="Times New Roman" w:cs="Times New Roman"/>
+          <w:sz w:val="24"/>
+          <w:szCs w:val="24"/>
+        </w:rPr>
         <w:t xml:space="preserve"> </w:t>
       </w:r>
-      <w:r>
-        <w:rPr>
-          <w:rFonts w:ascii="Times New Roman" w:hAnsi="Times New Roman" w:cs="Times New Roman"/>
-          <w:sz w:val="24"/>
-          <w:szCs w:val="24"/>
-        </w:rPr>
-        <w:t>(LM324N)</w:t>
-      </w:r>
-      <w:r>
-        <w:rPr>
-          <w:rFonts w:ascii="Times New Roman" w:hAnsi="Times New Roman" w:cs="Times New Roman"/>
-          <w:sz w:val="24"/>
-          <w:szCs w:val="24"/>
-        </w:rPr>
-        <w:t xml:space="preserve">, isto fez </w:t>
-      </w:r>
-      <w:r>
-        <w:rPr>
-          <w:rFonts w:ascii="Times New Roman" w:hAnsi="Times New Roman" w:cs="Times New Roman"/>
-          <w:sz w:val="24"/>
-          <w:szCs w:val="24"/>
-        </w:rPr>
-        <w:t xml:space="preserve">com que fosse necessário </w:t>
-      </w:r>
-      <w:r>
-        <w:rPr>
-          <w:rFonts w:ascii="Times New Roman" w:hAnsi="Times New Roman" w:cs="Times New Roman"/>
-          <w:sz w:val="24"/>
-          <w:szCs w:val="24"/>
-        </w:rPr>
-        <w:t xml:space="preserve">desenvolver mais um divisor de tensão para referência de nível mínimo do </w:t>
-      </w:r>
-      <w:r>
-        <w:rPr>
-          <w:rFonts w:ascii="Times New Roman" w:hAnsi="Times New Roman" w:cs="Times New Roman"/>
-          <w:sz w:val="24"/>
-          <w:szCs w:val="24"/>
-        </w:rPr>
-        <w:t xml:space="preserve">CI </w:t>
-      </w:r>
-      <w:r>
-        <w:rPr>
-          <w:rFonts w:ascii="Times New Roman" w:hAnsi="Times New Roman" w:cs="Times New Roman"/>
-          <w:sz w:val="24"/>
-          <w:szCs w:val="24"/>
-        </w:rPr>
-        <w:t>LM3914N.</w:t>
-      </w:r>
-      <w:r>
-        <w:rPr>
-          <w:rFonts w:ascii="Times New Roman" w:hAnsi="Times New Roman" w:cs="Times New Roman"/>
-          <w:sz w:val="24"/>
-          <w:szCs w:val="24"/>
-        </w:rPr>
-        <w:t xml:space="preserve"> Abaixo, o c</w:t>
-      </w:r>
-      <w:r>
-        <w:rPr>
-          <w:rFonts w:ascii="Times New Roman" w:hAnsi="Times New Roman" w:cs="Times New Roman"/>
-          <w:sz w:val="24"/>
-          <w:szCs w:val="24"/>
-        </w:rPr>
-        <w:t>álculo</w:t>
-      </w:r>
-      <w:r>
-        <w:rPr>
-          <w:rFonts w:ascii="Times New Roman" w:hAnsi="Times New Roman" w:cs="Times New Roman"/>
-          <w:sz w:val="24"/>
-          <w:szCs w:val="24"/>
-        </w:rPr>
-        <w:t xml:space="preserve"> teórico</w:t>
-      </w:r>
-      <w:r>
-        <w:rPr>
-          <w:rFonts w:ascii="Times New Roman" w:hAnsi="Times New Roman" w:cs="Times New Roman"/>
-          <w:sz w:val="24"/>
-          <w:szCs w:val="24"/>
-        </w:rPr>
-        <w:t xml:space="preserve"> da tensão de saída do subtrator</w:t>
-      </w:r>
-      <w:r>
-        <w:rPr>
-          <w:rFonts w:ascii="Times New Roman" w:hAnsi="Times New Roman" w:cs="Times New Roman"/>
-          <w:sz w:val="24"/>
-          <w:szCs w:val="24"/>
-        </w:rPr>
-        <w:t>:</w:t>
-      </w:r>
-    </w:p>
-    <w:p>
-      <w:pPr>
+    </w:p>
+    <w:p>
+      <w:pPr>
+        <w:ind w:firstLine="708"/>
         <w:jc w:val="both"/>
         <w:rPr>
           <w:rFonts w:ascii="Times New Roman" w:eastAsiaTheme="minorEastAsia" w:hAnsi="Times New Roman" w:cs="Times New Roman"/>
@@ -7044,174 +7056,50 @@
           <w:szCs w:val="24"/>
         </w:rPr>
       </w:pPr>
-      <m:oMathPara>
-        <m:oMath>
-          <m:sSub>
-            <m:sSubPr>
-              <m:ctrlPr>
-                <w:rPr>
-                  <w:rFonts w:ascii="Cambria Math" w:hAnsi="Cambria Math" w:cs="Times New Roman"/>
-                  <w:b/>
-                  <w:i/>
-                  <w:sz w:val="24"/>
-                  <w:szCs w:val="24"/>
-                </w:rPr>
-              </m:ctrlPr>
-            </m:sSubPr>
-            <m:e>
-              <m:r>
-                <m:rPr>
-                  <m:sty m:val="bi"/>
-                </m:rPr>
-                <w:rPr>
-                  <w:rFonts w:ascii="Cambria Math" w:hAnsi="Cambria Math" w:cs="Times New Roman"/>
-                  <w:sz w:val="24"/>
-                  <w:szCs w:val="24"/>
-                </w:rPr>
-                <m:t>Vi</m:t>
-              </m:r>
-            </m:e>
-            <m:sub>
-              <m:r>
-                <m:rPr>
-                  <m:sty m:val="bi"/>
-                </m:rPr>
-                <w:rPr>
-                  <w:rFonts w:ascii="Cambria Math" w:hAnsi="Cambria Math" w:cs="Times New Roman"/>
-                  <w:sz w:val="24"/>
-                  <w:szCs w:val="24"/>
-                </w:rPr>
-                <m:t>máx</m:t>
-              </m:r>
-            </m:sub>
-          </m:sSub>
-          <m:r>
-            <m:rPr>
-              <m:sty m:val="bi"/>
-            </m:rPr>
-            <w:rPr>
-              <w:rFonts w:ascii="Cambria Math" w:hAnsi="Cambria Math" w:cs="Times New Roman"/>
-              <w:sz w:val="24"/>
-              <w:szCs w:val="24"/>
-            </w:rPr>
-            <m:t>=</m:t>
-          </m:r>
-          <m:sSub>
-            <m:sSubPr>
-              <m:ctrlPr>
-                <w:rPr>
-                  <w:rFonts w:ascii="Cambria Math" w:hAnsi="Cambria Math" w:cs="Times New Roman"/>
-                  <w:b/>
-                  <w:i/>
-                  <w:sz w:val="24"/>
-                  <w:szCs w:val="24"/>
-                </w:rPr>
-              </m:ctrlPr>
-            </m:sSubPr>
-            <m:e>
-              <m:r>
-                <m:rPr>
-                  <m:sty m:val="bi"/>
-                </m:rPr>
-                <w:rPr>
-                  <w:rFonts w:ascii="Cambria Math" w:hAnsi="Cambria Math" w:cs="Times New Roman"/>
-                  <w:sz w:val="24"/>
-                  <w:szCs w:val="24"/>
-                </w:rPr>
-                <m:t>V</m:t>
-              </m:r>
-            </m:e>
-            <m:sub>
-              <m:r>
-                <m:rPr>
-                  <m:sty m:val="bi"/>
-                </m:rPr>
-                <w:rPr>
-                  <w:rFonts w:ascii="Cambria Math" w:hAnsi="Cambria Math" w:cs="Times New Roman"/>
-                  <w:sz w:val="24"/>
-                  <w:szCs w:val="24"/>
-                </w:rPr>
-                <m:t>sensor</m:t>
-              </m:r>
-            </m:sub>
-          </m:sSub>
-          <m:r>
-            <m:rPr>
-              <m:sty m:val="bi"/>
-            </m:rPr>
-            <w:rPr>
-              <w:rFonts w:ascii="Cambria Math" w:hAnsi="Cambria Math" w:cs="Times New Roman"/>
-              <w:sz w:val="24"/>
-              <w:szCs w:val="24"/>
-            </w:rPr>
-            <m:t>-</m:t>
-          </m:r>
-          <m:sSub>
-            <m:sSubPr>
-              <m:ctrlPr>
-                <w:rPr>
-                  <w:rFonts w:ascii="Cambria Math" w:hAnsi="Cambria Math" w:cs="Times New Roman"/>
-                  <w:b/>
-                  <w:i/>
-                  <w:sz w:val="24"/>
-                  <w:szCs w:val="24"/>
-                </w:rPr>
-              </m:ctrlPr>
-            </m:sSubPr>
-            <m:e>
-              <m:r>
-                <m:rPr>
-                  <m:sty m:val="bi"/>
-                </m:rPr>
-                <w:rPr>
-                  <w:rFonts w:ascii="Cambria Math" w:hAnsi="Cambria Math" w:cs="Times New Roman"/>
-                  <w:sz w:val="24"/>
-                  <w:szCs w:val="24"/>
-                </w:rPr>
-                <m:t>V</m:t>
-              </m:r>
-            </m:e>
-            <m:sub>
-              <m:r>
-                <m:rPr>
-                  <m:sty m:val="bi"/>
-                </m:rPr>
-                <w:rPr>
-                  <w:rFonts w:ascii="Cambria Math" w:hAnsi="Cambria Math" w:cs="Times New Roman"/>
-                  <w:sz w:val="24"/>
-                  <w:szCs w:val="24"/>
-                </w:rPr>
-                <m:t>fonte</m:t>
-              </m:r>
-            </m:sub>
-          </m:sSub>
-          <m:r>
-            <m:rPr>
-              <m:sty m:val="bi"/>
-            </m:rPr>
-            <w:rPr>
-              <w:rFonts w:ascii="Cambria Math" w:hAnsi="Cambria Math" w:cs="Times New Roman"/>
-              <w:sz w:val="24"/>
-              <w:szCs w:val="24"/>
-            </w:rPr>
-            <m:t>=3,1-2,25=0,85</m:t>
-          </m:r>
-          <m:r>
-            <m:rPr>
-              <m:sty m:val="bi"/>
-            </m:rPr>
-            <w:rPr>
-              <w:rFonts w:ascii="Cambria Math" w:hAnsi="Cambria Math" w:cs="Times New Roman"/>
-              <w:sz w:val="24"/>
-              <w:szCs w:val="24"/>
-            </w:rPr>
-            <m:t>V</m:t>
-          </m:r>
-        </m:oMath>
-      </m:oMathPara>
-    </w:p>
-    <w:p>
-      <w:pPr>
+      <w:r>
+        <w:rPr>
+          <w:rFonts w:ascii="Times New Roman" w:hAnsi="Times New Roman" w:cs="Times New Roman"/>
+          <w:sz w:val="24"/>
+          <w:szCs w:val="24"/>
+        </w:rPr>
+        <w:t xml:space="preserve">Um circuito </w:t>
+      </w:r>
+      <w:r>
+        <w:rPr>
+          <w:rFonts w:ascii="Times New Roman" w:hAnsi="Times New Roman" w:cs="Times New Roman"/>
+          <w:sz w:val="24"/>
+          <w:szCs w:val="24"/>
+        </w:rPr>
+        <w:t>amplificador operacional</w:t>
+      </w:r>
+      <w:r>
+        <w:rPr>
+          <w:rFonts w:ascii="Times New Roman" w:hAnsi="Times New Roman" w:cs="Times New Roman"/>
+          <w:sz w:val="24"/>
+          <w:szCs w:val="24"/>
+        </w:rPr>
+        <w:t xml:space="preserve"> (LM324N)</w:t>
+      </w:r>
+      <w:r>
+        <w:rPr>
+          <w:rFonts w:ascii="Times New Roman" w:hAnsi="Times New Roman" w:cs="Times New Roman"/>
+          <w:sz w:val="24"/>
+          <w:szCs w:val="24"/>
+        </w:rPr>
+        <w:t xml:space="preserve"> foi usado para obter um ganho de tensão sobre as diminut</w:t>
+      </w:r>
+      <w:r>
+        <w:rPr>
+          <w:rFonts w:ascii="Times New Roman" w:hAnsi="Times New Roman" w:cs="Times New Roman"/>
+          <w:sz w:val="24"/>
+          <w:szCs w:val="24"/>
+        </w:rPr>
+        <w:t>as tensões vindas do circuito subtrator.</w:t>
+      </w:r>
+    </w:p>
+    <w:p>
+      <w:pPr>
+        <w:ind w:firstLine="708"/>
         <w:jc w:val="both"/>
         <w:rPr>
           <w:rFonts w:ascii="Times New Roman" w:hAnsi="Times New Roman" w:cs="Times New Roman"/>
@@ -7225,51 +7113,205 @@
           <w:sz w:val="24"/>
           <w:szCs w:val="24"/>
         </w:rPr>
-        <w:tab/>
-      </w:r>
-      <w:r>
-        <w:rPr>
-          <w:rFonts w:ascii="Times New Roman" w:hAnsi="Times New Roman" w:cs="Times New Roman"/>
-          <w:sz w:val="24"/>
-          <w:szCs w:val="24"/>
-        </w:rPr>
-        <w:t xml:space="preserve">Um circuito </w:t>
-      </w:r>
-      <w:r>
-        <w:rPr>
-          <w:rFonts w:ascii="Times New Roman" w:hAnsi="Times New Roman" w:cs="Times New Roman"/>
-          <w:sz w:val="24"/>
-          <w:szCs w:val="24"/>
-        </w:rPr>
-        <w:t>amplificador operacional</w:t>
-      </w:r>
-      <w:r>
-        <w:rPr>
-          <w:rFonts w:ascii="Times New Roman" w:hAnsi="Times New Roman" w:cs="Times New Roman"/>
-          <w:sz w:val="24"/>
-          <w:szCs w:val="24"/>
-        </w:rPr>
-        <w:t xml:space="preserve"> (LM324N)</w:t>
-      </w:r>
-      <w:r>
-        <w:rPr>
-          <w:rFonts w:ascii="Times New Roman" w:hAnsi="Times New Roman" w:cs="Times New Roman"/>
-          <w:sz w:val="24"/>
-          <w:szCs w:val="24"/>
-        </w:rPr>
-        <w:t xml:space="preserve"> foi usado para obter um ganho de tensão sobre as diminut</w:t>
-      </w:r>
-      <w:r>
-        <w:rPr>
-          <w:rFonts w:ascii="Times New Roman" w:hAnsi="Times New Roman" w:cs="Times New Roman"/>
-          <w:sz w:val="24"/>
-          <w:szCs w:val="24"/>
-        </w:rPr>
-        <w:t>as tensões vindas do circuito subtrator.</w:t>
-      </w:r>
-    </w:p>
-    <w:p>
-      <w:pPr>
+        <w:lastRenderedPageBreak/>
+        <w:t>O</w:t>
+      </w:r>
+      <w:r>
+        <w:rPr>
+          <w:rFonts w:ascii="Times New Roman" w:hAnsi="Times New Roman" w:cs="Times New Roman"/>
+          <w:sz w:val="24"/>
+          <w:szCs w:val="24"/>
+        </w:rPr>
+        <w:t xml:space="preserve"> </w:t>
+      </w:r>
+      <w:r>
+        <w:rPr>
+          <w:rFonts w:ascii="Times New Roman" w:hAnsi="Times New Roman" w:cs="Times New Roman"/>
+          <w:sz w:val="24"/>
+          <w:szCs w:val="24"/>
+        </w:rPr>
+        <w:t xml:space="preserve">CI </w:t>
+      </w:r>
+      <w:r>
+        <w:rPr>
+          <w:rFonts w:ascii="Times New Roman" w:hAnsi="Times New Roman" w:cs="Times New Roman"/>
+          <w:sz w:val="24"/>
+          <w:szCs w:val="24"/>
+        </w:rPr>
+        <w:t>LM3914</w:t>
+      </w:r>
+      <w:r>
+        <w:rPr>
+          <w:rFonts w:ascii="Times New Roman" w:hAnsi="Times New Roman" w:cs="Times New Roman"/>
+          <w:sz w:val="24"/>
+          <w:szCs w:val="24"/>
+        </w:rPr>
+        <w:t xml:space="preserve">N </w:t>
+      </w:r>
+      <w:r>
+        <w:rPr>
+          <w:rFonts w:ascii="Times New Roman" w:hAnsi="Times New Roman" w:cs="Times New Roman"/>
+          <w:sz w:val="24"/>
+          <w:szCs w:val="24"/>
+        </w:rPr>
+        <w:t>precisou de uma</w:t>
+      </w:r>
+      <w:r>
+        <w:rPr>
+          <w:rFonts w:ascii="Times New Roman" w:hAnsi="Times New Roman" w:cs="Times New Roman"/>
+          <w:sz w:val="24"/>
+          <w:szCs w:val="24"/>
+        </w:rPr>
+        <w:t xml:space="preserve"> alimentação</w:t>
+      </w:r>
+      <w:r>
+        <w:rPr>
+          <w:rFonts w:ascii="Times New Roman" w:hAnsi="Times New Roman" w:cs="Times New Roman"/>
+          <w:sz w:val="24"/>
+          <w:szCs w:val="24"/>
+        </w:rPr>
+        <w:t xml:space="preserve"> separada</w:t>
+      </w:r>
+      <w:r>
+        <w:rPr>
+          <w:rFonts w:ascii="Times New Roman" w:hAnsi="Times New Roman" w:cs="Times New Roman"/>
+          <w:sz w:val="24"/>
+          <w:szCs w:val="24"/>
+        </w:rPr>
+        <w:t xml:space="preserve"> de 7</w:t>
+      </w:r>
+      <w:r>
+        <w:rPr>
+          <w:rFonts w:ascii="Times New Roman" w:hAnsi="Times New Roman" w:cs="Times New Roman"/>
+          <w:sz w:val="24"/>
+          <w:szCs w:val="24"/>
+        </w:rPr>
+        <w:t xml:space="preserve">V. </w:t>
+      </w:r>
+      <w:r>
+        <w:rPr>
+          <w:rFonts w:ascii="Times New Roman" w:hAnsi="Times New Roman" w:cs="Times New Roman"/>
+          <w:sz w:val="24"/>
+          <w:szCs w:val="24"/>
+        </w:rPr>
+        <w:t>Por falta de um modelo pronto deste CI no programa utilizado para as simulações</w:t>
+      </w:r>
+      <w:r>
+        <w:rPr>
+          <w:rFonts w:ascii="Times New Roman" w:hAnsi="Times New Roman" w:cs="Times New Roman"/>
+          <w:sz w:val="24"/>
+          <w:szCs w:val="24"/>
+        </w:rPr>
+        <w:t>,</w:t>
+      </w:r>
+      <w:r>
+        <w:rPr>
+          <w:rFonts w:ascii="Times New Roman" w:hAnsi="Times New Roman" w:cs="Times New Roman"/>
+          <w:sz w:val="24"/>
+          <w:szCs w:val="24"/>
+        </w:rPr>
+        <w:t xml:space="preserve"> ele precisou ser representado pelos componentes que se encontram dentro do retângulo pontilhado na Figura</w:t>
+      </w:r>
+      <w:r>
+        <w:rPr>
+          <w:rFonts w:ascii="Times New Roman" w:hAnsi="Times New Roman" w:cs="Times New Roman"/>
+          <w:sz w:val="24"/>
+          <w:szCs w:val="24"/>
+        </w:rPr>
+        <w:t xml:space="preserve"> 2</w:t>
+      </w:r>
+      <w:r>
+        <w:rPr>
+          <w:rFonts w:ascii="Times New Roman" w:hAnsi="Times New Roman" w:cs="Times New Roman"/>
+          <w:sz w:val="24"/>
+          <w:szCs w:val="24"/>
+        </w:rPr>
+        <w:t xml:space="preserve">, os componentes ali retratados são os mais importantes para as comparações lineares que este CI faz </w:t>
+      </w:r>
+      <w:r>
+        <w:rPr>
+          <w:rFonts w:ascii="Times New Roman" w:hAnsi="Times New Roman" w:cs="Times New Roman"/>
+          <w:sz w:val="24"/>
+          <w:szCs w:val="24"/>
+        </w:rPr>
+        <w:t>(TEXAS INSTRUMENTS, 2013, p.8)</w:t>
+      </w:r>
+      <w:r>
+        <w:rPr>
+          <w:rFonts w:ascii="Times New Roman" w:hAnsi="Times New Roman" w:cs="Times New Roman"/>
+          <w:sz w:val="24"/>
+          <w:szCs w:val="24"/>
+        </w:rPr>
+        <w:t xml:space="preserve">. </w:t>
+      </w:r>
+      <w:r>
+        <w:rPr>
+          <w:rFonts w:ascii="Times New Roman" w:hAnsi="Times New Roman" w:cs="Times New Roman"/>
+          <w:sz w:val="24"/>
+          <w:szCs w:val="24"/>
+        </w:rPr>
+        <w:t>A extrema direita</w:t>
+      </w:r>
+      <w:r>
+        <w:rPr>
+          <w:rFonts w:ascii="Times New Roman" w:hAnsi="Times New Roman" w:cs="Times New Roman"/>
+          <w:sz w:val="24"/>
+          <w:szCs w:val="24"/>
+        </w:rPr>
+        <w:t xml:space="preserve"> da figura 2</w:t>
+      </w:r>
+      <w:r>
+        <w:rPr>
+          <w:rFonts w:ascii="Times New Roman" w:hAnsi="Times New Roman" w:cs="Times New Roman"/>
+          <w:sz w:val="24"/>
+          <w:szCs w:val="24"/>
+        </w:rPr>
+        <w:t xml:space="preserve"> </w:t>
+      </w:r>
+      <w:r>
+        <w:rPr>
+          <w:rFonts w:ascii="Times New Roman" w:hAnsi="Times New Roman" w:cs="Times New Roman"/>
+          <w:sz w:val="24"/>
+          <w:szCs w:val="24"/>
+        </w:rPr>
+        <w:t>visualiza-se</w:t>
+      </w:r>
+      <w:r>
+        <w:rPr>
+          <w:rFonts w:ascii="Times New Roman" w:hAnsi="Times New Roman" w:cs="Times New Roman"/>
+          <w:sz w:val="24"/>
+          <w:szCs w:val="24"/>
+        </w:rPr>
+        <w:t xml:space="preserve"> a barra de LED</w:t>
+      </w:r>
+      <w:r>
+        <w:rPr>
+          <w:rFonts w:ascii="Times New Roman" w:hAnsi="Times New Roman" w:cs="Times New Roman"/>
+          <w:sz w:val="24"/>
+          <w:szCs w:val="24"/>
+        </w:rPr>
+        <w:t>s</w:t>
+      </w:r>
+      <w:r>
+        <w:rPr>
+          <w:rFonts w:ascii="Times New Roman" w:hAnsi="Times New Roman" w:cs="Times New Roman"/>
+          <w:sz w:val="24"/>
+          <w:szCs w:val="24"/>
+        </w:rPr>
+        <w:t xml:space="preserve">, seu lado esquerdo é conectado ao LM3914N e seu lado direito </w:t>
+      </w:r>
+      <w:r>
+        <w:rPr>
+          <w:rFonts w:ascii="Times New Roman" w:hAnsi="Times New Roman" w:cs="Times New Roman"/>
+          <w:sz w:val="24"/>
+          <w:szCs w:val="24"/>
+        </w:rPr>
+        <w:t>serve para alimentação da mesma.</w:t>
+      </w:r>
+    </w:p>
+    <w:p>
+      <w:pPr>
+        <w:ind w:firstLine="708"/>
         <w:jc w:val="both"/>
         <w:rPr>
           <w:rFonts w:ascii="Times New Roman" w:hAnsi="Times New Roman" w:cs="Times New Roman"/>
@@ -7283,48 +7325,15 @@
           <w:sz w:val="24"/>
           <w:szCs w:val="24"/>
         </w:rPr>
-        <w:lastRenderedPageBreak/>
-        <w:tab/>
-      </w:r>
-      <w:r>
-        <w:rPr>
-          <w:rFonts w:ascii="Times New Roman" w:hAnsi="Times New Roman" w:cs="Times New Roman"/>
-          <w:sz w:val="24"/>
-          <w:szCs w:val="24"/>
-        </w:rPr>
-        <w:t xml:space="preserve">Foi planejado um ganho de </w:t>
-      </w:r>
-      <w:r>
-        <w:rPr>
-          <w:rFonts w:ascii="Times New Roman" w:hAnsi="Times New Roman" w:cs="Times New Roman"/>
-          <w:sz w:val="24"/>
-          <w:szCs w:val="24"/>
-        </w:rPr>
-        <w:t xml:space="preserve">tensão de </w:t>
-      </w:r>
-      <w:r>
-        <w:rPr>
-          <w:rFonts w:ascii="Times New Roman" w:hAnsi="Times New Roman" w:cs="Times New Roman"/>
-          <w:sz w:val="24"/>
-          <w:szCs w:val="24"/>
-        </w:rPr>
-        <w:t>13</w:t>
-      </w:r>
-      <w:r>
-        <w:rPr>
-          <w:rFonts w:ascii="Times New Roman" w:hAnsi="Times New Roman" w:cs="Times New Roman"/>
-          <w:sz w:val="24"/>
-          <w:szCs w:val="24"/>
-        </w:rPr>
-        <w:t xml:space="preserve"> vezes a tensão do estágio subtrator</w:t>
-      </w:r>
-      <w:r>
-        <w:rPr>
-          <w:rFonts w:ascii="Times New Roman" w:hAnsi="Times New Roman" w:cs="Times New Roman"/>
-          <w:sz w:val="24"/>
-          <w:szCs w:val="24"/>
-        </w:rPr>
-        <w:t>, porém</w:t>
+        <w:t xml:space="preserve">Um novo </w:t>
+      </w:r>
+      <w:r>
+        <w:rPr>
+          <w:rFonts w:ascii="Times New Roman" w:hAnsi="Times New Roman" w:cs="Times New Roman"/>
+          <w:sz w:val="24"/>
+          <w:szCs w:val="24"/>
+        </w:rPr>
+        <w:t>circuito</w:t>
       </w:r>
       <w:r>
         <w:rPr>
@@ -7340,2697 +7349,148 @@
           <w:sz w:val="24"/>
           <w:szCs w:val="24"/>
         </w:rPr>
-        <w:t xml:space="preserve">foi obtido </w:t>
-      </w:r>
-      <w:r>
-        <w:rPr>
-          <w:rFonts w:ascii="Times New Roman" w:hAnsi="Times New Roman" w:cs="Times New Roman"/>
-          <w:sz w:val="24"/>
-          <w:szCs w:val="24"/>
-        </w:rPr>
-        <w:t xml:space="preserve">um ganho de 4 </w:t>
-      </w:r>
-      <w:r>
-        <w:rPr>
-          <w:rFonts w:ascii="Times New Roman" w:hAnsi="Times New Roman" w:cs="Times New Roman"/>
-          <w:sz w:val="24"/>
-          <w:szCs w:val="24"/>
-        </w:rPr>
-        <w:t xml:space="preserve">vezes </w:t>
-      </w:r>
-      <w:r>
-        <w:rPr>
-          <w:rFonts w:ascii="Times New Roman" w:hAnsi="Times New Roman" w:cs="Times New Roman"/>
-          <w:sz w:val="24"/>
-          <w:szCs w:val="24"/>
-        </w:rPr>
-        <w:t>neste amplificador, alc</w:t>
-      </w:r>
-      <w:r>
-        <w:rPr>
-          <w:rFonts w:ascii="Times New Roman" w:hAnsi="Times New Roman" w:cs="Times New Roman"/>
-          <w:sz w:val="24"/>
-          <w:szCs w:val="24"/>
-        </w:rPr>
-        <w:t>ançando uma tensão máxima de 3,1 volts, felizmente isso não s</w:t>
-      </w:r>
-      <w:r>
-        <w:rPr>
-          <w:rFonts w:ascii="Times New Roman" w:hAnsi="Times New Roman" w:cs="Times New Roman"/>
-          <w:sz w:val="24"/>
-          <w:szCs w:val="24"/>
-        </w:rPr>
-        <w:t>e tornou um empecilho no protótipo inicial</w:t>
-      </w:r>
-      <w:r>
-        <w:rPr>
-          <w:rFonts w:ascii="Times New Roman" w:hAnsi="Times New Roman" w:cs="Times New Roman"/>
-          <w:sz w:val="24"/>
-          <w:szCs w:val="24"/>
-        </w:rPr>
-        <w:t>.</w:t>
-      </w:r>
-      <w:r>
-        <w:rPr>
-          <w:rFonts w:ascii="Times New Roman" w:hAnsi="Times New Roman" w:cs="Times New Roman"/>
-          <w:sz w:val="24"/>
-          <w:szCs w:val="24"/>
-        </w:rPr>
-        <w:t xml:space="preserve"> Abaixo, o cálculo da tensão de saída do amplificador com ganho 13</w:t>
-      </w:r>
-      <w:r>
-        <w:rPr>
-          <w:rFonts w:ascii="Times New Roman" w:hAnsi="Times New Roman" w:cs="Times New Roman"/>
-          <w:sz w:val="24"/>
-          <w:szCs w:val="24"/>
-        </w:rPr>
-        <w:t>, como planejado inicialmente:</w:t>
+        <w:t>foi</w:t>
+      </w:r>
+      <w:r>
+        <w:rPr>
+          <w:rFonts w:ascii="Times New Roman" w:hAnsi="Times New Roman" w:cs="Times New Roman"/>
+          <w:sz w:val="24"/>
+          <w:szCs w:val="24"/>
+        </w:rPr>
+        <w:t xml:space="preserve"> desenvolvido durante o projeto de extensão PIBEX a fim de refinar o </w:t>
+      </w:r>
+      <w:r>
+        <w:rPr>
+          <w:rFonts w:ascii="Times New Roman" w:hAnsi="Times New Roman" w:cs="Times New Roman"/>
+          <w:sz w:val="24"/>
+          <w:szCs w:val="24"/>
+        </w:rPr>
+        <w:t>protótipo</w:t>
+      </w:r>
+      <w:r>
+        <w:rPr>
+          <w:rFonts w:ascii="Times New Roman" w:hAnsi="Times New Roman" w:cs="Times New Roman"/>
+          <w:sz w:val="24"/>
+          <w:szCs w:val="24"/>
+        </w:rPr>
+        <w:t xml:space="preserve"> inicial idealizado. </w:t>
+      </w:r>
+      <w:r>
+        <w:rPr>
+          <w:rFonts w:ascii="Times New Roman" w:hAnsi="Times New Roman" w:cs="Times New Roman"/>
+          <w:sz w:val="24"/>
+          <w:szCs w:val="24"/>
+        </w:rPr>
+        <w:t>U</w:t>
+      </w:r>
+      <w:r>
+        <w:rPr>
+          <w:rFonts w:ascii="Times New Roman" w:hAnsi="Times New Roman" w:cs="Times New Roman"/>
+          <w:sz w:val="24"/>
+          <w:szCs w:val="24"/>
+        </w:rPr>
+        <w:t xml:space="preserve">tilizando o software de simulação PROTEUS, foi construído </w:t>
+      </w:r>
+      <w:r>
+        <w:rPr>
+          <w:rFonts w:ascii="Times New Roman" w:hAnsi="Times New Roman" w:cs="Times New Roman"/>
+          <w:sz w:val="24"/>
+          <w:szCs w:val="24"/>
+        </w:rPr>
+        <w:t>dois</w:t>
+      </w:r>
+      <w:r>
+        <w:rPr>
+          <w:rFonts w:ascii="Times New Roman" w:hAnsi="Times New Roman" w:cs="Times New Roman"/>
+          <w:sz w:val="24"/>
+          <w:szCs w:val="24"/>
+        </w:rPr>
+        <w:t xml:space="preserve"> circu</w:t>
+      </w:r>
+      <w:r>
+        <w:rPr>
+          <w:rFonts w:ascii="Times New Roman" w:hAnsi="Times New Roman" w:cs="Times New Roman"/>
+          <w:sz w:val="24"/>
+          <w:szCs w:val="24"/>
+        </w:rPr>
+        <w:t>itos</w:t>
+      </w:r>
+      <w:r>
+        <w:rPr>
+          <w:rFonts w:ascii="Times New Roman" w:hAnsi="Times New Roman" w:cs="Times New Roman"/>
+          <w:sz w:val="24"/>
+          <w:szCs w:val="24"/>
+        </w:rPr>
+        <w:t xml:space="preserve"> mais robust</w:t>
+      </w:r>
+      <w:r>
+        <w:rPr>
+          <w:rFonts w:ascii="Times New Roman" w:hAnsi="Times New Roman" w:cs="Times New Roman"/>
+          <w:sz w:val="24"/>
+          <w:szCs w:val="24"/>
+        </w:rPr>
+        <w:t>o, estruturados e eficientes que o anterior montado. A partir deste</w:t>
+      </w:r>
+      <w:r>
+        <w:rPr>
+          <w:rFonts w:ascii="Times New Roman" w:hAnsi="Times New Roman" w:cs="Times New Roman"/>
+          <w:sz w:val="24"/>
+          <w:szCs w:val="24"/>
+        </w:rPr>
+        <w:t>s</w:t>
+      </w:r>
+      <w:r>
+        <w:rPr>
+          <w:rFonts w:ascii="Times New Roman" w:hAnsi="Times New Roman" w:cs="Times New Roman"/>
+          <w:sz w:val="24"/>
+          <w:szCs w:val="24"/>
+        </w:rPr>
+        <w:t xml:space="preserve"> circuito</w:t>
+      </w:r>
+      <w:r>
+        <w:rPr>
+          <w:rFonts w:ascii="Times New Roman" w:hAnsi="Times New Roman" w:cs="Times New Roman"/>
+          <w:sz w:val="24"/>
+          <w:szCs w:val="24"/>
+        </w:rPr>
+        <w:t>s</w:t>
+      </w:r>
+      <w:r>
+        <w:rPr>
+          <w:rFonts w:ascii="Times New Roman" w:hAnsi="Times New Roman" w:cs="Times New Roman"/>
+          <w:sz w:val="24"/>
+          <w:szCs w:val="24"/>
+        </w:rPr>
+        <w:t>, placas de circuito impressa foram desenvolvidas em simulações, com i</w:t>
+      </w:r>
+      <w:r>
+        <w:rPr>
+          <w:rFonts w:ascii="Times New Roman" w:hAnsi="Times New Roman" w:cs="Times New Roman"/>
+          <w:sz w:val="24"/>
+          <w:szCs w:val="24"/>
+        </w:rPr>
+        <w:t>ntuito de no futuro próximo serem montados.</w:t>
       </w:r>
     </w:p>
     <w:p>
       <w:pPr>
         <w:jc w:val="both"/>
         <w:rPr>
-          <w:rFonts w:ascii="Times New Roman" w:eastAsiaTheme="minorEastAsia" w:hAnsi="Times New Roman" w:cs="Times New Roman"/>
+          <w:rFonts w:ascii="Times New Roman" w:hAnsi="Times New Roman" w:cs="Times New Roman"/>
           <w:b/>
           <w:sz w:val="24"/>
           <w:szCs w:val="24"/>
         </w:rPr>
       </w:pPr>
-      <m:oMathPara>
-        <m:oMath>
-          <m:sSub>
-            <m:sSubPr>
-              <m:ctrlPr>
-                <w:rPr>
-                  <w:rFonts w:ascii="Cambria Math" w:hAnsi="Cambria Math" w:cs="Times New Roman"/>
-                  <w:b/>
-                  <w:i/>
-                  <w:sz w:val="24"/>
-                  <w:szCs w:val="24"/>
-                </w:rPr>
-              </m:ctrlPr>
-            </m:sSubPr>
-            <m:e>
-              <m:r>
-                <m:rPr>
-                  <m:sty m:val="bi"/>
-                </m:rPr>
-                <w:rPr>
-                  <w:rFonts w:ascii="Cambria Math" w:hAnsi="Cambria Math" w:cs="Times New Roman"/>
-                  <w:sz w:val="24"/>
-                  <w:szCs w:val="24"/>
-                </w:rPr>
-                <m:t>Vo</m:t>
-              </m:r>
-            </m:e>
-            <m:sub>
-              <m:r>
-                <m:rPr>
-                  <m:sty m:val="bi"/>
-                </m:rPr>
-                <w:rPr>
-                  <w:rFonts w:ascii="Cambria Math" w:hAnsi="Cambria Math" w:cs="Times New Roman"/>
-                  <w:sz w:val="24"/>
-                  <w:szCs w:val="24"/>
-                </w:rPr>
-                <m:t>máx</m:t>
-              </m:r>
-            </m:sub>
-          </m:sSub>
-          <m:r>
-            <m:rPr>
-              <m:sty m:val="bi"/>
-            </m:rPr>
-            <w:rPr>
-              <w:rFonts w:ascii="Cambria Math" w:hAnsi="Cambria Math" w:cs="Times New Roman"/>
-              <w:sz w:val="24"/>
-              <w:szCs w:val="24"/>
-            </w:rPr>
-            <m:t>=</m:t>
-          </m:r>
-          <m:d>
-            <m:dPr>
-              <m:ctrlPr>
-                <w:rPr>
-                  <w:rFonts w:ascii="Cambria Math" w:hAnsi="Cambria Math" w:cs="Times New Roman"/>
-                  <w:b/>
-                  <w:i/>
-                  <w:sz w:val="24"/>
-                  <w:szCs w:val="24"/>
-                </w:rPr>
-              </m:ctrlPr>
-            </m:dPr>
-            <m:e>
-              <m:r>
-                <m:rPr>
-                  <m:sty m:val="bi"/>
-                </m:rPr>
-                <w:rPr>
-                  <w:rFonts w:ascii="Cambria Math" w:hAnsi="Cambria Math" w:cs="Times New Roman"/>
-                  <w:sz w:val="24"/>
-                  <w:szCs w:val="24"/>
-                </w:rPr>
-                <m:t>1+</m:t>
-              </m:r>
-              <m:f>
-                <m:fPr>
-                  <m:ctrlPr>
-                    <w:rPr>
-                      <w:rFonts w:ascii="Cambria Math" w:hAnsi="Cambria Math" w:cs="Times New Roman"/>
-                      <w:b/>
-                      <w:i/>
-                      <w:sz w:val="24"/>
-                      <w:szCs w:val="24"/>
-                    </w:rPr>
-                  </m:ctrlPr>
-                </m:fPr>
-                <m:num>
-                  <m:r>
-                    <m:rPr>
-                      <m:sty m:val="bi"/>
-                    </m:rPr>
-                    <w:rPr>
-                      <w:rFonts w:ascii="Cambria Math" w:hAnsi="Cambria Math" w:cs="Times New Roman"/>
-                      <w:sz w:val="24"/>
-                      <w:szCs w:val="24"/>
-                    </w:rPr>
-                    <m:t>RF</m:t>
-                  </m:r>
-                </m:num>
-                <m:den>
-                  <m:r>
-                    <m:rPr>
-                      <m:sty m:val="bi"/>
-                    </m:rPr>
-                    <w:rPr>
-                      <w:rFonts w:ascii="Cambria Math" w:hAnsi="Cambria Math" w:cs="Times New Roman"/>
-                      <w:sz w:val="24"/>
-                      <w:szCs w:val="24"/>
-                    </w:rPr>
-                    <m:t>R</m:t>
-                  </m:r>
-                  <m:r>
-                    <m:rPr>
-                      <m:sty m:val="bi"/>
-                    </m:rPr>
-                    <w:rPr>
-                      <w:rFonts w:ascii="Cambria Math" w:hAnsi="Cambria Math" w:cs="Times New Roman"/>
-                      <w:sz w:val="24"/>
-                      <w:szCs w:val="24"/>
-                    </w:rPr>
-                    <m:t>1</m:t>
-                  </m:r>
-                </m:den>
-              </m:f>
-            </m:e>
-          </m:d>
-          <m:r>
-            <m:rPr>
-              <m:sty m:val="bi"/>
-            </m:rPr>
-            <w:rPr>
-              <w:rFonts w:ascii="Cambria Math" w:hAnsi="Cambria Math" w:cs="Times New Roman"/>
-              <w:sz w:val="24"/>
-              <w:szCs w:val="24"/>
-            </w:rPr>
-            <m:t>Vi=</m:t>
-          </m:r>
-          <m:d>
-            <m:dPr>
-              <m:ctrlPr>
-                <w:rPr>
-                  <w:rFonts w:ascii="Cambria Math" w:hAnsi="Cambria Math" w:cs="Times New Roman"/>
-                  <w:b/>
-                  <w:i/>
-                  <w:sz w:val="24"/>
-                  <w:szCs w:val="24"/>
-                </w:rPr>
-              </m:ctrlPr>
-            </m:dPr>
-            <m:e>
-              <m:r>
-                <m:rPr>
-                  <m:sty m:val="bi"/>
-                </m:rPr>
-                <w:rPr>
-                  <w:rFonts w:ascii="Cambria Math" w:hAnsi="Cambria Math" w:cs="Times New Roman"/>
-                  <w:sz w:val="24"/>
-                  <w:szCs w:val="24"/>
-                </w:rPr>
-                <m:t>1+</m:t>
-              </m:r>
-              <m:f>
-                <m:fPr>
-                  <m:ctrlPr>
-                    <w:rPr>
-                      <w:rFonts w:ascii="Cambria Math" w:hAnsi="Cambria Math" w:cs="Times New Roman"/>
-                      <w:b/>
-                      <w:i/>
-                      <w:sz w:val="24"/>
-                      <w:szCs w:val="24"/>
-                    </w:rPr>
-                  </m:ctrlPr>
-                </m:fPr>
-                <m:num>
-                  <m:r>
-                    <m:rPr>
-                      <m:sty m:val="bi"/>
-                    </m:rPr>
-                    <w:rPr>
-                      <w:rFonts w:ascii="Cambria Math" w:hAnsi="Cambria Math" w:cs="Times New Roman"/>
-                      <w:sz w:val="24"/>
-                      <w:szCs w:val="24"/>
-                    </w:rPr>
-                    <m:t>13</m:t>
-                  </m:r>
-                  <m:r>
-                    <m:rPr>
-                      <m:sty m:val="bi"/>
-                    </m:rPr>
-                    <w:rPr>
-                      <w:rFonts w:ascii="Cambria Math" w:hAnsi="Cambria Math" w:cs="Times New Roman"/>
-                      <w:sz w:val="24"/>
-                      <w:szCs w:val="24"/>
-                    </w:rPr>
-                    <m:t>k</m:t>
-                  </m:r>
-                </m:num>
-                <m:den>
-                  <m:r>
-                    <m:rPr>
-                      <m:sty m:val="bi"/>
-                    </m:rPr>
-                    <w:rPr>
-                      <w:rFonts w:ascii="Cambria Math" w:hAnsi="Cambria Math" w:cs="Times New Roman"/>
-                      <w:sz w:val="24"/>
-                      <w:szCs w:val="24"/>
-                    </w:rPr>
-                    <m:t>1</m:t>
-                  </m:r>
-                  <m:r>
-                    <m:rPr>
-                      <m:sty m:val="bi"/>
-                    </m:rPr>
-                    <w:rPr>
-                      <w:rFonts w:ascii="Cambria Math" w:hAnsi="Cambria Math" w:cs="Times New Roman"/>
-                      <w:sz w:val="24"/>
-                      <w:szCs w:val="24"/>
-                    </w:rPr>
-                    <m:t>k</m:t>
-                  </m:r>
-                </m:den>
-              </m:f>
-            </m:e>
-          </m:d>
-          <m:d>
-            <m:dPr>
-              <m:ctrlPr>
-                <w:rPr>
-                  <w:rFonts w:ascii="Cambria Math" w:hAnsi="Cambria Math" w:cs="Times New Roman"/>
-                  <w:b/>
-                  <w:i/>
-                  <w:sz w:val="24"/>
-                  <w:szCs w:val="24"/>
-                </w:rPr>
-              </m:ctrlPr>
-            </m:dPr>
-            <m:e>
-              <m:r>
-                <m:rPr>
-                  <m:sty m:val="bi"/>
-                </m:rPr>
-                <w:rPr>
-                  <w:rFonts w:ascii="Cambria Math" w:hAnsi="Cambria Math" w:cs="Times New Roman"/>
-                  <w:sz w:val="24"/>
-                  <w:szCs w:val="24"/>
-                </w:rPr>
-                <m:t>0,85</m:t>
-              </m:r>
-            </m:e>
-          </m:d>
-          <m:r>
-            <m:rPr>
-              <m:sty m:val="bi"/>
-            </m:rPr>
-            <w:rPr>
-              <w:rFonts w:ascii="Cambria Math" w:hAnsi="Cambria Math" w:cs="Times New Roman"/>
-              <w:sz w:val="24"/>
-              <w:szCs w:val="24"/>
-            </w:rPr>
-            <m:t>=11,9</m:t>
-          </m:r>
-          <m:r>
-            <m:rPr>
-              <m:sty m:val="bi"/>
-            </m:rPr>
-            <w:rPr>
-              <w:rFonts w:ascii="Cambria Math" w:hAnsi="Cambria Math" w:cs="Times New Roman"/>
-              <w:sz w:val="24"/>
-              <w:szCs w:val="24"/>
-            </w:rPr>
-            <m:t>V</m:t>
-          </m:r>
-        </m:oMath>
-      </m:oMathPara>
-    </w:p>
-    <w:p>
-      <w:pPr>
-        <w:jc w:val="both"/>
-        <w:rPr>
-          <w:rFonts w:ascii="Times New Roman" w:hAnsi="Times New Roman" w:cs="Times New Roman"/>
-          <w:sz w:val="24"/>
-          <w:szCs w:val="24"/>
-        </w:rPr>
-      </w:pPr>
-      <w:r>
-        <w:rPr>
-          <w:rFonts w:ascii="Times New Roman" w:hAnsi="Times New Roman" w:cs="Times New Roman"/>
-          <w:sz w:val="24"/>
-          <w:szCs w:val="24"/>
-        </w:rPr>
-        <w:tab/>
-      </w:r>
-      <w:r>
-        <w:rPr>
-          <w:rFonts w:ascii="Times New Roman" w:hAnsi="Times New Roman" w:cs="Times New Roman"/>
-          <w:sz w:val="24"/>
-          <w:szCs w:val="24"/>
-        </w:rPr>
-        <w:t>É importante citar como os pinos do CI LM324N fo</w:t>
-      </w:r>
-      <w:r>
-        <w:rPr>
-          <w:rFonts w:ascii="Times New Roman" w:hAnsi="Times New Roman" w:cs="Times New Roman"/>
-          <w:sz w:val="24"/>
-          <w:szCs w:val="24"/>
-        </w:rPr>
-        <w:t xml:space="preserve">ram conectados, eles estão representados pelos números próximos aos amplificadores na Figura </w:t>
-      </w:r>
-      <w:r>
-        <w:rPr>
-          <w:rFonts w:ascii="Times New Roman" w:hAnsi="Times New Roman" w:cs="Times New Roman"/>
-          <w:sz w:val="24"/>
-          <w:szCs w:val="24"/>
-        </w:rPr>
-        <w:t xml:space="preserve">2 </w:t>
-      </w:r>
-      <w:r>
-        <w:rPr>
-          <w:rFonts w:ascii="Times New Roman" w:hAnsi="Times New Roman" w:cs="Times New Roman"/>
-          <w:sz w:val="24"/>
-          <w:szCs w:val="24"/>
-        </w:rPr>
-        <w:t>e Figura</w:t>
-      </w:r>
-      <w:r>
-        <w:rPr>
-          <w:rFonts w:ascii="Times New Roman" w:hAnsi="Times New Roman" w:cs="Times New Roman"/>
-          <w:sz w:val="24"/>
-          <w:szCs w:val="24"/>
-        </w:rPr>
-        <w:t xml:space="preserve"> 3</w:t>
-      </w:r>
-      <w:r>
-        <w:rPr>
-          <w:rFonts w:ascii="Times New Roman" w:hAnsi="Times New Roman" w:cs="Times New Roman"/>
-          <w:sz w:val="24"/>
-          <w:szCs w:val="24"/>
-        </w:rPr>
-        <w:t xml:space="preserve">. O pino 12 tem como entrada um dos polos do potenciômetro de 1kΩ que está conectado a fonte, o pino 13 fica conectado ao pino 14 para fazer o isolamento da tensão. Pinos 2 e 3 recebem os sinais a serem subtraídos, o resultado desta subtração aparece no pino 1 que por sua vez está ao pino 5. O pino 6 </w:t>
-      </w:r>
-      <w:r>
-        <w:rPr>
-          <w:rFonts w:ascii="Times New Roman" w:hAnsi="Times New Roman" w:cs="Times New Roman"/>
-          <w:sz w:val="24"/>
-          <w:szCs w:val="24"/>
-        </w:rPr>
-        <w:t>está conectado num mesmo ponto com um resistor de 1kΩ e um potenciômetro de 50kΩ que será referência para a amplificação de tensão e tem seu pino central conectado ao pino 7 onde temos a tensão já amplificada que é o sinal de entrada do CI LM3914N. Os pinos 4 e 11 estão conectados a fonte CC e ao Terra, respectivamente, e são representados várias vezes nas figuras porque durante as simulações cada amplificador operacional necessita de sua própria alimentação.</w:t>
-      </w:r>
-    </w:p>
-    <w:p>
-      <w:pPr>
-        <w:jc w:val="both"/>
-        <w:rPr>
-          <w:rFonts w:ascii="Times New Roman" w:hAnsi="Times New Roman" w:cs="Times New Roman"/>
-          <w:sz w:val="24"/>
-          <w:szCs w:val="24"/>
-        </w:rPr>
-      </w:pPr>
-      <w:r>
-        <w:rPr>
-          <w:rFonts w:ascii="Times New Roman" w:hAnsi="Times New Roman" w:cs="Times New Roman"/>
-          <w:sz w:val="24"/>
-          <w:szCs w:val="24"/>
-        </w:rPr>
-        <w:tab/>
-      </w:r>
-      <w:r>
-        <w:rPr>
-          <w:rFonts w:ascii="Times New Roman" w:hAnsi="Times New Roman" w:cs="Times New Roman"/>
-          <w:sz w:val="24"/>
-          <w:szCs w:val="24"/>
-        </w:rPr>
-        <w:t xml:space="preserve">No </w:t>
-      </w:r>
-      <w:r>
-        <w:rPr>
-          <w:rFonts w:ascii="Times New Roman" w:hAnsi="Times New Roman" w:cs="Times New Roman"/>
-          <w:i/>
-          <w:sz w:val="24"/>
-          <w:szCs w:val="24"/>
-        </w:rPr>
-        <w:t>protoboard</w:t>
-      </w:r>
-      <w:r>
-        <w:rPr>
-          <w:rFonts w:ascii="Times New Roman" w:hAnsi="Times New Roman" w:cs="Times New Roman"/>
-          <w:sz w:val="24"/>
-          <w:szCs w:val="24"/>
-        </w:rPr>
-        <w:t xml:space="preserve"> </w:t>
-      </w:r>
-      <w:r>
-        <w:rPr>
-          <w:rFonts w:ascii="Times New Roman" w:hAnsi="Times New Roman" w:cs="Times New Roman"/>
-          <w:sz w:val="24"/>
-          <w:szCs w:val="24"/>
-        </w:rPr>
-        <w:t>2</w:t>
-      </w:r>
-      <w:r>
-        <w:rPr>
-          <w:rFonts w:ascii="Times New Roman" w:hAnsi="Times New Roman" w:cs="Times New Roman"/>
-          <w:sz w:val="24"/>
-          <w:szCs w:val="24"/>
-        </w:rPr>
-        <w:t>,</w:t>
-      </w:r>
-      <w:r>
-        <w:rPr>
-          <w:rFonts w:ascii="Times New Roman" w:hAnsi="Times New Roman" w:cs="Times New Roman"/>
-          <w:sz w:val="24"/>
-          <w:szCs w:val="24"/>
-        </w:rPr>
-        <w:t xml:space="preserve"> </w:t>
-      </w:r>
-      <w:r>
-        <w:rPr>
-          <w:rFonts w:ascii="Times New Roman" w:hAnsi="Times New Roman" w:cs="Times New Roman"/>
-          <w:sz w:val="24"/>
-          <w:szCs w:val="24"/>
-        </w:rPr>
-        <w:t xml:space="preserve">o </w:t>
-      </w:r>
-      <w:r>
-        <w:rPr>
-          <w:rFonts w:ascii="Times New Roman" w:hAnsi="Times New Roman" w:cs="Times New Roman"/>
-          <w:sz w:val="24"/>
-          <w:szCs w:val="24"/>
-        </w:rPr>
-        <w:t xml:space="preserve">CI </w:t>
-      </w:r>
-      <w:r>
-        <w:rPr>
-          <w:rFonts w:ascii="Times New Roman" w:hAnsi="Times New Roman" w:cs="Times New Roman"/>
-          <w:sz w:val="24"/>
-          <w:szCs w:val="24"/>
-        </w:rPr>
-        <w:t>LM3914</w:t>
-      </w:r>
-      <w:r>
-        <w:rPr>
-          <w:rFonts w:ascii="Times New Roman" w:hAnsi="Times New Roman" w:cs="Times New Roman"/>
-          <w:sz w:val="24"/>
-          <w:szCs w:val="24"/>
-        </w:rPr>
-        <w:t xml:space="preserve">N </w:t>
-      </w:r>
-      <w:r>
-        <w:rPr>
-          <w:rFonts w:ascii="Times New Roman" w:hAnsi="Times New Roman" w:cs="Times New Roman"/>
-          <w:sz w:val="24"/>
-          <w:szCs w:val="24"/>
-        </w:rPr>
-        <w:t>precisou de uma</w:t>
-      </w:r>
-      <w:r>
-        <w:rPr>
-          <w:rFonts w:ascii="Times New Roman" w:hAnsi="Times New Roman" w:cs="Times New Roman"/>
-          <w:sz w:val="24"/>
-          <w:szCs w:val="24"/>
-        </w:rPr>
-        <w:t xml:space="preserve"> alimentação</w:t>
-      </w:r>
-      <w:r>
-        <w:rPr>
-          <w:rFonts w:ascii="Times New Roman" w:hAnsi="Times New Roman" w:cs="Times New Roman"/>
-          <w:sz w:val="24"/>
-          <w:szCs w:val="24"/>
-        </w:rPr>
-        <w:t xml:space="preserve"> separada</w:t>
-      </w:r>
-      <w:r>
-        <w:rPr>
-          <w:rFonts w:ascii="Times New Roman" w:hAnsi="Times New Roman" w:cs="Times New Roman"/>
-          <w:sz w:val="24"/>
-          <w:szCs w:val="24"/>
-        </w:rPr>
-        <w:t xml:space="preserve"> de 7</w:t>
-      </w:r>
-      <w:r>
-        <w:rPr>
-          <w:rFonts w:ascii="Times New Roman" w:hAnsi="Times New Roman" w:cs="Times New Roman"/>
-          <w:sz w:val="24"/>
-          <w:szCs w:val="24"/>
-        </w:rPr>
-        <w:t xml:space="preserve">V. </w:t>
-      </w:r>
-      <w:r>
-        <w:rPr>
-          <w:rFonts w:ascii="Times New Roman" w:hAnsi="Times New Roman" w:cs="Times New Roman"/>
-          <w:sz w:val="24"/>
-          <w:szCs w:val="24"/>
-        </w:rPr>
-        <w:t>Por falta de um modelo pronto deste CI no programa utilizado para as simulações</w:t>
-      </w:r>
-      <w:r>
-        <w:rPr>
-          <w:rFonts w:ascii="Times New Roman" w:hAnsi="Times New Roman" w:cs="Times New Roman"/>
-          <w:sz w:val="24"/>
-          <w:szCs w:val="24"/>
-        </w:rPr>
-        <w:t>,</w:t>
-      </w:r>
-      <w:r>
-        <w:rPr>
-          <w:rFonts w:ascii="Times New Roman" w:hAnsi="Times New Roman" w:cs="Times New Roman"/>
-          <w:sz w:val="24"/>
-          <w:szCs w:val="24"/>
-        </w:rPr>
-        <w:t xml:space="preserve"> ele precisou ser representado pelos componentes que se encontram dentro do retângulo pontilhado na Figura</w:t>
-      </w:r>
-      <w:r>
-        <w:rPr>
-          <w:rFonts w:ascii="Times New Roman" w:hAnsi="Times New Roman" w:cs="Times New Roman"/>
-          <w:sz w:val="24"/>
-          <w:szCs w:val="24"/>
-        </w:rPr>
-        <w:t xml:space="preserve"> 2</w:t>
-      </w:r>
-      <w:r>
-        <w:rPr>
-          <w:rFonts w:ascii="Times New Roman" w:hAnsi="Times New Roman" w:cs="Times New Roman"/>
-          <w:sz w:val="24"/>
-          <w:szCs w:val="24"/>
-        </w:rPr>
-        <w:t xml:space="preserve">, os componentes ali retratados são os mais importantes para as comparações lineares que este CI faz </w:t>
-      </w:r>
-      <w:r>
-        <w:rPr>
-          <w:rFonts w:ascii="Times New Roman" w:hAnsi="Times New Roman" w:cs="Times New Roman"/>
-          <w:sz w:val="24"/>
-          <w:szCs w:val="24"/>
-        </w:rPr>
-        <w:t>(TEXAS INSTRUMENTS, 2013, p.8)</w:t>
-      </w:r>
-      <w:r>
-        <w:rPr>
-          <w:rFonts w:ascii="Times New Roman" w:hAnsi="Times New Roman" w:cs="Times New Roman"/>
-          <w:sz w:val="24"/>
-          <w:szCs w:val="24"/>
-        </w:rPr>
-        <w:t xml:space="preserve">. </w:t>
-      </w:r>
-      <w:r>
-        <w:rPr>
-          <w:rFonts w:ascii="Times New Roman" w:hAnsi="Times New Roman" w:cs="Times New Roman"/>
-          <w:sz w:val="24"/>
-          <w:szCs w:val="24"/>
-        </w:rPr>
-        <w:t xml:space="preserve">Os pinos </w:t>
-      </w:r>
-      <w:r>
-        <w:rPr>
-          <w:rFonts w:ascii="Times New Roman" w:hAnsi="Times New Roman" w:cs="Times New Roman"/>
-          <w:sz w:val="24"/>
-          <w:szCs w:val="24"/>
-        </w:rPr>
-        <w:t xml:space="preserve">de </w:t>
-      </w:r>
-      <w:r>
-        <w:rPr>
-          <w:rFonts w:ascii="Times New Roman" w:hAnsi="Times New Roman" w:cs="Times New Roman"/>
-          <w:sz w:val="24"/>
-          <w:szCs w:val="24"/>
-        </w:rPr>
-        <w:t xml:space="preserve">10 a 18 e também o pino 1 </w:t>
-      </w:r>
-      <w:r>
-        <w:rPr>
-          <w:rFonts w:ascii="Times New Roman" w:hAnsi="Times New Roman" w:cs="Times New Roman"/>
-          <w:sz w:val="24"/>
-          <w:szCs w:val="24"/>
-        </w:rPr>
-        <w:t>do LM3914N</w:t>
-      </w:r>
-      <w:r>
-        <w:rPr>
-          <w:rFonts w:ascii="Times New Roman" w:hAnsi="Times New Roman" w:cs="Times New Roman"/>
-          <w:sz w:val="24"/>
-          <w:szCs w:val="24"/>
-        </w:rPr>
-        <w:t xml:space="preserve"> </w:t>
-      </w:r>
-      <w:r>
-        <w:rPr>
-          <w:rFonts w:ascii="Times New Roman" w:hAnsi="Times New Roman" w:cs="Times New Roman"/>
-          <w:sz w:val="24"/>
-          <w:szCs w:val="24"/>
-        </w:rPr>
-        <w:t>são conectados a barra de LED</w:t>
-      </w:r>
-      <w:r>
-        <w:rPr>
-          <w:rFonts w:ascii="Times New Roman" w:hAnsi="Times New Roman" w:cs="Times New Roman"/>
-          <w:sz w:val="24"/>
-          <w:szCs w:val="24"/>
-        </w:rPr>
-        <w:t xml:space="preserve"> para permitir o acionamento da mesma nos momentos certos</w:t>
-      </w:r>
-      <w:r>
-        <w:rPr>
-          <w:rFonts w:ascii="Times New Roman" w:hAnsi="Times New Roman" w:cs="Times New Roman"/>
-          <w:sz w:val="24"/>
-          <w:szCs w:val="24"/>
-        </w:rPr>
-        <w:t>, pino</w:t>
-      </w:r>
-      <w:r>
-        <w:rPr>
-          <w:rFonts w:ascii="Times New Roman" w:hAnsi="Times New Roman" w:cs="Times New Roman"/>
-          <w:sz w:val="24"/>
-          <w:szCs w:val="24"/>
-        </w:rPr>
-        <w:t>s</w:t>
-      </w:r>
-      <w:r>
-        <w:rPr>
-          <w:rFonts w:ascii="Times New Roman" w:hAnsi="Times New Roman" w:cs="Times New Roman"/>
-          <w:sz w:val="24"/>
-          <w:szCs w:val="24"/>
-        </w:rPr>
-        <w:t xml:space="preserve"> 2 </w:t>
-      </w:r>
-      <w:r>
-        <w:rPr>
-          <w:rFonts w:ascii="Times New Roman" w:hAnsi="Times New Roman" w:cs="Times New Roman"/>
-          <w:sz w:val="24"/>
-          <w:szCs w:val="24"/>
-        </w:rPr>
-        <w:t>e 8 são</w:t>
-      </w:r>
-      <w:r>
-        <w:rPr>
-          <w:rFonts w:ascii="Times New Roman" w:hAnsi="Times New Roman" w:cs="Times New Roman"/>
-          <w:sz w:val="24"/>
-          <w:szCs w:val="24"/>
-        </w:rPr>
-        <w:t xml:space="preserve"> ligado</w:t>
-      </w:r>
-      <w:r>
-        <w:rPr>
-          <w:rFonts w:ascii="Times New Roman" w:hAnsi="Times New Roman" w:cs="Times New Roman"/>
-          <w:sz w:val="24"/>
-          <w:szCs w:val="24"/>
-        </w:rPr>
-        <w:t>s</w:t>
-      </w:r>
-      <w:r>
-        <w:rPr>
-          <w:rFonts w:ascii="Times New Roman" w:hAnsi="Times New Roman" w:cs="Times New Roman"/>
-          <w:sz w:val="24"/>
-          <w:szCs w:val="24"/>
-        </w:rPr>
-        <w:t xml:space="preserve"> ao Terra e </w:t>
-      </w:r>
-      <w:r>
-        <w:rPr>
-          <w:rFonts w:ascii="Times New Roman" w:hAnsi="Times New Roman" w:cs="Times New Roman"/>
-          <w:sz w:val="24"/>
-          <w:szCs w:val="24"/>
-        </w:rPr>
-        <w:t xml:space="preserve">o </w:t>
-      </w:r>
-      <w:r>
-        <w:rPr>
-          <w:rFonts w:ascii="Times New Roman" w:hAnsi="Times New Roman" w:cs="Times New Roman"/>
-          <w:sz w:val="24"/>
-          <w:szCs w:val="24"/>
-        </w:rPr>
-        <w:t>pino 5 recebe a tensão vinda do amplificador. Pinos 4 e 6 recebem tensões de referência inferior e superior</w:t>
-      </w:r>
-      <w:r>
-        <w:rPr>
-          <w:rFonts w:ascii="Times New Roman" w:hAnsi="Times New Roman" w:cs="Times New Roman"/>
-          <w:sz w:val="24"/>
-          <w:szCs w:val="24"/>
-        </w:rPr>
-        <w:t>,</w:t>
-      </w:r>
-      <w:r>
-        <w:rPr>
-          <w:rFonts w:ascii="Times New Roman" w:hAnsi="Times New Roman" w:cs="Times New Roman"/>
-          <w:sz w:val="24"/>
-          <w:szCs w:val="24"/>
-        </w:rPr>
-        <w:t xml:space="preserve"> respectivamente</w:t>
-      </w:r>
-      <w:r>
-        <w:rPr>
-          <w:rFonts w:ascii="Times New Roman" w:hAnsi="Times New Roman" w:cs="Times New Roman"/>
-          <w:sz w:val="24"/>
-          <w:szCs w:val="24"/>
-        </w:rPr>
-        <w:t>, a tensã</w:t>
-      </w:r>
-      <w:r>
-        <w:rPr>
-          <w:rFonts w:ascii="Times New Roman" w:hAnsi="Times New Roman" w:cs="Times New Roman"/>
-          <w:sz w:val="24"/>
-          <w:szCs w:val="24"/>
-        </w:rPr>
-        <w:t>o inferior indica quando o primeiro LED deve</w:t>
-      </w:r>
-      <w:r>
-        <w:rPr>
-          <w:rFonts w:ascii="Times New Roman" w:hAnsi="Times New Roman" w:cs="Times New Roman"/>
-          <w:sz w:val="24"/>
-          <w:szCs w:val="24"/>
-        </w:rPr>
-        <w:t xml:space="preserve"> acender e a superior com qual tensão </w:t>
-      </w:r>
-      <w:r>
-        <w:rPr>
-          <w:rFonts w:ascii="Times New Roman" w:hAnsi="Times New Roman" w:cs="Times New Roman"/>
-          <w:sz w:val="24"/>
-          <w:szCs w:val="24"/>
-        </w:rPr>
-        <w:t xml:space="preserve">de entrada </w:t>
-      </w:r>
-      <w:r>
-        <w:rPr>
-          <w:rFonts w:ascii="Times New Roman" w:hAnsi="Times New Roman" w:cs="Times New Roman"/>
-          <w:sz w:val="24"/>
-          <w:szCs w:val="24"/>
-        </w:rPr>
-        <w:t>todos os LEDs já devem estar acesos</w:t>
-      </w:r>
-      <w:r>
-        <w:rPr>
-          <w:rFonts w:ascii="Times New Roman" w:hAnsi="Times New Roman" w:cs="Times New Roman"/>
-          <w:sz w:val="24"/>
-          <w:szCs w:val="24"/>
-        </w:rPr>
-        <w:t xml:space="preserve">. </w:t>
-      </w:r>
-      <w:r>
-        <w:rPr>
-          <w:rFonts w:ascii="Times New Roman" w:hAnsi="Times New Roman" w:cs="Times New Roman"/>
-          <w:sz w:val="24"/>
-          <w:szCs w:val="24"/>
-        </w:rPr>
-        <w:t xml:space="preserve">O pino 7, controla </w:t>
-      </w:r>
-      <w:r>
-        <w:rPr>
-          <w:rFonts w:ascii="Times New Roman" w:hAnsi="Times New Roman" w:cs="Times New Roman"/>
-          <w:sz w:val="24"/>
-          <w:szCs w:val="24"/>
-        </w:rPr>
-        <w:t xml:space="preserve">o brilho dos LEDs através de </w:t>
-      </w:r>
-      <w:r>
-        <w:rPr>
-          <w:rFonts w:ascii="Times New Roman" w:hAnsi="Times New Roman" w:cs="Times New Roman"/>
-          <w:sz w:val="24"/>
-          <w:szCs w:val="24"/>
-        </w:rPr>
-        <w:t>um</w:t>
-      </w:r>
-      <w:r>
-        <w:rPr>
-          <w:rFonts w:ascii="Times New Roman" w:hAnsi="Times New Roman" w:cs="Times New Roman"/>
-          <w:sz w:val="24"/>
-          <w:szCs w:val="24"/>
-        </w:rPr>
-        <w:t xml:space="preserve"> resistor</w:t>
-      </w:r>
-      <w:r>
-        <w:rPr>
-          <w:rFonts w:ascii="Times New Roman" w:hAnsi="Times New Roman" w:cs="Times New Roman"/>
-          <w:sz w:val="24"/>
-          <w:szCs w:val="24"/>
-        </w:rPr>
-        <w:t>, dimensionado com o valor</w:t>
-      </w:r>
-      <w:r>
-        <w:rPr>
-          <w:rFonts w:ascii="Times New Roman" w:hAnsi="Times New Roman" w:cs="Times New Roman"/>
-          <w:sz w:val="24"/>
-          <w:szCs w:val="24"/>
-        </w:rPr>
-        <w:t xml:space="preserve"> de 22k</w:t>
-      </w:r>
-      <w:r>
-        <w:rPr>
-          <w:rFonts w:ascii="Times New Roman" w:hAnsi="Times New Roman" w:cs="Times New Roman"/>
-          <w:sz w:val="24"/>
-          <w:szCs w:val="24"/>
-        </w:rPr>
-        <w:t>Ω, foi</w:t>
-      </w:r>
-      <w:r>
-        <w:rPr>
-          <w:rFonts w:ascii="Times New Roman" w:hAnsi="Times New Roman" w:cs="Times New Roman"/>
-          <w:sz w:val="24"/>
-          <w:szCs w:val="24"/>
-        </w:rPr>
-        <w:t xml:space="preserve"> escolhido experimentalmente por tentativa e erro</w:t>
-      </w:r>
-      <w:r>
-        <w:rPr>
-          <w:rFonts w:ascii="Times New Roman" w:hAnsi="Times New Roman" w:cs="Times New Roman"/>
-          <w:sz w:val="24"/>
-          <w:szCs w:val="24"/>
-        </w:rPr>
-        <w:t>,</w:t>
-      </w:r>
-      <w:r>
-        <w:rPr>
-          <w:rFonts w:ascii="Times New Roman" w:hAnsi="Times New Roman" w:cs="Times New Roman"/>
-          <w:sz w:val="24"/>
-          <w:szCs w:val="24"/>
-        </w:rPr>
-        <w:t xml:space="preserve"> até</w:t>
-      </w:r>
-      <w:r>
-        <w:rPr>
-          <w:rFonts w:ascii="Times New Roman" w:hAnsi="Times New Roman" w:cs="Times New Roman"/>
-          <w:sz w:val="24"/>
-          <w:szCs w:val="24"/>
-        </w:rPr>
-        <w:t xml:space="preserve"> o brilho ideal ser encontrado. N</w:t>
-      </w:r>
-      <w:r>
-        <w:rPr>
-          <w:rFonts w:ascii="Times New Roman" w:hAnsi="Times New Roman" w:cs="Times New Roman"/>
-          <w:sz w:val="24"/>
-          <w:szCs w:val="24"/>
-        </w:rPr>
-        <w:t>esta fase</w:t>
-      </w:r>
-      <w:r>
-        <w:rPr>
-          <w:rFonts w:ascii="Times New Roman" w:hAnsi="Times New Roman" w:cs="Times New Roman"/>
-          <w:sz w:val="24"/>
-          <w:szCs w:val="24"/>
-        </w:rPr>
-        <w:t>,</w:t>
-      </w:r>
-      <w:r>
-        <w:rPr>
-          <w:rFonts w:ascii="Times New Roman" w:hAnsi="Times New Roman" w:cs="Times New Roman"/>
-          <w:sz w:val="24"/>
-          <w:szCs w:val="24"/>
-        </w:rPr>
-        <w:t xml:space="preserve"> </w:t>
-      </w:r>
-      <w:r>
-        <w:rPr>
-          <w:rFonts w:ascii="Times New Roman" w:hAnsi="Times New Roman" w:cs="Times New Roman"/>
-          <w:sz w:val="24"/>
-          <w:szCs w:val="24"/>
-        </w:rPr>
-        <w:t>ficou evidenciado</w:t>
-      </w:r>
-      <w:r>
-        <w:rPr>
-          <w:rFonts w:ascii="Times New Roman" w:hAnsi="Times New Roman" w:cs="Times New Roman"/>
-          <w:sz w:val="24"/>
-          <w:szCs w:val="24"/>
-        </w:rPr>
-        <w:t xml:space="preserve"> que quanto menor o valor da</w:t>
-      </w:r>
-      <w:r>
-        <w:rPr>
-          <w:rFonts w:ascii="Times New Roman" w:hAnsi="Times New Roman" w:cs="Times New Roman"/>
-          <w:sz w:val="24"/>
-          <w:szCs w:val="24"/>
-        </w:rPr>
-        <w:t xml:space="preserve"> resistência conectada ao pino 7</w:t>
-      </w:r>
-      <w:r>
-        <w:rPr>
-          <w:rFonts w:ascii="Times New Roman" w:hAnsi="Times New Roman" w:cs="Times New Roman"/>
-          <w:sz w:val="24"/>
-          <w:szCs w:val="24"/>
-        </w:rPr>
-        <w:t>,</w:t>
-      </w:r>
-      <w:r>
-        <w:rPr>
-          <w:rFonts w:ascii="Times New Roman" w:hAnsi="Times New Roman" w:cs="Times New Roman"/>
-          <w:sz w:val="24"/>
-          <w:szCs w:val="24"/>
-        </w:rPr>
-        <w:t xml:space="preserve"> maior a </w:t>
-      </w:r>
-      <w:r>
-        <w:rPr>
-          <w:rFonts w:ascii="Times New Roman" w:hAnsi="Times New Roman" w:cs="Times New Roman"/>
-          <w:sz w:val="24"/>
-          <w:szCs w:val="24"/>
-        </w:rPr>
-        <w:t>sensibilidade dos LEDs as mudanças de tensão. Por fim</w:t>
-      </w:r>
-      <w:r>
-        <w:rPr>
-          <w:rFonts w:ascii="Times New Roman" w:hAnsi="Times New Roman" w:cs="Times New Roman"/>
-          <w:sz w:val="24"/>
-          <w:szCs w:val="24"/>
-        </w:rPr>
-        <w:t>,</w:t>
-      </w:r>
-      <w:r>
-        <w:rPr>
-          <w:rFonts w:ascii="Times New Roman" w:hAnsi="Times New Roman" w:cs="Times New Roman"/>
-          <w:sz w:val="24"/>
-          <w:szCs w:val="24"/>
-        </w:rPr>
-        <w:t xml:space="preserve"> o pino 9 está conectado diretamente ao pino </w:t>
-      </w:r>
-      <w:r>
-        <w:rPr>
-          <w:rFonts w:ascii="Times New Roman" w:hAnsi="Times New Roman" w:cs="Times New Roman"/>
-          <w:sz w:val="24"/>
-          <w:szCs w:val="24"/>
-        </w:rPr>
-        <w:t xml:space="preserve">3, </w:t>
-      </w:r>
-      <w:r>
-        <w:rPr>
-          <w:rFonts w:ascii="Times New Roman" w:hAnsi="Times New Roman" w:cs="Times New Roman"/>
-          <w:sz w:val="24"/>
-          <w:szCs w:val="24"/>
-        </w:rPr>
-        <w:t xml:space="preserve">pois a configuração interna deste CI permite que os LEDs sejam acesos </w:t>
-      </w:r>
-      <w:r>
-        <w:rPr>
-          <w:rFonts w:ascii="Times New Roman" w:hAnsi="Times New Roman" w:cs="Times New Roman"/>
-          <w:sz w:val="24"/>
-          <w:szCs w:val="24"/>
-        </w:rPr>
-        <w:t>um a um ou todos ao mesmo tempo</w:t>
-      </w:r>
-      <w:r>
-        <w:rPr>
-          <w:rFonts w:ascii="Times New Roman" w:hAnsi="Times New Roman" w:cs="Times New Roman"/>
-          <w:sz w:val="24"/>
-          <w:szCs w:val="24"/>
-        </w:rPr>
-        <w:t xml:space="preserve"> com mudanças apenas na intensidade de brilho, a conexão </w:t>
-      </w:r>
-      <w:r>
-        <w:rPr>
-          <w:rFonts w:ascii="Times New Roman" w:hAnsi="Times New Roman" w:cs="Times New Roman"/>
-          <w:sz w:val="24"/>
-          <w:szCs w:val="24"/>
-        </w:rPr>
-        <w:t>do pino 9 no pino 3</w:t>
-      </w:r>
-      <w:r>
-        <w:rPr>
-          <w:rFonts w:ascii="Times New Roman" w:hAnsi="Times New Roman" w:cs="Times New Roman"/>
-          <w:sz w:val="24"/>
-          <w:szCs w:val="24"/>
-        </w:rPr>
-        <w:t xml:space="preserve"> permite que os LEDs acendam um de cada vez.</w:t>
-      </w:r>
-    </w:p>
-    <w:p>
-      <w:pPr>
-        <w:jc w:val="both"/>
-        <w:rPr>
-          <w:rFonts w:ascii="Times New Roman" w:hAnsi="Times New Roman" w:cs="Times New Roman"/>
-          <w:sz w:val="24"/>
-          <w:szCs w:val="24"/>
-        </w:rPr>
-      </w:pPr>
-      <w:r>
-        <w:rPr>
-          <w:rFonts w:ascii="Times New Roman" w:hAnsi="Times New Roman" w:cs="Times New Roman"/>
-          <w:sz w:val="24"/>
-          <w:szCs w:val="24"/>
-        </w:rPr>
-        <w:tab/>
-      </w:r>
-      <w:r>
-        <w:rPr>
-          <w:rFonts w:ascii="Times New Roman" w:hAnsi="Times New Roman" w:cs="Times New Roman"/>
-          <w:sz w:val="24"/>
-          <w:szCs w:val="24"/>
-        </w:rPr>
-        <w:t>A esquerda da representação do LM3914N</w:t>
-      </w:r>
-      <w:r>
-        <w:rPr>
-          <w:rFonts w:ascii="Times New Roman" w:hAnsi="Times New Roman" w:cs="Times New Roman"/>
-          <w:sz w:val="24"/>
-          <w:szCs w:val="24"/>
-        </w:rPr>
-        <w:t xml:space="preserve"> temos dois divisores de tensão, o primeiro foi usado para obter a tensão de referência superior</w:t>
-      </w:r>
-      <w:r>
-        <w:rPr>
-          <w:rFonts w:ascii="Times New Roman" w:hAnsi="Times New Roman" w:cs="Times New Roman"/>
-          <w:sz w:val="24"/>
-          <w:szCs w:val="24"/>
-        </w:rPr>
-        <w:t xml:space="preserve"> para a as comparações, o segundo para a referência inferior, ambos utilizam um </w:t>
-      </w:r>
-      <w:r>
-        <w:rPr>
-          <w:rFonts w:ascii="Times New Roman" w:hAnsi="Times New Roman" w:cs="Times New Roman"/>
-          <w:sz w:val="24"/>
-          <w:szCs w:val="24"/>
-        </w:rPr>
-        <w:t xml:space="preserve">resistor de 1kΩ e um </w:t>
-      </w:r>
-      <w:r>
-        <w:rPr>
-          <w:rFonts w:ascii="Times New Roman" w:hAnsi="Times New Roman" w:cs="Times New Roman"/>
-          <w:sz w:val="24"/>
-          <w:szCs w:val="24"/>
-        </w:rPr>
-        <w:t xml:space="preserve">potenciômetro de 5kΩ e são alimentados com </w:t>
-      </w:r>
-      <w:r>
-        <w:rPr>
-          <w:rFonts w:ascii="Times New Roman" w:hAnsi="Times New Roman" w:cs="Times New Roman"/>
-          <w:sz w:val="24"/>
-          <w:szCs w:val="24"/>
-        </w:rPr>
-        <w:t>a</w:t>
-      </w:r>
-      <w:r>
-        <w:rPr>
-          <w:rFonts w:ascii="Times New Roman" w:hAnsi="Times New Roman" w:cs="Times New Roman"/>
-          <w:sz w:val="24"/>
-          <w:szCs w:val="24"/>
-        </w:rPr>
-        <w:t xml:space="preserve"> mesma </w:t>
-      </w:r>
-      <w:r>
-        <w:rPr>
-          <w:rFonts w:ascii="Times New Roman" w:hAnsi="Times New Roman" w:cs="Times New Roman"/>
-          <w:sz w:val="24"/>
-          <w:szCs w:val="24"/>
-        </w:rPr>
-        <w:t xml:space="preserve">fonte de </w:t>
-      </w:r>
-      <w:r>
-        <w:rPr>
-          <w:rFonts w:ascii="Times New Roman" w:hAnsi="Times New Roman" w:cs="Times New Roman"/>
-          <w:sz w:val="24"/>
-          <w:szCs w:val="24"/>
-        </w:rPr>
-        <w:t>tensão utilizada no</w:t>
-      </w:r>
-      <w:r>
-        <w:rPr>
-          <w:rFonts w:ascii="Times New Roman" w:hAnsi="Times New Roman" w:cs="Times New Roman"/>
-          <w:sz w:val="24"/>
-          <w:szCs w:val="24"/>
-        </w:rPr>
-        <w:t xml:space="preserve"> sensor hall.</w:t>
-      </w:r>
-      <w:r>
-        <w:rPr>
-          <w:rFonts w:ascii="Times New Roman" w:hAnsi="Times New Roman" w:cs="Times New Roman"/>
-          <w:sz w:val="24"/>
-          <w:szCs w:val="24"/>
-        </w:rPr>
-        <w:t xml:space="preserve"> Esses componentes foram escolhidos por serem de fácil ajuste, já que é necessário apenas conectá-los ao circuito e com a ajuda de um multímetro</w:t>
-      </w:r>
-      <w:r>
-        <w:rPr>
-          <w:rFonts w:ascii="Times New Roman" w:hAnsi="Times New Roman" w:cs="Times New Roman"/>
-          <w:sz w:val="24"/>
-          <w:szCs w:val="24"/>
-        </w:rPr>
-        <w:t>,</w:t>
-      </w:r>
-      <w:r>
-        <w:rPr>
-          <w:rFonts w:ascii="Times New Roman" w:hAnsi="Times New Roman" w:cs="Times New Roman"/>
-          <w:sz w:val="24"/>
-          <w:szCs w:val="24"/>
-        </w:rPr>
-        <w:t xml:space="preserve"> medir com </w:t>
-      </w:r>
-      <w:r>
-        <w:rPr>
-          <w:rFonts w:ascii="Times New Roman" w:hAnsi="Times New Roman" w:cs="Times New Roman"/>
-          <w:sz w:val="24"/>
-          <w:szCs w:val="24"/>
-        </w:rPr>
-        <w:t>cautela</w:t>
-      </w:r>
-      <w:r>
-        <w:rPr>
-          <w:rFonts w:ascii="Times New Roman" w:hAnsi="Times New Roman" w:cs="Times New Roman"/>
-          <w:sz w:val="24"/>
-          <w:szCs w:val="24"/>
-        </w:rPr>
-        <w:t xml:space="preserve"> a tensão no ponto onde se deseja até encontrar a tensão correta para cada referência.</w:t>
-      </w:r>
-    </w:p>
-    <w:p>
-      <w:pPr>
-        <w:jc w:val="both"/>
-        <w:rPr>
-          <w:rFonts w:ascii="Times New Roman" w:hAnsi="Times New Roman" w:cs="Times New Roman"/>
-          <w:sz w:val="24"/>
-          <w:szCs w:val="24"/>
-        </w:rPr>
-      </w:pPr>
-      <w:r>
-        <w:rPr>
-          <w:rFonts w:ascii="Times New Roman" w:hAnsi="Times New Roman" w:cs="Times New Roman"/>
-          <w:sz w:val="24"/>
-          <w:szCs w:val="24"/>
-        </w:rPr>
-        <w:tab/>
-      </w:r>
-      <w:r>
-        <w:rPr>
-          <w:rFonts w:ascii="Times New Roman" w:hAnsi="Times New Roman" w:cs="Times New Roman"/>
-          <w:sz w:val="24"/>
-          <w:szCs w:val="24"/>
-        </w:rPr>
-        <w:t>A extrema direita</w:t>
-      </w:r>
-      <w:r>
-        <w:rPr>
-          <w:rFonts w:ascii="Times New Roman" w:hAnsi="Times New Roman" w:cs="Times New Roman"/>
-          <w:sz w:val="24"/>
-          <w:szCs w:val="24"/>
-        </w:rPr>
-        <w:t xml:space="preserve"> </w:t>
-      </w:r>
-      <w:r>
-        <w:rPr>
-          <w:rFonts w:ascii="Times New Roman" w:hAnsi="Times New Roman" w:cs="Times New Roman"/>
-          <w:sz w:val="24"/>
-          <w:szCs w:val="24"/>
-        </w:rPr>
-        <w:t>visualiza-se</w:t>
-      </w:r>
-      <w:r>
-        <w:rPr>
-          <w:rFonts w:ascii="Times New Roman" w:hAnsi="Times New Roman" w:cs="Times New Roman"/>
-          <w:sz w:val="24"/>
-          <w:szCs w:val="24"/>
-        </w:rPr>
-        <w:t xml:space="preserve"> a barra de LED</w:t>
-      </w:r>
-      <w:r>
-        <w:rPr>
-          <w:rFonts w:ascii="Times New Roman" w:hAnsi="Times New Roman" w:cs="Times New Roman"/>
-          <w:sz w:val="24"/>
-          <w:szCs w:val="24"/>
-        </w:rPr>
-        <w:t>s</w:t>
-      </w:r>
-      <w:r>
-        <w:rPr>
-          <w:rFonts w:ascii="Times New Roman" w:hAnsi="Times New Roman" w:cs="Times New Roman"/>
-          <w:sz w:val="24"/>
-          <w:szCs w:val="24"/>
-        </w:rPr>
-        <w:t xml:space="preserve">, seu lado esquerdo é conectado ao LM3914N e seu lado direito </w:t>
-      </w:r>
-      <w:r>
-        <w:rPr>
-          <w:rFonts w:ascii="Times New Roman" w:hAnsi="Times New Roman" w:cs="Times New Roman"/>
-          <w:sz w:val="24"/>
-          <w:szCs w:val="24"/>
-        </w:rPr>
-        <w:t xml:space="preserve">serve para alimentação da mesma e </w:t>
-      </w:r>
-      <w:r>
-        <w:rPr>
-          <w:rFonts w:ascii="Times New Roman" w:hAnsi="Times New Roman" w:cs="Times New Roman"/>
-          <w:sz w:val="24"/>
-          <w:szCs w:val="24"/>
-        </w:rPr>
-        <w:t xml:space="preserve">é </w:t>
-      </w:r>
-      <w:r>
-        <w:rPr>
-          <w:rFonts w:ascii="Times New Roman" w:hAnsi="Times New Roman" w:cs="Times New Roman"/>
-          <w:sz w:val="24"/>
-          <w:szCs w:val="24"/>
-        </w:rPr>
-        <w:t>conectado</w:t>
-      </w:r>
-      <w:r>
-        <w:rPr>
-          <w:rFonts w:ascii="Times New Roman" w:hAnsi="Times New Roman" w:cs="Times New Roman"/>
-          <w:sz w:val="24"/>
-          <w:szCs w:val="24"/>
-        </w:rPr>
-        <w:t xml:space="preserve"> </w:t>
-      </w:r>
-      <w:r>
-        <w:rPr>
-          <w:rFonts w:ascii="Times New Roman" w:hAnsi="Times New Roman" w:cs="Times New Roman"/>
-          <w:sz w:val="24"/>
-          <w:szCs w:val="24"/>
-        </w:rPr>
-        <w:t>ao</w:t>
-      </w:r>
-      <w:r>
-        <w:rPr>
-          <w:rFonts w:ascii="Times New Roman" w:hAnsi="Times New Roman" w:cs="Times New Roman"/>
-          <w:sz w:val="24"/>
-          <w:szCs w:val="24"/>
-        </w:rPr>
-        <w:t xml:space="preserve"> divisor de tensão para referência superior, que foi muito bem aproveitado</w:t>
-      </w:r>
-      <w:r>
-        <w:rPr>
-          <w:rFonts w:ascii="Times New Roman" w:hAnsi="Times New Roman" w:cs="Times New Roman"/>
-          <w:sz w:val="24"/>
-          <w:szCs w:val="24"/>
-        </w:rPr>
-        <w:t>,</w:t>
-      </w:r>
-      <w:r>
-        <w:rPr>
-          <w:rFonts w:ascii="Times New Roman" w:hAnsi="Times New Roman" w:cs="Times New Roman"/>
-          <w:sz w:val="24"/>
-          <w:szCs w:val="24"/>
-        </w:rPr>
-        <w:t xml:space="preserve"> sendo utilizado para dois </w:t>
-      </w:r>
-      <w:r>
-        <w:rPr>
-          <w:rFonts w:ascii="Times New Roman" w:hAnsi="Times New Roman" w:cs="Times New Roman"/>
-          <w:sz w:val="24"/>
-          <w:szCs w:val="24"/>
-        </w:rPr>
-        <w:lastRenderedPageBreak/>
-        <w:t>propósitos diferentes sem precisar de mais ajustes e evitando a necessidade de outra fonte ou de mais um divisor de tensão.</w:t>
-      </w:r>
-      <w:bookmarkStart w:id="0" w:name="_GoBack"/>
-      <w:bookmarkEnd w:id="0"/>
-    </w:p>
-    <w:p>
-      <w:pPr>
-        <w:jc w:val="both"/>
+      <w:r>
         <w:rPr>
           <w:rFonts w:ascii="Times New Roman" w:hAnsi="Times New Roman" w:cs="Times New Roman"/>
           <w:b/>
           <w:sz w:val="24"/>
           <w:szCs w:val="24"/>
         </w:rPr>
-      </w:pPr>
-      <w:r>
-        <w:rPr>
-          <w:rFonts w:ascii="Times New Roman" w:hAnsi="Times New Roman" w:cs="Times New Roman"/>
-          <w:b/>
-          <w:sz w:val="24"/>
-          <w:szCs w:val="24"/>
-        </w:rPr>
         <w:t>Resultados e Discussões</w:t>
       </w:r>
-    </w:p>
-    <w:p>
-      <w:pPr>
-        <w:tabs>
-          <w:tab w:val="left" w:pos="930"/>
-        </w:tabs>
-        <w:jc w:val="both"/>
-        <w:rPr>
-          <w:rFonts w:ascii="Times New Roman" w:hAnsi="Times New Roman" w:cs="Times New Roman"/>
-          <w:sz w:val="24"/>
-          <w:szCs w:val="24"/>
-        </w:rPr>
-      </w:pPr>
-      <w:r>
-        <w:rPr>
-          <w:rFonts w:ascii="Times New Roman" w:hAnsi="Times New Roman" w:cs="Times New Roman"/>
-          <w:sz w:val="24"/>
-          <w:szCs w:val="24"/>
-        </w:rPr>
-        <w:tab/>
-      </w:r>
-      <w:r>
-        <w:rPr>
-          <w:rFonts w:ascii="Times New Roman" w:hAnsi="Times New Roman" w:cs="Times New Roman"/>
-          <w:sz w:val="24"/>
-          <w:szCs w:val="24"/>
-        </w:rPr>
-        <w:t xml:space="preserve">Após </w:t>
-      </w:r>
-      <w:r>
-        <w:rPr>
-          <w:rFonts w:ascii="Times New Roman" w:hAnsi="Times New Roman" w:cs="Times New Roman"/>
-          <w:sz w:val="24"/>
-          <w:szCs w:val="24"/>
-        </w:rPr>
-        <w:t xml:space="preserve">toda estratégia de procedimentos teóricos e dimensionamentos de componentes, a próxima etapa foi </w:t>
-      </w:r>
-      <w:r>
-        <w:rPr>
-          <w:rFonts w:ascii="Times New Roman" w:hAnsi="Times New Roman" w:cs="Times New Roman"/>
-          <w:sz w:val="24"/>
-          <w:szCs w:val="24"/>
-        </w:rPr>
-        <w:t xml:space="preserve">a montagem do protótipo nos </w:t>
-      </w:r>
-      <w:r>
-        <w:rPr>
-          <w:rFonts w:ascii="Times New Roman" w:hAnsi="Times New Roman" w:cs="Times New Roman"/>
-          <w:i/>
-          <w:sz w:val="24"/>
-          <w:szCs w:val="24"/>
-        </w:rPr>
-        <w:t>protoboards</w:t>
-      </w:r>
-      <w:r>
-        <w:rPr>
-          <w:rFonts w:ascii="Times New Roman" w:hAnsi="Times New Roman" w:cs="Times New Roman"/>
-          <w:sz w:val="24"/>
-          <w:szCs w:val="24"/>
-        </w:rPr>
-        <w:t xml:space="preserve">. Essa etapa sem dúvida alguma foi a mais complicada do projeto, uma vez que teoria e procedimentos </w:t>
-      </w:r>
-      <w:r>
-        <w:rPr>
-          <w:rFonts w:ascii="Times New Roman" w:hAnsi="Times New Roman" w:cs="Times New Roman"/>
-          <w:sz w:val="24"/>
-          <w:szCs w:val="24"/>
-        </w:rPr>
-        <w:t xml:space="preserve">de </w:t>
-      </w:r>
-      <w:r>
-        <w:rPr>
-          <w:rFonts w:ascii="Times New Roman" w:hAnsi="Times New Roman" w:cs="Times New Roman"/>
-          <w:sz w:val="24"/>
-          <w:szCs w:val="24"/>
-        </w:rPr>
-        <w:t xml:space="preserve">cálculos na maioria das vezes tem distorção de valores nos procedimentos práticos. Ou seja, um determinado valor que foi dimensionado e esperado, na prática durante a montagem teve alguma alteração significativa ou pouco significativa. </w:t>
-      </w:r>
-    </w:p>
-    <w:p>
-      <w:pPr>
-        <w:jc w:val="both"/>
-        <w:rPr>
-          <w:rFonts w:ascii="Times New Roman" w:hAnsi="Times New Roman" w:cs="Times New Roman"/>
-          <w:sz w:val="24"/>
-          <w:szCs w:val="24"/>
-        </w:rPr>
-      </w:pPr>
-      <w:r>
-        <w:rPr>
-          <w:rFonts w:ascii="Times New Roman" w:hAnsi="Times New Roman" w:cs="Times New Roman"/>
-          <w:sz w:val="24"/>
-          <w:szCs w:val="24"/>
-        </w:rPr>
-        <w:t xml:space="preserve">  </w:t>
-      </w:r>
-      <w:r>
-        <w:rPr>
-          <w:rFonts w:ascii="Times New Roman" w:hAnsi="Times New Roman" w:cs="Times New Roman"/>
-          <w:sz w:val="24"/>
-          <w:szCs w:val="24"/>
-        </w:rPr>
-        <w:tab/>
-      </w:r>
-      <w:r>
-        <w:rPr>
-          <w:rFonts w:ascii="Times New Roman" w:hAnsi="Times New Roman" w:cs="Times New Roman"/>
-          <w:sz w:val="24"/>
-          <w:szCs w:val="24"/>
-        </w:rPr>
-        <w:t>Uma</w:t>
-      </w:r>
-      <w:r>
-        <w:rPr>
-          <w:rFonts w:ascii="Times New Roman" w:hAnsi="Times New Roman" w:cs="Times New Roman"/>
-          <w:sz w:val="24"/>
-          <w:szCs w:val="24"/>
-        </w:rPr>
-        <w:t xml:space="preserve"> diferença </w:t>
-      </w:r>
-      <w:r>
-        <w:rPr>
-          <w:rFonts w:ascii="Times New Roman" w:hAnsi="Times New Roman" w:cs="Times New Roman"/>
-          <w:sz w:val="24"/>
-          <w:szCs w:val="24"/>
-        </w:rPr>
-        <w:t xml:space="preserve">interessante </w:t>
-      </w:r>
-      <w:r>
-        <w:rPr>
-          <w:rFonts w:ascii="Times New Roman" w:hAnsi="Times New Roman" w:cs="Times New Roman"/>
-          <w:sz w:val="24"/>
-          <w:szCs w:val="24"/>
-        </w:rPr>
-        <w:t xml:space="preserve">notada é que apesar de obter os valores aproximados dos </w:t>
-      </w:r>
-      <w:r>
-        <w:rPr>
-          <w:rFonts w:ascii="Times New Roman" w:hAnsi="Times New Roman" w:cs="Times New Roman"/>
-          <w:i/>
-          <w:sz w:val="24"/>
-          <w:szCs w:val="24"/>
-        </w:rPr>
-        <w:t>offsets</w:t>
-      </w:r>
-      <w:r>
-        <w:rPr>
-          <w:rFonts w:ascii="Times New Roman" w:hAnsi="Times New Roman" w:cs="Times New Roman"/>
-          <w:sz w:val="24"/>
-          <w:szCs w:val="24"/>
-        </w:rPr>
-        <w:t xml:space="preserve"> do subtrator e do amplificador durante a simulação, na medição de suas saídas foram notados valores diferentes, 10 </w:t>
-      </w:r>
-      <w:r>
-        <w:rPr>
-          <w:rFonts w:ascii="Times New Roman" w:hAnsi="Times New Roman" w:cs="Times New Roman"/>
-          <w:sz w:val="24"/>
-          <w:szCs w:val="24"/>
-        </w:rPr>
-        <w:t>mV (</w:t>
-      </w:r>
-      <w:r>
-        <w:rPr>
-          <w:rFonts w:ascii="Times New Roman" w:hAnsi="Times New Roman" w:cs="Times New Roman"/>
-          <w:sz w:val="24"/>
-          <w:szCs w:val="24"/>
-        </w:rPr>
-        <w:t xml:space="preserve">medida pelo </w:t>
-      </w:r>
-      <w:r>
-        <w:rPr>
-          <w:rFonts w:ascii="Times New Roman" w:hAnsi="Times New Roman" w:cs="Times New Roman"/>
-          <w:sz w:val="24"/>
-          <w:szCs w:val="24"/>
-        </w:rPr>
-        <w:t>mu</w:t>
-      </w:r>
-      <w:r>
-        <w:rPr>
-          <w:rFonts w:ascii="Times New Roman" w:hAnsi="Times New Roman" w:cs="Times New Roman"/>
-          <w:sz w:val="24"/>
-          <w:szCs w:val="24"/>
-        </w:rPr>
-        <w:t>ltímetro, terminal positivo através do pino 1 do LM3</w:t>
-      </w:r>
-      <w:r>
-        <w:rPr>
-          <w:rFonts w:ascii="Times New Roman" w:hAnsi="Times New Roman" w:cs="Times New Roman"/>
-          <w:sz w:val="24"/>
-          <w:szCs w:val="24"/>
-        </w:rPr>
-        <w:t>24</w:t>
-      </w:r>
-      <w:r>
-        <w:rPr>
-          <w:rFonts w:ascii="Times New Roman" w:hAnsi="Times New Roman" w:cs="Times New Roman"/>
-          <w:sz w:val="24"/>
-          <w:szCs w:val="24"/>
-        </w:rPr>
-        <w:t>N e negativo ligado à terra)</w:t>
-      </w:r>
-      <w:r>
-        <w:rPr>
-          <w:rFonts w:ascii="Times New Roman" w:hAnsi="Times New Roman" w:cs="Times New Roman"/>
-          <w:sz w:val="24"/>
-          <w:szCs w:val="24"/>
-        </w:rPr>
-        <w:t xml:space="preserve"> e 150 </w:t>
-      </w:r>
-      <w:r>
-        <w:rPr>
-          <w:rFonts w:ascii="Times New Roman" w:hAnsi="Times New Roman" w:cs="Times New Roman"/>
-          <w:sz w:val="24"/>
-          <w:szCs w:val="24"/>
-        </w:rPr>
-        <w:t>mV (</w:t>
-      </w:r>
-      <w:r>
-        <w:rPr>
-          <w:rFonts w:ascii="Times New Roman" w:hAnsi="Times New Roman" w:cs="Times New Roman"/>
-          <w:sz w:val="24"/>
-          <w:szCs w:val="24"/>
-        </w:rPr>
-        <w:t>medida pelo mu</w:t>
-      </w:r>
-      <w:r>
-        <w:rPr>
-          <w:rFonts w:ascii="Times New Roman" w:hAnsi="Times New Roman" w:cs="Times New Roman"/>
-          <w:sz w:val="24"/>
-          <w:szCs w:val="24"/>
-        </w:rPr>
-        <w:t>ltímetro, terminal positivo através do pino 7 do LM3</w:t>
-      </w:r>
-      <w:r>
-        <w:rPr>
-          <w:rFonts w:ascii="Times New Roman" w:hAnsi="Times New Roman" w:cs="Times New Roman"/>
-          <w:sz w:val="24"/>
-          <w:szCs w:val="24"/>
-        </w:rPr>
-        <w:t>24</w:t>
-      </w:r>
-      <w:r>
-        <w:rPr>
-          <w:rFonts w:ascii="Times New Roman" w:hAnsi="Times New Roman" w:cs="Times New Roman"/>
-          <w:sz w:val="24"/>
-          <w:szCs w:val="24"/>
-        </w:rPr>
-        <w:t>N e negativo ligado à terra</w:t>
-      </w:r>
-      <w:r>
-        <w:rPr>
-          <w:rFonts w:ascii="Times New Roman" w:hAnsi="Times New Roman" w:cs="Times New Roman"/>
-          <w:sz w:val="24"/>
-          <w:szCs w:val="24"/>
-        </w:rPr>
-        <w:t xml:space="preserve">), </w:t>
-      </w:r>
-      <w:r>
-        <w:rPr>
-          <w:rFonts w:ascii="Times New Roman" w:hAnsi="Times New Roman" w:cs="Times New Roman"/>
-          <w:sz w:val="24"/>
-          <w:szCs w:val="24"/>
-        </w:rPr>
-        <w:t>respectivamente. Ou seja, há duas possibilidades nesse caso, ou altera-se os valores das resistências do subtrator, que possuem valores de 470</w:t>
-      </w:r>
-      <w:r>
-        <w:rPr>
-          <w:rFonts w:ascii="Times New Roman" w:hAnsi="Times New Roman" w:cs="Times New Roman"/>
-          <w:sz w:val="24"/>
-          <w:szCs w:val="24"/>
-        </w:rPr>
-        <w:t>kΩ</w:t>
-      </w:r>
-      <w:r>
-        <w:rPr>
-          <w:rFonts w:ascii="Times New Roman" w:hAnsi="Times New Roman" w:cs="Times New Roman"/>
-          <w:sz w:val="24"/>
-          <w:szCs w:val="24"/>
-        </w:rPr>
-        <w:t xml:space="preserve">, </w:t>
-      </w:r>
-      <w:r>
-        <w:rPr>
-          <w:rFonts w:ascii="Times New Roman" w:hAnsi="Times New Roman" w:cs="Times New Roman"/>
-          <w:sz w:val="24"/>
-          <w:szCs w:val="24"/>
-        </w:rPr>
-        <w:t>para</w:t>
-      </w:r>
-      <w:r>
-        <w:rPr>
-          <w:rFonts w:ascii="Times New Roman" w:hAnsi="Times New Roman" w:cs="Times New Roman"/>
-          <w:sz w:val="24"/>
-          <w:szCs w:val="24"/>
-        </w:rPr>
-        <w:t xml:space="preserve"> valores na escala de mega ohms</w:t>
-      </w:r>
-      <w:r>
-        <w:rPr>
-          <w:rFonts w:ascii="Times New Roman" w:hAnsi="Times New Roman" w:cs="Times New Roman"/>
-          <w:sz w:val="24"/>
-          <w:szCs w:val="24"/>
-        </w:rPr>
-        <w:t>,</w:t>
-      </w:r>
-      <w:r>
-        <w:rPr>
-          <w:rFonts w:ascii="Times New Roman" w:hAnsi="Times New Roman" w:cs="Times New Roman"/>
-          <w:sz w:val="24"/>
-          <w:szCs w:val="24"/>
-        </w:rPr>
-        <w:t xml:space="preserve"> </w:t>
-      </w:r>
-      <w:r>
-        <w:rPr>
-          <w:rFonts w:ascii="Times New Roman" w:hAnsi="Times New Roman" w:cs="Times New Roman"/>
-          <w:sz w:val="24"/>
-          <w:szCs w:val="24"/>
-        </w:rPr>
-        <w:t xml:space="preserve">afim de </w:t>
-      </w:r>
-      <w:r>
-        <w:rPr>
-          <w:rFonts w:ascii="Times New Roman" w:hAnsi="Times New Roman" w:cs="Times New Roman"/>
-          <w:sz w:val="24"/>
-          <w:szCs w:val="24"/>
-        </w:rPr>
-        <w:t>que</w:t>
-      </w:r>
-      <w:r>
-        <w:rPr>
-          <w:rFonts w:ascii="Times New Roman" w:hAnsi="Times New Roman" w:cs="Times New Roman"/>
-          <w:sz w:val="24"/>
-          <w:szCs w:val="24"/>
-        </w:rPr>
-        <w:t xml:space="preserve"> impedância de entrada vista pelo amplificador</w:t>
-      </w:r>
-      <w:r>
-        <w:rPr>
-          <w:rFonts w:ascii="Times New Roman" w:hAnsi="Times New Roman" w:cs="Times New Roman"/>
-          <w:sz w:val="24"/>
-          <w:szCs w:val="24"/>
-        </w:rPr>
-        <w:t xml:space="preserve"> seja muito elevada</w:t>
-      </w:r>
-      <w:r>
-        <w:rPr>
-          <w:rFonts w:ascii="Times New Roman" w:hAnsi="Times New Roman" w:cs="Times New Roman"/>
-          <w:sz w:val="24"/>
-          <w:szCs w:val="24"/>
-        </w:rPr>
-        <w:t xml:space="preserve">, </w:t>
-      </w:r>
-      <w:r>
-        <w:rPr>
-          <w:rFonts w:ascii="Times New Roman" w:hAnsi="Times New Roman" w:cs="Times New Roman"/>
-          <w:sz w:val="24"/>
-          <w:szCs w:val="24"/>
-        </w:rPr>
-        <w:t xml:space="preserve">tendendo para </w:t>
-      </w:r>
-      <w:r>
-        <w:rPr>
-          <w:rFonts w:ascii="Times New Roman" w:hAnsi="Times New Roman" w:cs="Times New Roman"/>
-          <w:sz w:val="24"/>
-          <w:szCs w:val="24"/>
-        </w:rPr>
-        <w:t xml:space="preserve">o </w:t>
-      </w:r>
-      <w:r>
-        <w:rPr>
-          <w:rFonts w:ascii="Times New Roman" w:hAnsi="Times New Roman" w:cs="Times New Roman"/>
-          <w:sz w:val="24"/>
-          <w:szCs w:val="24"/>
-        </w:rPr>
-        <w:t xml:space="preserve">infinito, </w:t>
-      </w:r>
-      <w:r>
-        <w:rPr>
-          <w:rFonts w:ascii="Times New Roman" w:hAnsi="Times New Roman" w:cs="Times New Roman"/>
-          <w:sz w:val="24"/>
-          <w:szCs w:val="24"/>
-        </w:rPr>
-        <w:t>dessa forma a corrente</w:t>
-      </w:r>
-      <w:r>
-        <w:rPr>
-          <w:rFonts w:ascii="Times New Roman" w:hAnsi="Times New Roman" w:cs="Times New Roman"/>
-          <w:sz w:val="24"/>
-          <w:szCs w:val="24"/>
-        </w:rPr>
-        <w:t xml:space="preserve"> que </w:t>
-      </w:r>
-      <w:r>
-        <w:rPr>
-          <w:rFonts w:ascii="Times New Roman" w:hAnsi="Times New Roman" w:cs="Times New Roman"/>
-          <w:sz w:val="24"/>
-          <w:szCs w:val="24"/>
-        </w:rPr>
-        <w:t>irá</w:t>
-      </w:r>
-      <w:r>
-        <w:rPr>
-          <w:rFonts w:ascii="Times New Roman" w:hAnsi="Times New Roman" w:cs="Times New Roman"/>
-          <w:sz w:val="24"/>
-          <w:szCs w:val="24"/>
-        </w:rPr>
-        <w:t xml:space="preserve"> circular na estrutura interna é bem pequena, e como corrente e tensão são diretamente proporcionais, a tensão entre os terminais da impedância de entrada é bem pequena, com valor de </w:t>
-      </w:r>
-      <w:r>
-        <w:rPr>
-          <w:rFonts w:ascii="Times New Roman" w:hAnsi="Times New Roman" w:cs="Times New Roman"/>
-          <w:i/>
-          <w:sz w:val="24"/>
-          <w:szCs w:val="24"/>
-        </w:rPr>
-        <w:t>offset</w:t>
-      </w:r>
-      <w:r>
-        <w:rPr>
-          <w:rFonts w:ascii="Times New Roman" w:hAnsi="Times New Roman" w:cs="Times New Roman"/>
-          <w:sz w:val="24"/>
-          <w:szCs w:val="24"/>
-        </w:rPr>
-        <w:t xml:space="preserve"> tendendo a zero. A outra </w:t>
-      </w:r>
-      <w:r>
-        <w:rPr>
-          <w:rFonts w:ascii="Times New Roman" w:hAnsi="Times New Roman" w:cs="Times New Roman"/>
-          <w:sz w:val="24"/>
-          <w:szCs w:val="24"/>
-        </w:rPr>
-        <w:t>solução</w:t>
-      </w:r>
-      <w:r>
-        <w:rPr>
-          <w:rFonts w:ascii="Times New Roman" w:hAnsi="Times New Roman" w:cs="Times New Roman"/>
-          <w:sz w:val="24"/>
-          <w:szCs w:val="24"/>
-        </w:rPr>
-        <w:t xml:space="preserve"> é trabalhar com os níveis de </w:t>
-      </w:r>
-      <w:r>
-        <w:rPr>
-          <w:rFonts w:ascii="Times New Roman" w:hAnsi="Times New Roman" w:cs="Times New Roman"/>
-          <w:i/>
-          <w:sz w:val="24"/>
-          <w:szCs w:val="24"/>
-        </w:rPr>
-        <w:t>offsets</w:t>
-      </w:r>
-      <w:r>
-        <w:rPr>
-          <w:rFonts w:ascii="Times New Roman" w:hAnsi="Times New Roman" w:cs="Times New Roman"/>
-          <w:sz w:val="24"/>
-          <w:szCs w:val="24"/>
-        </w:rPr>
-        <w:t xml:space="preserve"> notados, alternativa essa que foi colocada em prática</w:t>
-      </w:r>
-      <w:r>
-        <w:rPr>
-          <w:rFonts w:ascii="Times New Roman" w:hAnsi="Times New Roman" w:cs="Times New Roman"/>
-          <w:sz w:val="24"/>
-          <w:szCs w:val="24"/>
-        </w:rPr>
-        <w:t xml:space="preserve">, sendo necessários novos cálculos que levam em consideração os </w:t>
-      </w:r>
-      <w:r>
-        <w:rPr>
-          <w:rFonts w:ascii="Times New Roman" w:hAnsi="Times New Roman" w:cs="Times New Roman"/>
-          <w:i/>
-          <w:sz w:val="24"/>
-          <w:szCs w:val="24"/>
-        </w:rPr>
-        <w:t xml:space="preserve">offsets </w:t>
-      </w:r>
-      <w:r>
-        <w:rPr>
-          <w:rFonts w:ascii="Times New Roman" w:hAnsi="Times New Roman" w:cs="Times New Roman"/>
-          <w:sz w:val="24"/>
-          <w:szCs w:val="24"/>
-        </w:rPr>
-        <w:t xml:space="preserve">medidos, no que diz respeito a tabela que relaciona o nível de tensão na saída do amplificador (pino 7 do LM324N) com a intensidade de campo captada pelo sensor de efeito hall </w:t>
-      </w:r>
-      <w:r>
-        <w:rPr>
-          <w:rFonts w:ascii="Times New Roman" w:hAnsi="Times New Roman" w:cs="Times New Roman"/>
-          <w:sz w:val="24"/>
-          <w:szCs w:val="24"/>
-        </w:rPr>
-        <w:t>SS</w:t>
-      </w:r>
-      <w:r>
-        <w:rPr>
-          <w:rFonts w:ascii="Times New Roman" w:hAnsi="Times New Roman" w:cs="Times New Roman"/>
-          <w:sz w:val="24"/>
-          <w:szCs w:val="24"/>
-        </w:rPr>
-        <w:t>49E. Tabela essa que será discutida mais abaixo.</w:t>
-      </w:r>
-    </w:p>
-    <w:p>
-      <w:pPr>
-        <w:jc w:val="both"/>
-        <w:rPr>
-          <w:rFonts w:ascii="Times New Roman" w:hAnsi="Times New Roman" w:cs="Times New Roman"/>
-          <w:sz w:val="24"/>
-          <w:szCs w:val="24"/>
-        </w:rPr>
-      </w:pPr>
-      <w:r>
-        <w:rPr>
-          <w:rFonts w:ascii="Times New Roman" w:hAnsi="Times New Roman" w:cs="Times New Roman"/>
-          <w:sz w:val="24"/>
-          <w:szCs w:val="24"/>
-        </w:rPr>
-        <w:tab/>
-      </w:r>
-      <w:r>
-        <w:rPr>
-          <w:rFonts w:ascii="Times New Roman" w:hAnsi="Times New Roman" w:cs="Times New Roman"/>
-          <w:sz w:val="24"/>
-          <w:szCs w:val="24"/>
-        </w:rPr>
-        <w:t>O CI LM39</w:t>
-      </w:r>
-      <w:r>
-        <w:rPr>
-          <w:rFonts w:ascii="Times New Roman" w:hAnsi="Times New Roman" w:cs="Times New Roman"/>
-          <w:sz w:val="24"/>
-          <w:szCs w:val="24"/>
-        </w:rPr>
-        <w:t>1</w:t>
-      </w:r>
-      <w:r>
-        <w:rPr>
-          <w:rFonts w:ascii="Times New Roman" w:hAnsi="Times New Roman" w:cs="Times New Roman"/>
-          <w:sz w:val="24"/>
-          <w:szCs w:val="24"/>
-        </w:rPr>
-        <w:t>4</w:t>
-      </w:r>
-      <w:r>
-        <w:rPr>
-          <w:rFonts w:ascii="Times New Roman" w:hAnsi="Times New Roman" w:cs="Times New Roman"/>
-          <w:sz w:val="24"/>
-          <w:szCs w:val="24"/>
-        </w:rPr>
-        <w:t>N,</w:t>
-      </w:r>
-      <w:r>
-        <w:rPr>
-          <w:rFonts w:ascii="Times New Roman" w:hAnsi="Times New Roman" w:cs="Times New Roman"/>
-          <w:sz w:val="24"/>
-          <w:szCs w:val="24"/>
-        </w:rPr>
-        <w:t xml:space="preserve"> foi interligado a uma barra de LED de dez segmentos que é regulada por uma tensão superior (tensão de saída do amplificador quando o hall tem sua máxima intensidade de campo notada) e</w:t>
-      </w:r>
-      <w:r>
-        <w:rPr>
-          <w:rFonts w:ascii="Times New Roman" w:hAnsi="Times New Roman" w:cs="Times New Roman"/>
-          <w:sz w:val="24"/>
-          <w:szCs w:val="24"/>
-        </w:rPr>
-        <w:t xml:space="preserve"> inferior (tensão mínima de saíd</w:t>
-      </w:r>
-      <w:r>
-        <w:rPr>
-          <w:rFonts w:ascii="Times New Roman" w:hAnsi="Times New Roman" w:cs="Times New Roman"/>
-          <w:sz w:val="24"/>
-          <w:szCs w:val="24"/>
-        </w:rPr>
-        <w:t xml:space="preserve">a do amplificador quando o hall tem sua menor intensidade de campo notado), para obter essas tensões foram utilizados divisores de tensão, com intuito de utilizar </w:t>
-      </w:r>
-      <w:r>
-        <w:rPr>
-          <w:rFonts w:ascii="Times New Roman" w:hAnsi="Times New Roman" w:cs="Times New Roman"/>
-          <w:sz w:val="24"/>
-          <w:szCs w:val="24"/>
-        </w:rPr>
-        <w:t>menos</w:t>
-      </w:r>
-      <w:r>
-        <w:rPr>
-          <w:rFonts w:ascii="Times New Roman" w:hAnsi="Times New Roman" w:cs="Times New Roman"/>
-          <w:sz w:val="24"/>
-          <w:szCs w:val="24"/>
-        </w:rPr>
-        <w:t xml:space="preserve"> fontes de tensões e economizar em custo. Essa barra de LED</w:t>
-      </w:r>
-      <w:r>
-        <w:rPr>
-          <w:rFonts w:ascii="Times New Roman" w:hAnsi="Times New Roman" w:cs="Times New Roman"/>
-          <w:sz w:val="24"/>
-          <w:szCs w:val="24"/>
-        </w:rPr>
-        <w:t>s</w:t>
-      </w:r>
-      <w:r>
-        <w:rPr>
-          <w:rFonts w:ascii="Times New Roman" w:hAnsi="Times New Roman" w:cs="Times New Roman"/>
-          <w:sz w:val="24"/>
-          <w:szCs w:val="24"/>
-        </w:rPr>
-        <w:t xml:space="preserve"> possui efeito linear. Foi necessário medir com o </w:t>
-      </w:r>
-      <w:r>
-        <w:rPr>
-          <w:rFonts w:ascii="Times New Roman" w:hAnsi="Times New Roman" w:cs="Times New Roman"/>
-          <w:sz w:val="24"/>
-          <w:szCs w:val="24"/>
-        </w:rPr>
-        <w:t>mu</w:t>
-      </w:r>
-      <w:r>
-        <w:rPr>
-          <w:rFonts w:ascii="Times New Roman" w:hAnsi="Times New Roman" w:cs="Times New Roman"/>
-          <w:sz w:val="24"/>
-          <w:szCs w:val="24"/>
-        </w:rPr>
-        <w:t>ltímetro através do pino 7 do LM324N conectado ao positivo e o negativo à terra, o valor mínimo e máximo de tensão perante o</w:t>
-      </w:r>
-      <w:r>
-        <w:rPr>
-          <w:rFonts w:ascii="Times New Roman" w:hAnsi="Times New Roman" w:cs="Times New Roman"/>
-          <w:sz w:val="24"/>
-          <w:szCs w:val="24"/>
-        </w:rPr>
-        <w:t>s</w:t>
-      </w:r>
-      <w:r>
-        <w:rPr>
-          <w:rFonts w:ascii="Times New Roman" w:hAnsi="Times New Roman" w:cs="Times New Roman"/>
-          <w:sz w:val="24"/>
-          <w:szCs w:val="24"/>
-        </w:rPr>
-        <w:t xml:space="preserve"> campo</w:t>
-      </w:r>
-      <w:r>
-        <w:rPr>
-          <w:rFonts w:ascii="Times New Roman" w:hAnsi="Times New Roman" w:cs="Times New Roman"/>
-          <w:sz w:val="24"/>
-          <w:szCs w:val="24"/>
-        </w:rPr>
-        <w:t>s</w:t>
-      </w:r>
-      <w:r>
-        <w:rPr>
-          <w:rFonts w:ascii="Times New Roman" w:hAnsi="Times New Roman" w:cs="Times New Roman"/>
-          <w:sz w:val="24"/>
-          <w:szCs w:val="24"/>
-        </w:rPr>
-        <w:t xml:space="preserve"> mínimo e máximo captado. O mínimo </w:t>
-      </w:r>
-      <w:r>
-        <w:rPr>
-          <w:rFonts w:ascii="Times New Roman" w:hAnsi="Times New Roman" w:cs="Times New Roman"/>
-          <w:i/>
-          <w:sz w:val="24"/>
-          <w:szCs w:val="24"/>
-        </w:rPr>
-        <w:t>offset</w:t>
-      </w:r>
-      <w:r>
-        <w:rPr>
-          <w:rFonts w:ascii="Times New Roman" w:hAnsi="Times New Roman" w:cs="Times New Roman"/>
-          <w:sz w:val="24"/>
-          <w:szCs w:val="24"/>
-        </w:rPr>
-        <w:t xml:space="preserve"> </w:t>
-      </w:r>
-      <w:r>
-        <w:rPr>
-          <w:rFonts w:ascii="Times New Roman" w:hAnsi="Times New Roman" w:cs="Times New Roman"/>
-          <w:sz w:val="24"/>
-          <w:szCs w:val="24"/>
-        </w:rPr>
-        <w:t xml:space="preserve">foi </w:t>
-      </w:r>
-      <w:r>
-        <w:rPr>
-          <w:rFonts w:ascii="Times New Roman" w:hAnsi="Times New Roman" w:cs="Times New Roman"/>
-          <w:sz w:val="24"/>
-          <w:szCs w:val="24"/>
-        </w:rPr>
-        <w:t>de 150mV ou 0,15V, e o máximo ficou em torno de 3,1V</w:t>
-      </w:r>
-      <w:r>
-        <w:rPr>
-          <w:rFonts w:ascii="Times New Roman" w:hAnsi="Times New Roman" w:cs="Times New Roman"/>
-          <w:sz w:val="24"/>
-          <w:szCs w:val="24"/>
-        </w:rPr>
-        <w:t>, que</w:t>
-      </w:r>
-      <w:r>
-        <w:rPr>
-          <w:rFonts w:ascii="Times New Roman" w:hAnsi="Times New Roman" w:cs="Times New Roman"/>
-          <w:sz w:val="24"/>
-          <w:szCs w:val="24"/>
-        </w:rPr>
-        <w:t xml:space="preserve"> são as tensões de </w:t>
-      </w:r>
-      <w:r>
-        <w:rPr>
-          <w:rFonts w:ascii="Times New Roman" w:hAnsi="Times New Roman" w:cs="Times New Roman"/>
-          <w:sz w:val="24"/>
-          <w:szCs w:val="24"/>
-        </w:rPr>
-        <w:t>referência</w:t>
-      </w:r>
-      <w:r>
-        <w:rPr>
-          <w:rFonts w:ascii="Times New Roman" w:hAnsi="Times New Roman" w:cs="Times New Roman"/>
-          <w:sz w:val="24"/>
-          <w:szCs w:val="24"/>
-        </w:rPr>
-        <w:t xml:space="preserve"> </w:t>
-      </w:r>
-      <w:r>
-        <w:rPr>
-          <w:rFonts w:ascii="Times New Roman" w:hAnsi="Times New Roman" w:cs="Times New Roman"/>
-          <w:sz w:val="24"/>
-          <w:szCs w:val="24"/>
-        </w:rPr>
-        <w:t>inferior (pino</w:t>
-      </w:r>
-      <w:r>
-        <w:rPr>
-          <w:rFonts w:ascii="Times New Roman" w:hAnsi="Times New Roman" w:cs="Times New Roman"/>
-          <w:sz w:val="24"/>
-          <w:szCs w:val="24"/>
-        </w:rPr>
-        <w:t xml:space="preserve"> 4 do LM39</w:t>
-      </w:r>
-      <w:r>
-        <w:rPr>
-          <w:rFonts w:ascii="Times New Roman" w:hAnsi="Times New Roman" w:cs="Times New Roman"/>
-          <w:sz w:val="24"/>
-          <w:szCs w:val="24"/>
-        </w:rPr>
-        <w:t>1</w:t>
-      </w:r>
-      <w:r>
-        <w:rPr>
-          <w:rFonts w:ascii="Times New Roman" w:hAnsi="Times New Roman" w:cs="Times New Roman"/>
-          <w:sz w:val="24"/>
-          <w:szCs w:val="24"/>
-        </w:rPr>
-        <w:t>4</w:t>
-      </w:r>
-      <w:r>
-        <w:rPr>
-          <w:rFonts w:ascii="Times New Roman" w:hAnsi="Times New Roman" w:cs="Times New Roman"/>
-          <w:sz w:val="24"/>
-          <w:szCs w:val="24"/>
-        </w:rPr>
-        <w:t>) e superior (pino 6 do LM39</w:t>
-      </w:r>
-      <w:r>
-        <w:rPr>
-          <w:rFonts w:ascii="Times New Roman" w:hAnsi="Times New Roman" w:cs="Times New Roman"/>
-          <w:sz w:val="24"/>
-          <w:szCs w:val="24"/>
-        </w:rPr>
-        <w:t>1</w:t>
-      </w:r>
-      <w:r>
-        <w:rPr>
-          <w:rFonts w:ascii="Times New Roman" w:hAnsi="Times New Roman" w:cs="Times New Roman"/>
-          <w:sz w:val="24"/>
-          <w:szCs w:val="24"/>
-        </w:rPr>
-        <w:t xml:space="preserve">4), respectivamente. </w:t>
-      </w:r>
-      <w:r>
-        <w:rPr>
-          <w:rFonts w:ascii="Times New Roman" w:hAnsi="Times New Roman" w:cs="Times New Roman"/>
-          <w:sz w:val="24"/>
-          <w:szCs w:val="24"/>
-        </w:rPr>
-        <w:t>Um fato interessante é que a tensão do sensor hall “em repouso” é metade da tensão de alimentação (4,2/2 = 2,1V), que é aproximadamente igual a 2,25V. A tensão máxima na saída do sensor quando saturada é pouco menor que a tensão de alimentação</w:t>
-      </w:r>
-      <w:r>
-        <w:rPr>
-          <w:rFonts w:ascii="Times New Roman" w:hAnsi="Times New Roman" w:cs="Times New Roman"/>
-          <w:sz w:val="24"/>
-          <w:szCs w:val="24"/>
-        </w:rPr>
-        <w:t xml:space="preserve">, </w:t>
-      </w:r>
-      <w:r>
-        <w:rPr>
-          <w:rFonts w:ascii="Times New Roman" w:hAnsi="Times New Roman" w:cs="Times New Roman"/>
-          <w:sz w:val="24"/>
-          <w:szCs w:val="24"/>
-        </w:rPr>
-        <w:t>3,1V pouco menor que 4,2V.</w:t>
-      </w:r>
-    </w:p>
-    <w:p>
-      <w:pPr>
-        <w:tabs>
-          <w:tab w:val="left" w:pos="945"/>
-        </w:tabs>
-        <w:jc w:val="both"/>
-        <w:rPr>
-          <w:rFonts w:ascii="Times New Roman" w:hAnsi="Times New Roman" w:cs="Times New Roman"/>
-          <w:sz w:val="24"/>
-          <w:szCs w:val="24"/>
-        </w:rPr>
-      </w:pPr>
-      <w:r>
-        <w:rPr>
-          <w:rFonts w:ascii="Times New Roman" w:hAnsi="Times New Roman" w:cs="Times New Roman"/>
-          <w:sz w:val="24"/>
-          <w:szCs w:val="24"/>
-        </w:rPr>
-        <w:tab/>
-        <w:t xml:space="preserve">Com esses valores de tensão máxima e mínima captadas pelo sensor hall </w:t>
-      </w:r>
-      <w:r>
-        <w:rPr>
-          <w:rFonts w:ascii="Times New Roman" w:hAnsi="Times New Roman" w:cs="Times New Roman"/>
-          <w:sz w:val="24"/>
-          <w:szCs w:val="24"/>
-        </w:rPr>
-        <w:t>SS</w:t>
-      </w:r>
-      <w:r>
-        <w:rPr>
-          <w:rFonts w:ascii="Times New Roman" w:hAnsi="Times New Roman" w:cs="Times New Roman"/>
-          <w:sz w:val="24"/>
-          <w:szCs w:val="24"/>
-        </w:rPr>
-        <w:t>49E, foi possível a determinação do</w:t>
-      </w:r>
-      <w:r>
-        <w:rPr>
-          <w:rFonts w:ascii="Times New Roman" w:hAnsi="Times New Roman" w:cs="Times New Roman"/>
-          <w:sz w:val="24"/>
-          <w:szCs w:val="24"/>
-        </w:rPr>
-        <w:t>s</w:t>
-      </w:r>
-      <w:r>
-        <w:rPr>
-          <w:rFonts w:ascii="Times New Roman" w:hAnsi="Times New Roman" w:cs="Times New Roman"/>
-          <w:sz w:val="24"/>
-          <w:szCs w:val="24"/>
-        </w:rPr>
-        <w:t xml:space="preserve"> campo</w:t>
-      </w:r>
-      <w:r>
-        <w:rPr>
-          <w:rFonts w:ascii="Times New Roman" w:hAnsi="Times New Roman" w:cs="Times New Roman"/>
-          <w:sz w:val="24"/>
-          <w:szCs w:val="24"/>
-        </w:rPr>
-        <w:t>s</w:t>
-      </w:r>
-      <w:r>
-        <w:rPr>
-          <w:rFonts w:ascii="Times New Roman" w:hAnsi="Times New Roman" w:cs="Times New Roman"/>
-          <w:sz w:val="24"/>
-          <w:szCs w:val="24"/>
-        </w:rPr>
-        <w:t xml:space="preserve"> máximo e mínimo notado</w:t>
-      </w:r>
-      <w:r>
-        <w:rPr>
-          <w:rFonts w:ascii="Times New Roman" w:hAnsi="Times New Roman" w:cs="Times New Roman"/>
-          <w:sz w:val="24"/>
-          <w:szCs w:val="24"/>
-        </w:rPr>
-        <w:t>s</w:t>
-      </w:r>
-      <w:r>
-        <w:rPr>
-          <w:rFonts w:ascii="Times New Roman" w:hAnsi="Times New Roman" w:cs="Times New Roman"/>
-          <w:sz w:val="24"/>
-          <w:szCs w:val="24"/>
-        </w:rPr>
-        <w:t xml:space="preserve"> pelo sensor, uma vez</w:t>
-      </w:r>
-      <w:r>
-        <w:rPr>
-          <w:rFonts w:ascii="Times New Roman" w:hAnsi="Times New Roman" w:cs="Times New Roman"/>
-          <w:sz w:val="24"/>
-          <w:szCs w:val="24"/>
-        </w:rPr>
-        <w:t xml:space="preserve"> que a informação do </w:t>
-      </w:r>
-      <w:r>
-        <w:rPr>
-          <w:rFonts w:ascii="Times New Roman" w:hAnsi="Times New Roman" w:cs="Times New Roman"/>
-          <w:i/>
-          <w:sz w:val="24"/>
-          <w:szCs w:val="24"/>
-        </w:rPr>
-        <w:t>data</w:t>
-      </w:r>
-      <w:r>
-        <w:rPr>
-          <w:rFonts w:ascii="Times New Roman" w:hAnsi="Times New Roman" w:cs="Times New Roman"/>
-          <w:i/>
-          <w:sz w:val="24"/>
-          <w:szCs w:val="24"/>
-        </w:rPr>
-        <w:t>sheet</w:t>
-      </w:r>
-      <w:r>
-        <w:rPr>
-          <w:rFonts w:ascii="Times New Roman" w:hAnsi="Times New Roman" w:cs="Times New Roman"/>
-          <w:sz w:val="24"/>
-          <w:szCs w:val="24"/>
-        </w:rPr>
-        <w:t xml:space="preserve"> do sensor informa que cada 1mV equivale a 1 Gauss de campo.</w:t>
-      </w:r>
-    </w:p>
-    <w:p>
-      <w:pPr>
-        <w:tabs>
-          <w:tab w:val="left" w:pos="945"/>
-        </w:tabs>
-        <w:jc w:val="both"/>
-        <w:rPr>
-          <w:rFonts w:ascii="Times New Roman" w:hAnsi="Times New Roman" w:cs="Times New Roman"/>
-          <w:sz w:val="24"/>
-          <w:szCs w:val="24"/>
-        </w:rPr>
-      </w:pPr>
-      <w:r>
-        <w:rPr>
-          <w:rFonts w:ascii="Times New Roman" w:hAnsi="Times New Roman" w:cs="Times New Roman"/>
-          <w:sz w:val="24"/>
-          <w:szCs w:val="24"/>
-        </w:rPr>
-        <w:tab/>
-        <w:t>Para determinação de nível de tensão máximo:</w:t>
-      </w:r>
-    </w:p>
-    <w:p>
-      <w:pPr>
-        <w:tabs>
-          <w:tab w:val="left" w:pos="945"/>
-        </w:tabs>
-        <w:jc w:val="both"/>
-        <w:rPr>
-          <w:rFonts w:ascii="Times New Roman" w:hAnsi="Times New Roman" w:cs="Times New Roman"/>
-          <w:sz w:val="24"/>
-          <w:szCs w:val="24"/>
-        </w:rPr>
-      </w:pPr>
-      <m:oMathPara>
-        <m:oMath>
-          <m:sSub>
-            <m:sSubPr>
-              <m:ctrlPr>
-                <w:rPr>
-                  <w:rFonts w:ascii="Cambria Math" w:hAnsi="Cambria Math" w:cs="Times New Roman"/>
-                  <w:b/>
-                  <w:i/>
-                  <w:sz w:val="24"/>
-                  <w:szCs w:val="24"/>
-                </w:rPr>
-              </m:ctrlPr>
-            </m:sSubPr>
-            <m:e>
-              <m:r>
-                <m:rPr>
-                  <m:sty m:val="bi"/>
-                </m:rPr>
-                <w:rPr>
-                  <w:rFonts w:ascii="Cambria Math" w:hAnsi="Cambria Math" w:cs="Times New Roman"/>
-                  <w:sz w:val="24"/>
-                  <w:szCs w:val="24"/>
-                </w:rPr>
-                <m:t>V</m:t>
-              </m:r>
-            </m:e>
-            <m:sub>
-              <m:r>
-                <m:rPr>
-                  <m:sty m:val="bi"/>
-                </m:rPr>
-                <w:rPr>
-                  <w:rFonts w:ascii="Cambria Math" w:hAnsi="Cambria Math" w:cs="Times New Roman"/>
-                  <w:sz w:val="24"/>
-                  <w:szCs w:val="24"/>
-                </w:rPr>
-                <m:t>max sensor</m:t>
-              </m:r>
-            </m:sub>
-          </m:sSub>
-          <m:r>
-            <m:rPr>
-              <m:sty m:val="bi"/>
-            </m:rPr>
-            <w:rPr>
-              <w:rFonts w:ascii="Cambria Math" w:hAnsi="Cambria Math" w:cs="Times New Roman"/>
-              <w:sz w:val="24"/>
-              <w:szCs w:val="24"/>
-            </w:rPr>
-            <m:t>-</m:t>
-          </m:r>
-          <m:sSub>
-            <m:sSubPr>
-              <m:ctrlPr>
-                <w:rPr>
-                  <w:rFonts w:ascii="Cambria Math" w:hAnsi="Cambria Math" w:cs="Times New Roman"/>
-                  <w:b/>
-                  <w:i/>
-                  <w:sz w:val="24"/>
-                  <w:szCs w:val="24"/>
-                </w:rPr>
-              </m:ctrlPr>
-            </m:sSubPr>
-            <m:e>
-              <m:r>
-                <m:rPr>
-                  <m:sty m:val="bi"/>
-                </m:rPr>
-                <w:rPr>
-                  <w:rFonts w:ascii="Cambria Math" w:hAnsi="Cambria Math" w:cs="Times New Roman"/>
-                  <w:sz w:val="24"/>
-                  <w:szCs w:val="24"/>
-                </w:rPr>
-                <m:t>V</m:t>
-              </m:r>
-            </m:e>
-            <m:sub>
-              <m:r>
-                <m:rPr>
-                  <m:sty m:val="bi"/>
-                </m:rPr>
-                <w:rPr>
-                  <w:rFonts w:ascii="Cambria Math" w:hAnsi="Cambria Math" w:cs="Times New Roman"/>
-                  <w:sz w:val="24"/>
-                  <w:szCs w:val="24"/>
-                </w:rPr>
-                <m:t>fonte</m:t>
-              </m:r>
-            </m:sub>
-          </m:sSub>
-          <m:r>
-            <m:rPr>
-              <m:sty m:val="bi"/>
-            </m:rPr>
-            <w:rPr>
-              <w:rFonts w:ascii="Cambria Math" w:hAnsi="Cambria Math" w:cs="Times New Roman"/>
-              <w:sz w:val="24"/>
-              <w:szCs w:val="24"/>
-            </w:rPr>
-            <m:t>=3,1-2,25=0,85</m:t>
-          </m:r>
-          <m:r>
-            <m:rPr>
-              <m:sty m:val="bi"/>
-            </m:rPr>
-            <w:rPr>
-              <w:rFonts w:ascii="Cambria Math" w:hAnsi="Cambria Math" w:cs="Times New Roman"/>
-              <w:sz w:val="24"/>
-              <w:szCs w:val="24"/>
-            </w:rPr>
-            <m:t>V</m:t>
-          </m:r>
-        </m:oMath>
-      </m:oMathPara>
-    </w:p>
-    <w:p>
-      <w:pPr>
-        <w:jc w:val="both"/>
-        <w:rPr>
-          <w:rFonts w:ascii="Times New Roman" w:hAnsi="Times New Roman" w:cs="Times New Roman"/>
-          <w:sz w:val="24"/>
-          <w:szCs w:val="24"/>
-        </w:rPr>
-      </w:pPr>
-      <w:r>
-        <w:rPr>
-          <w:rFonts w:ascii="Times New Roman" w:hAnsi="Times New Roman" w:cs="Times New Roman"/>
-          <w:sz w:val="24"/>
-          <w:szCs w:val="24"/>
-        </w:rPr>
-        <w:lastRenderedPageBreak/>
-        <w:t xml:space="preserve">              A partir desse valor, é </w:t>
-      </w:r>
-      <w:r>
-        <w:rPr>
-          <w:rFonts w:ascii="Times New Roman" w:hAnsi="Times New Roman" w:cs="Times New Roman"/>
-          <w:sz w:val="24"/>
-          <w:szCs w:val="24"/>
-        </w:rPr>
-        <w:t>possível determinar o valor do campo máximo notado pelo sensor da seguinte maneira</w:t>
-      </w:r>
-      <w:r>
-        <w:rPr>
-          <w:rFonts w:ascii="Times New Roman" w:hAnsi="Times New Roman" w:cs="Times New Roman"/>
-          <w:sz w:val="24"/>
-          <w:szCs w:val="24"/>
-        </w:rPr>
-        <w:t xml:space="preserve">, seguindo a informação do </w:t>
-      </w:r>
-      <w:r>
-        <w:rPr>
-          <w:rFonts w:ascii="Times New Roman" w:hAnsi="Times New Roman" w:cs="Times New Roman"/>
-          <w:i/>
-          <w:sz w:val="24"/>
-          <w:szCs w:val="24"/>
-        </w:rPr>
-        <w:t>data</w:t>
-      </w:r>
-      <w:r>
-        <w:rPr>
-          <w:rFonts w:ascii="Times New Roman" w:hAnsi="Times New Roman" w:cs="Times New Roman"/>
-          <w:i/>
-          <w:sz w:val="24"/>
-          <w:szCs w:val="24"/>
-        </w:rPr>
-        <w:t>sheet</w:t>
-      </w:r>
-      <w:r>
-        <w:rPr>
-          <w:rFonts w:ascii="Times New Roman" w:hAnsi="Times New Roman" w:cs="Times New Roman"/>
-          <w:sz w:val="24"/>
-          <w:szCs w:val="24"/>
-        </w:rPr>
-        <w:t>:</w:t>
-      </w:r>
-    </w:p>
-    <w:p>
-      <w:pPr>
-        <w:jc w:val="both"/>
-        <w:rPr>
-          <w:rFonts w:ascii="Times New Roman" w:eastAsiaTheme="minorEastAsia" w:hAnsi="Times New Roman" w:cs="Times New Roman"/>
-          <w:b/>
-          <w:sz w:val="24"/>
-          <w:szCs w:val="24"/>
-        </w:rPr>
-      </w:pPr>
-      <m:oMathPara>
-        <m:oMath>
-          <m:r>
-            <m:rPr>
-              <m:sty m:val="bi"/>
-            </m:rPr>
-            <w:rPr>
-              <w:rFonts w:ascii="Cambria Math" w:hAnsi="Cambria Math" w:cs="Times New Roman"/>
-              <w:sz w:val="24"/>
-              <w:szCs w:val="24"/>
-            </w:rPr>
-            <m:t>1</m:t>
-          </m:r>
-          <m:r>
-            <m:rPr>
-              <m:sty m:val="bi"/>
-            </m:rPr>
-            <w:rPr>
-              <w:rFonts w:ascii="Cambria Math" w:hAnsi="Cambria Math" w:cs="Times New Roman"/>
-              <w:sz w:val="24"/>
-              <w:szCs w:val="24"/>
-            </w:rPr>
-            <m:t>mV-1 gauss</m:t>
-          </m:r>
-        </m:oMath>
-      </m:oMathPara>
-    </w:p>
-    <w:p>
-      <w:pPr>
-        <w:jc w:val="both"/>
-        <w:rPr>
-          <w:rFonts w:ascii="Times New Roman" w:eastAsiaTheme="minorEastAsia" w:hAnsi="Times New Roman" w:cs="Times New Roman"/>
-          <w:b/>
-          <w:sz w:val="24"/>
-          <w:szCs w:val="24"/>
-        </w:rPr>
-      </w:pPr>
-      <m:oMathPara>
-        <m:oMath>
-          <m:r>
-            <m:rPr>
-              <m:sty m:val="bi"/>
-            </m:rPr>
-            <w:rPr>
-              <w:rFonts w:ascii="Cambria Math" w:hAnsi="Cambria Math" w:cs="Times New Roman"/>
-              <w:sz w:val="24"/>
-              <w:szCs w:val="24"/>
-            </w:rPr>
-            <m:t>0,85</m:t>
-          </m:r>
-          <m:r>
-            <m:rPr>
-              <m:sty m:val="bi"/>
-            </m:rPr>
-            <w:rPr>
-              <w:rFonts w:ascii="Cambria Math" w:hAnsi="Cambria Math" w:cs="Times New Roman"/>
-              <w:sz w:val="24"/>
-              <w:szCs w:val="24"/>
-            </w:rPr>
-            <m:t>V-x(gauss)</m:t>
-          </m:r>
-        </m:oMath>
-      </m:oMathPara>
-    </w:p>
-    <w:p>
-      <w:pPr>
-        <w:jc w:val="both"/>
-        <w:rPr>
-          <w:rFonts w:ascii="Times New Roman" w:eastAsiaTheme="minorEastAsia" w:hAnsi="Times New Roman" w:cs="Times New Roman"/>
-          <w:b/>
-          <w:sz w:val="24"/>
-          <w:szCs w:val="24"/>
-        </w:rPr>
-      </w:pPr>
-      <m:oMathPara>
-        <m:oMath>
-          <m:r>
-            <m:rPr>
-              <m:sty m:val="bi"/>
-            </m:rPr>
-            <w:rPr>
-              <w:rFonts w:ascii="Cambria Math" w:hAnsi="Cambria Math" w:cs="Times New Roman"/>
-              <w:sz w:val="24"/>
-              <w:szCs w:val="24"/>
-            </w:rPr>
-            <m:t>x=850 gauss</m:t>
-          </m:r>
-        </m:oMath>
-      </m:oMathPara>
-    </w:p>
-    <w:p>
-      <w:pPr>
-        <w:jc w:val="both"/>
-        <w:rPr>
-          <w:rFonts w:ascii="Times New Roman" w:hAnsi="Times New Roman" w:cs="Times New Roman"/>
-          <w:sz w:val="24"/>
-          <w:szCs w:val="24"/>
-        </w:rPr>
-      </w:pPr>
-      <w:r>
-        <w:rPr>
-          <w:rFonts w:ascii="Times New Roman" w:hAnsi="Times New Roman" w:cs="Times New Roman"/>
-          <w:sz w:val="24"/>
-          <w:szCs w:val="24"/>
-        </w:rPr>
-        <w:t xml:space="preserve">            Também é possível determinar o valor do campo mínimo notado pelo sensor da seguinte maneira, seguindo a informação do </w:t>
-      </w:r>
-      <w:r>
-        <w:rPr>
-          <w:rFonts w:ascii="Times New Roman" w:hAnsi="Times New Roman" w:cs="Times New Roman"/>
-          <w:i/>
-          <w:sz w:val="24"/>
-          <w:szCs w:val="24"/>
-        </w:rPr>
-        <w:t>datasheet</w:t>
-      </w:r>
-      <w:r>
-        <w:rPr>
-          <w:rFonts w:ascii="Times New Roman" w:hAnsi="Times New Roman" w:cs="Times New Roman"/>
-          <w:sz w:val="24"/>
-          <w:szCs w:val="24"/>
-        </w:rPr>
-        <w:t>:</w:t>
-      </w:r>
-    </w:p>
-    <w:p>
-      <w:pPr>
-        <w:jc w:val="both"/>
-        <w:rPr>
-          <w:rFonts w:ascii="Times New Roman" w:eastAsiaTheme="minorEastAsia" w:hAnsi="Times New Roman" w:cs="Times New Roman"/>
-          <w:b/>
-          <w:sz w:val="24"/>
-          <w:szCs w:val="24"/>
-        </w:rPr>
-      </w:pPr>
-      <m:oMathPara>
-        <m:oMath>
-          <m:r>
-            <m:rPr>
-              <m:sty m:val="bi"/>
-            </m:rPr>
-            <w:rPr>
-              <w:rFonts w:ascii="Cambria Math" w:hAnsi="Cambria Math" w:cs="Times New Roman"/>
-              <w:sz w:val="24"/>
-              <w:szCs w:val="24"/>
-            </w:rPr>
-            <m:t>1</m:t>
-          </m:r>
-          <m:r>
-            <m:rPr>
-              <m:sty m:val="bi"/>
-            </m:rPr>
-            <w:rPr>
-              <w:rFonts w:ascii="Cambria Math" w:hAnsi="Cambria Math" w:cs="Times New Roman"/>
-              <w:sz w:val="24"/>
-              <w:szCs w:val="24"/>
-            </w:rPr>
-            <m:t>mV-1 gauss</m:t>
-          </m:r>
-        </m:oMath>
-      </m:oMathPara>
-    </w:p>
-    <w:p>
-      <w:pPr>
-        <w:jc w:val="both"/>
-        <w:rPr>
-          <w:rFonts w:ascii="Times New Roman" w:eastAsiaTheme="minorEastAsia" w:hAnsi="Times New Roman" w:cs="Times New Roman"/>
-          <w:b/>
-          <w:sz w:val="24"/>
-          <w:szCs w:val="24"/>
-        </w:rPr>
-      </w:pPr>
-      <m:oMathPara>
-        <m:oMath>
-          <m:r>
-            <m:rPr>
-              <m:sty m:val="bi"/>
-            </m:rPr>
-            <w:rPr>
-              <w:rFonts w:ascii="Cambria Math" w:hAnsi="Cambria Math" w:cs="Times New Roman"/>
-              <w:sz w:val="24"/>
-              <w:szCs w:val="24"/>
-            </w:rPr>
-            <m:t>0,15 V-x( gauss)</m:t>
-          </m:r>
-        </m:oMath>
-      </m:oMathPara>
-    </w:p>
-    <w:p>
-      <w:pPr>
-        <w:jc w:val="both"/>
-        <w:rPr>
-          <w:rFonts w:ascii="Times New Roman" w:eastAsiaTheme="minorEastAsia" w:hAnsi="Times New Roman" w:cs="Times New Roman"/>
-          <w:b/>
-          <w:sz w:val="24"/>
-          <w:szCs w:val="24"/>
-        </w:rPr>
-      </w:pPr>
-      <m:oMathPara>
-        <m:oMath>
-          <m:r>
-            <m:rPr>
-              <m:sty m:val="bi"/>
-            </m:rPr>
-            <w:rPr>
-              <w:rFonts w:ascii="Cambria Math" w:hAnsi="Cambria Math" w:cs="Times New Roman"/>
-              <w:sz w:val="24"/>
-              <w:szCs w:val="24"/>
-            </w:rPr>
-            <m:t>x=150 gauss</m:t>
-          </m:r>
-        </m:oMath>
-      </m:oMathPara>
     </w:p>
     <w:p>
       <w:pPr>
@@ -10856,378 +8316,6 @@
     </w:p>
     <w:p>
       <w:pPr>
-        <w:ind w:firstLine="708"/>
-        <w:jc w:val="both"/>
-        <w:rPr>
-          <w:rFonts w:ascii="Times New Roman" w:hAnsi="Times New Roman" w:cs="Times New Roman"/>
-          <w:sz w:val="24"/>
-          <w:szCs w:val="24"/>
-        </w:rPr>
-      </w:pPr>
-      <w:r>
-        <w:rPr>
-          <w:rFonts w:ascii="Times New Roman" w:hAnsi="Times New Roman" w:cs="Times New Roman"/>
-          <w:sz w:val="24"/>
-          <w:szCs w:val="24"/>
-        </w:rPr>
-        <w:t>Cálculo do</w:t>
-      </w:r>
-      <w:r>
-        <w:rPr>
-          <w:rFonts w:ascii="Times New Roman" w:hAnsi="Times New Roman" w:cs="Times New Roman"/>
-          <w:sz w:val="24"/>
-          <w:szCs w:val="24"/>
-        </w:rPr>
-        <w:t xml:space="preserve"> campo magnético, em</w:t>
-      </w:r>
-      <w:r>
-        <w:rPr>
-          <w:rFonts w:ascii="Times New Roman" w:hAnsi="Times New Roman" w:cs="Times New Roman"/>
-          <w:sz w:val="24"/>
-          <w:szCs w:val="24"/>
-        </w:rPr>
-        <w:t xml:space="preserve"> Gauss</w:t>
-      </w:r>
-      <w:r>
-        <w:rPr>
-          <w:rFonts w:ascii="Times New Roman" w:hAnsi="Times New Roman" w:cs="Times New Roman"/>
-          <w:sz w:val="24"/>
-          <w:szCs w:val="24"/>
-        </w:rPr>
-        <w:t>,</w:t>
-      </w:r>
-      <w:r>
-        <w:rPr>
-          <w:rFonts w:ascii="Times New Roman" w:hAnsi="Times New Roman" w:cs="Times New Roman"/>
-          <w:sz w:val="24"/>
-          <w:szCs w:val="24"/>
-        </w:rPr>
-        <w:t xml:space="preserve"> medidos para cada LED aceso</w:t>
-      </w:r>
-      <w:r>
-        <w:rPr>
-          <w:rFonts w:ascii="Times New Roman" w:hAnsi="Times New Roman" w:cs="Times New Roman"/>
-          <w:sz w:val="24"/>
-          <w:szCs w:val="24"/>
-        </w:rPr>
-        <w:t>:</w:t>
-      </w:r>
-    </w:p>
-    <w:p>
-      <w:pPr>
-        <w:jc w:val="both"/>
-        <w:rPr>
-          <w:rFonts w:ascii="Times New Roman" w:hAnsi="Times New Roman" w:cs="Times New Roman"/>
-          <w:sz w:val="24"/>
-          <w:szCs w:val="24"/>
-        </w:rPr>
-      </w:pPr>
-      <m:oMathPara>
-        <m:oMath>
-          <m:f>
-            <m:fPr>
-              <m:ctrlPr>
-                <w:rPr>
-                  <w:rFonts w:ascii="Cambria Math" w:hAnsi="Cambria Math" w:cs="Times New Roman"/>
-                  <w:i/>
-                  <w:sz w:val="24"/>
-                  <w:szCs w:val="24"/>
-                </w:rPr>
-              </m:ctrlPr>
-            </m:fPr>
-            <m:num>
-              <m:sSub>
-                <m:sSubPr>
-                  <m:ctrlPr>
-                    <w:rPr>
-                      <w:rFonts w:ascii="Cambria Math" w:hAnsi="Cambria Math" w:cs="Times New Roman"/>
-                      <w:i/>
-                      <w:sz w:val="24"/>
-                      <w:szCs w:val="24"/>
-                    </w:rPr>
-                  </m:ctrlPr>
-                </m:sSubPr>
-                <m:e>
-                  <m:r>
-                    <w:rPr>
-                      <w:rFonts w:ascii="Cambria Math" w:hAnsi="Cambria Math" w:cs="Times New Roman"/>
-                      <w:sz w:val="24"/>
-                      <w:szCs w:val="24"/>
-                    </w:rPr>
-                    <m:t>B</m:t>
-                  </m:r>
-                </m:e>
-                <m:sub>
-                  <m:r>
-                    <w:rPr>
-                      <w:rFonts w:ascii="Cambria Math" w:hAnsi="Cambria Math" w:cs="Times New Roman"/>
-                      <w:sz w:val="24"/>
-                      <w:szCs w:val="24"/>
-                    </w:rPr>
-                    <m:t>max</m:t>
-                  </m:r>
-                </m:sub>
-              </m:sSub>
-              <m:r>
-                <w:rPr>
-                  <w:rFonts w:ascii="Cambria Math" w:hAnsi="Cambria Math" w:cs="Times New Roman"/>
-                  <w:sz w:val="24"/>
-                  <w:szCs w:val="24"/>
-                </w:rPr>
-                <m:t>-</m:t>
-              </m:r>
-              <m:sSub>
-                <m:sSubPr>
-                  <m:ctrlPr>
-                    <w:rPr>
-                      <w:rFonts w:ascii="Cambria Math" w:hAnsi="Cambria Math" w:cs="Times New Roman"/>
-                      <w:i/>
-                      <w:sz w:val="24"/>
-                      <w:szCs w:val="24"/>
-                    </w:rPr>
-                  </m:ctrlPr>
-                </m:sSubPr>
-                <m:e>
-                  <m:r>
-                    <w:rPr>
-                      <w:rFonts w:ascii="Cambria Math" w:hAnsi="Cambria Math" w:cs="Times New Roman"/>
-                      <w:sz w:val="24"/>
-                      <w:szCs w:val="24"/>
-                    </w:rPr>
-                    <m:t>B</m:t>
-                  </m:r>
-                </m:e>
-                <m:sub>
-                  <m:r>
-                    <w:rPr>
-                      <w:rFonts w:ascii="Cambria Math" w:hAnsi="Cambria Math" w:cs="Times New Roman"/>
-                      <w:sz w:val="24"/>
-                      <w:szCs w:val="24"/>
-                    </w:rPr>
-                    <m:t>min</m:t>
-                  </m:r>
-                </m:sub>
-              </m:sSub>
-            </m:num>
-            <m:den>
-              <m:r>
-                <w:rPr>
-                  <w:rFonts w:ascii="Cambria Math" w:hAnsi="Cambria Math" w:cs="Times New Roman"/>
-                  <w:sz w:val="24"/>
-                  <w:szCs w:val="24"/>
-                </w:rPr>
-                <m:t>N° de LEDs</m:t>
-              </m:r>
-            </m:den>
-          </m:f>
-          <m:r>
-            <w:rPr>
-              <w:rFonts w:ascii="Cambria Math" w:hAnsi="Cambria Math" w:cs="Times New Roman"/>
-              <w:sz w:val="24"/>
-              <w:szCs w:val="24"/>
-            </w:rPr>
-            <m:t>=</m:t>
-          </m:r>
-          <m:f>
-            <m:fPr>
-              <m:ctrlPr>
-                <w:rPr>
-                  <w:rFonts w:ascii="Cambria Math" w:hAnsi="Cambria Math" w:cs="Times New Roman"/>
-                  <w:i/>
-                  <w:sz w:val="24"/>
-                  <w:szCs w:val="24"/>
-                </w:rPr>
-              </m:ctrlPr>
-            </m:fPr>
-            <m:num>
-              <m:r>
-                <w:rPr>
-                  <w:rFonts w:ascii="Cambria Math" w:hAnsi="Cambria Math" w:cs="Times New Roman"/>
-                  <w:sz w:val="24"/>
-                  <w:szCs w:val="24"/>
-                </w:rPr>
-                <m:t>850-150</m:t>
-              </m:r>
-            </m:num>
-            <m:den>
-              <m:r>
-                <w:rPr>
-                  <w:rFonts w:ascii="Cambria Math" w:hAnsi="Cambria Math" w:cs="Times New Roman"/>
-                  <w:sz w:val="24"/>
-                  <w:szCs w:val="24"/>
-                </w:rPr>
-                <m:t>10</m:t>
-              </m:r>
-            </m:den>
-          </m:f>
-          <m:r>
-            <w:rPr>
-              <w:rFonts w:ascii="Cambria Math" w:hAnsi="Cambria Math" w:cs="Times New Roman"/>
-              <w:sz w:val="24"/>
-              <w:szCs w:val="24"/>
-            </w:rPr>
-            <m:t>=70 Gauss/LED</m:t>
-          </m:r>
-        </m:oMath>
-      </m:oMathPara>
-    </w:p>
-    <w:p>
-      <w:pPr>
-        <w:ind w:firstLine="708"/>
-        <w:jc w:val="both"/>
-        <w:rPr>
-          <w:rFonts w:ascii="Times New Roman" w:hAnsi="Times New Roman" w:cs="Times New Roman"/>
-          <w:sz w:val="24"/>
-          <w:szCs w:val="24"/>
-        </w:rPr>
-      </w:pPr>
-      <w:r>
-        <w:rPr>
-          <w:rFonts w:ascii="Times New Roman" w:hAnsi="Times New Roman" w:cs="Times New Roman"/>
-          <w:sz w:val="24"/>
-          <w:szCs w:val="24"/>
-        </w:rPr>
-        <w:t xml:space="preserve">Segundo o </w:t>
-      </w:r>
-      <w:r>
-        <w:rPr>
-          <w:rFonts w:ascii="Times New Roman" w:hAnsi="Times New Roman" w:cs="Times New Roman"/>
-          <w:i/>
-          <w:sz w:val="24"/>
-          <w:szCs w:val="24"/>
-        </w:rPr>
-        <w:t>datasheet</w:t>
-      </w:r>
-      <w:r>
-        <w:rPr>
-          <w:rFonts w:ascii="Times New Roman" w:hAnsi="Times New Roman" w:cs="Times New Roman"/>
-          <w:sz w:val="24"/>
-          <w:szCs w:val="24"/>
-        </w:rPr>
-        <w:t xml:space="preserve"> do sensor hall </w:t>
-      </w:r>
-      <w:r>
-        <w:rPr>
-          <w:rFonts w:ascii="Times New Roman" w:hAnsi="Times New Roman" w:cs="Times New Roman"/>
-          <w:sz w:val="24"/>
-          <w:szCs w:val="24"/>
-        </w:rPr>
-        <w:t>SS</w:t>
-      </w:r>
-      <w:r>
-        <w:rPr>
-          <w:rFonts w:ascii="Times New Roman" w:hAnsi="Times New Roman" w:cs="Times New Roman"/>
-          <w:sz w:val="24"/>
-          <w:szCs w:val="24"/>
-        </w:rPr>
-        <w:t>49E, ele possui uma saturação de aproximadamente 900 Gauss, o que também se provou verdadeiro na situação real, pois o valor prático de sua saturação ficou em torno de 850 Gauss.</w:t>
-      </w:r>
-    </w:p>
-    <w:p>
-      <w:pPr>
-        <w:ind w:firstLine="708"/>
-        <w:jc w:val="both"/>
-        <w:rPr>
-          <w:rFonts w:ascii="Times New Roman" w:hAnsi="Times New Roman" w:cs="Times New Roman"/>
-          <w:sz w:val="24"/>
-          <w:szCs w:val="24"/>
-        </w:rPr>
-      </w:pPr>
-      <w:r>
-        <w:rPr>
-          <w:rFonts w:ascii="Times New Roman" w:hAnsi="Times New Roman" w:cs="Times New Roman"/>
-          <w:sz w:val="24"/>
-          <w:szCs w:val="24"/>
-        </w:rPr>
-        <w:t>A geometria do tipo de imã escolhido para a medição é de extrema importância, pois cada geometria tem seu posicionamento em que o campo é máximo naquela configuração. Neste protótipo foi utilizado um imã comum</w:t>
-      </w:r>
-      <w:r>
-        <w:rPr>
-          <w:rFonts w:ascii="Times New Roman" w:hAnsi="Times New Roman" w:cs="Times New Roman"/>
-          <w:sz w:val="24"/>
-          <w:szCs w:val="24"/>
-        </w:rPr>
-        <w:t xml:space="preserve"> retilíneo, posicionando perpendicular ao sensor de efeito hall. Um imã comum só é percebido por esse sensor quando está a alguns milímetros de distância.</w:t>
-      </w:r>
-      <w:r>
-        <w:rPr>
-          <w:rFonts w:ascii="Times New Roman" w:hAnsi="Times New Roman" w:cs="Times New Roman"/>
-          <w:sz w:val="24"/>
-          <w:szCs w:val="24"/>
-        </w:rPr>
-        <w:t xml:space="preserve"> Um imã mais potente como, por exemplo, </w:t>
-      </w:r>
-      <w:r>
-        <w:rPr>
-          <w:rFonts w:ascii="Times New Roman" w:hAnsi="Times New Roman" w:cs="Times New Roman"/>
-          <w:sz w:val="24"/>
-          <w:szCs w:val="24"/>
-        </w:rPr>
-        <w:t xml:space="preserve">um imã de </w:t>
-      </w:r>
-      <w:r>
-        <w:rPr>
-          <w:rFonts w:ascii="Times New Roman" w:hAnsi="Times New Roman" w:cs="Times New Roman"/>
-          <w:sz w:val="24"/>
-          <w:szCs w:val="24"/>
-        </w:rPr>
-        <w:t xml:space="preserve">neodímio tem uma capacidade </w:t>
-      </w:r>
-      <w:r>
-        <w:rPr>
-          <w:rFonts w:ascii="Times New Roman" w:hAnsi="Times New Roman" w:cs="Times New Roman"/>
-          <w:sz w:val="24"/>
-          <w:szCs w:val="24"/>
-        </w:rPr>
-        <w:t>de</w:t>
-      </w:r>
-      <w:r>
-        <w:rPr>
-          <w:rFonts w:ascii="Times New Roman" w:hAnsi="Times New Roman" w:cs="Times New Roman"/>
-          <w:sz w:val="24"/>
-          <w:szCs w:val="24"/>
-        </w:rPr>
-        <w:t xml:space="preserve"> detectar a zona de atuação de campo magnético muito mais rapidamente do que um imã comum.</w:t>
-      </w:r>
-    </w:p>
-    <w:p>
-      <w:pPr>
-        <w:ind w:firstLine="708"/>
-        <w:jc w:val="both"/>
-        <w:rPr>
-          <w:rFonts w:ascii="Times New Roman" w:hAnsi="Times New Roman" w:cs="Times New Roman"/>
-          <w:sz w:val="24"/>
-          <w:szCs w:val="24"/>
-        </w:rPr>
-      </w:pPr>
-      <w:r>
-        <w:rPr>
-          <w:rFonts w:ascii="Times New Roman" w:hAnsi="Times New Roman" w:cs="Times New Roman"/>
-          <w:sz w:val="24"/>
-          <w:szCs w:val="24"/>
-        </w:rPr>
-        <w:lastRenderedPageBreak/>
-        <w:t>Distância mínima do imã para o sensor quando não detecta nenhum campo magnético, aproximadamente 3</w:t>
-      </w:r>
-      <w:r>
-        <w:rPr>
-          <w:rFonts w:ascii="Times New Roman" w:hAnsi="Times New Roman" w:cs="Times New Roman"/>
-          <w:sz w:val="24"/>
-          <w:szCs w:val="24"/>
-        </w:rPr>
-        <w:t xml:space="preserve"> </w:t>
-      </w:r>
-      <w:r>
-        <w:rPr>
-          <w:rFonts w:ascii="Times New Roman" w:hAnsi="Times New Roman" w:cs="Times New Roman"/>
-          <w:sz w:val="24"/>
-          <w:szCs w:val="24"/>
-        </w:rPr>
-        <w:t>cm:</w:t>
-      </w:r>
-    </w:p>
-    <w:p>
-      <w:pPr>
         <w:spacing w:after="0"/>
         <w:jc w:val="center"/>
         <w:rPr>
@@ -11412,6 +8500,28 @@
           <w:szCs w:val="20"/>
         </w:rPr>
       </w:pPr>
+      <w:bookmarkStart w:id="0" w:name="_GoBack"/>
+      <w:bookmarkEnd w:id="0"/>
+    </w:p>
+    <w:p>
+      <w:pPr>
+        <w:spacing w:after="0"/>
+        <w:rPr>
+          <w:rFonts w:ascii="Times New Roman" w:hAnsi="Times New Roman" w:cs="Times New Roman"/>
+          <w:sz w:val="20"/>
+          <w:szCs w:val="20"/>
+        </w:rPr>
+      </w:pPr>
+    </w:p>
+    <w:p>
+      <w:pPr>
+        <w:jc w:val="both"/>
+        <w:rPr>
+          <w:rFonts w:ascii="Times New Roman" w:hAnsi="Times New Roman" w:cs="Times New Roman"/>
+          <w:sz w:val="24"/>
+          <w:szCs w:val="24"/>
+        </w:rPr>
+      </w:pPr>
     </w:p>
     <w:p>
       <w:pPr>
@@ -11423,326 +8533,38 @@
           <w:szCs w:val="20"/>
         </w:rPr>
       </w:pPr>
-    </w:p>
-    <w:p>
-      <w:pPr>
-        <w:spacing w:after="0"/>
-        <w:jc w:val="center"/>
+      <w:r>
         <w:rPr>
           <w:rFonts w:ascii="Times New Roman" w:hAnsi="Times New Roman" w:cs="Times New Roman"/>
           <w:sz w:val="20"/>
           <w:szCs w:val="20"/>
         </w:rPr>
-      </w:pPr>
-    </w:p>
-    <w:p>
-      <w:pPr>
-        <w:spacing w:after="0"/>
-        <w:jc w:val="center"/>
+        <w:lastRenderedPageBreak/>
+        <w:t>Figura</w:t>
+      </w:r>
+      <w:r>
         <w:rPr>
           <w:rFonts w:ascii="Times New Roman" w:hAnsi="Times New Roman" w:cs="Times New Roman"/>
           <w:sz w:val="20"/>
           <w:szCs w:val="20"/>
         </w:rPr>
-      </w:pPr>
-    </w:p>
-    <w:p>
-      <w:pPr>
-        <w:spacing w:after="0"/>
-        <w:jc w:val="center"/>
+        <w:t xml:space="preserve"> 6</w:t>
+      </w:r>
+      <w:r>
         <w:rPr>
           <w:rFonts w:ascii="Times New Roman" w:hAnsi="Times New Roman" w:cs="Times New Roman"/>
           <w:sz w:val="20"/>
           <w:szCs w:val="20"/>
         </w:rPr>
-      </w:pPr>
-    </w:p>
-    <w:p>
-      <w:pPr>
-        <w:spacing w:after="0"/>
-        <w:jc w:val="center"/>
+        <w:t xml:space="preserve"> </w:t>
+      </w:r>
+      <w:r>
         <w:rPr>
           <w:rFonts w:ascii="Times New Roman" w:hAnsi="Times New Roman" w:cs="Times New Roman"/>
           <w:sz w:val="20"/>
           <w:szCs w:val="20"/>
         </w:rPr>
-      </w:pPr>
-    </w:p>
-    <w:p>
-      <w:pPr>
-        <w:spacing w:after="0"/>
-        <w:jc w:val="center"/>
-        <w:rPr>
-          <w:rFonts w:ascii="Times New Roman" w:hAnsi="Times New Roman" w:cs="Times New Roman"/>
-          <w:sz w:val="20"/>
-          <w:szCs w:val="20"/>
-        </w:rPr>
-      </w:pPr>
-    </w:p>
-    <w:p>
-      <w:pPr>
-        <w:spacing w:after="0"/>
-        <w:jc w:val="center"/>
-        <w:rPr>
-          <w:rFonts w:ascii="Times New Roman" w:hAnsi="Times New Roman" w:cs="Times New Roman"/>
-          <w:sz w:val="20"/>
-          <w:szCs w:val="20"/>
-        </w:rPr>
-      </w:pPr>
-    </w:p>
-    <w:p>
-      <w:pPr>
-        <w:spacing w:after="0"/>
-        <w:jc w:val="center"/>
-        <w:rPr>
-          <w:rFonts w:ascii="Times New Roman" w:hAnsi="Times New Roman" w:cs="Times New Roman"/>
-          <w:sz w:val="20"/>
-          <w:szCs w:val="20"/>
-        </w:rPr>
-      </w:pPr>
-    </w:p>
-    <w:p>
-      <w:pPr>
-        <w:spacing w:after="0"/>
-        <w:jc w:val="center"/>
-        <w:rPr>
-          <w:rFonts w:ascii="Times New Roman" w:hAnsi="Times New Roman" w:cs="Times New Roman"/>
-          <w:sz w:val="20"/>
-          <w:szCs w:val="20"/>
-        </w:rPr>
-      </w:pPr>
-    </w:p>
-    <w:p>
-      <w:pPr>
-        <w:spacing w:after="0"/>
-        <w:jc w:val="center"/>
-        <w:rPr>
-          <w:rFonts w:ascii="Times New Roman" w:hAnsi="Times New Roman" w:cs="Times New Roman"/>
-          <w:sz w:val="20"/>
-          <w:szCs w:val="20"/>
-        </w:rPr>
-      </w:pPr>
-    </w:p>
-    <w:p>
-      <w:pPr>
-        <w:spacing w:after="0"/>
-        <w:jc w:val="center"/>
-        <w:rPr>
-          <w:rFonts w:ascii="Times New Roman" w:hAnsi="Times New Roman" w:cs="Times New Roman"/>
-          <w:sz w:val="20"/>
-          <w:szCs w:val="20"/>
-        </w:rPr>
-      </w:pPr>
-    </w:p>
-    <w:p>
-      <w:pPr>
-        <w:spacing w:after="0"/>
-        <w:jc w:val="center"/>
-        <w:rPr>
-          <w:rFonts w:ascii="Times New Roman" w:hAnsi="Times New Roman" w:cs="Times New Roman"/>
-          <w:sz w:val="20"/>
-          <w:szCs w:val="20"/>
-        </w:rPr>
-      </w:pPr>
-    </w:p>
-    <w:p>
-      <w:pPr>
-        <w:spacing w:after="0"/>
-        <w:jc w:val="center"/>
-        <w:rPr>
-          <w:rFonts w:ascii="Times New Roman" w:hAnsi="Times New Roman" w:cs="Times New Roman"/>
-          <w:sz w:val="20"/>
-          <w:szCs w:val="20"/>
-        </w:rPr>
-      </w:pPr>
-    </w:p>
-    <w:p>
-      <w:pPr>
-        <w:spacing w:after="0"/>
-        <w:jc w:val="center"/>
-        <w:rPr>
-          <w:rFonts w:ascii="Times New Roman" w:hAnsi="Times New Roman" w:cs="Times New Roman"/>
-          <w:sz w:val="20"/>
-          <w:szCs w:val="20"/>
-        </w:rPr>
-      </w:pPr>
-      <w:r>
-        <w:rPr>
-          <w:rFonts w:ascii="Times New Roman" w:hAnsi="Times New Roman" w:cs="Times New Roman"/>
-          <w:sz w:val="20"/>
-          <w:szCs w:val="20"/>
-        </w:rPr>
-        <w:t>Figura</w:t>
-      </w:r>
-      <w:r>
-        <w:rPr>
-          <w:rFonts w:ascii="Times New Roman" w:hAnsi="Times New Roman" w:cs="Times New Roman"/>
-          <w:sz w:val="20"/>
-          <w:szCs w:val="20"/>
-        </w:rPr>
-        <w:t xml:space="preserve"> 5</w:t>
-      </w:r>
-      <w:r>
-        <w:rPr>
-          <w:rFonts w:ascii="Times New Roman" w:hAnsi="Times New Roman" w:cs="Times New Roman"/>
-          <w:sz w:val="20"/>
-          <w:szCs w:val="20"/>
-        </w:rPr>
-        <w:t xml:space="preserve"> </w:t>
-      </w:r>
-      <w:r>
-        <w:rPr>
-          <w:rFonts w:ascii="Times New Roman" w:hAnsi="Times New Roman" w:cs="Times New Roman"/>
-          <w:sz w:val="20"/>
-          <w:szCs w:val="20"/>
-        </w:rPr>
-        <w:t>– Distância mínima imã para o sensor sem campo.</w:t>
-      </w:r>
-    </w:p>
-    <w:p>
-      <w:pPr>
-        <w:ind w:firstLine="708"/>
-        <w:rPr>
-          <w:rFonts w:ascii="Times New Roman" w:hAnsi="Times New Roman" w:cs="Times New Roman"/>
-          <w:sz w:val="24"/>
-          <w:szCs w:val="24"/>
-        </w:rPr>
-      </w:pPr>
-      <w:r>
-        <w:rPr>
-          <w:noProof/>
-          <w:lang w:eastAsia="pt-BR"/>
-        </w:rPr>
-        <w:drawing>
-          <wp:inline distT="0" distB="0" distL="0" distR="0" wp14:anchorId="741D6A5C" wp14:editId="109B5D35">
-            <wp:extent cx="5400000" cy="3273909"/>
-            <wp:effectExtent l="0" t="0" r="0" b="3175"/>
-            <wp:docPr id="134775600" name="Imagem 2" descr="C:\Users\Pedro\OneDrive\Projeto\Fotos e Vídeos\IMG_20191106_175145256.jpg"/>
-            <wp:cNvGraphicFramePr>
-              <a:graphicFrameLocks xmlns:a="http://schemas.openxmlformats.org/drawingml/2006/main" noChangeAspect="1"/>
-            </wp:cNvGraphicFramePr>
-            <a:graphic xmlns:a="http://schemas.openxmlformats.org/drawingml/2006/main">
-              <a:graphicData uri="http://schemas.openxmlformats.org/drawingml/2006/picture">
-                <pic:pic xmlns:pic="http://schemas.openxmlformats.org/drawingml/2006/picture">
-                  <pic:nvPicPr>
-                    <pic:cNvPr id="0" name="Imagem 2"/>
-                    <pic:cNvPicPr/>
-                  </pic:nvPicPr>
-                  <pic:blipFill rotWithShape="1">
-                    <a:blip r:embed="rId10">
-                      <a:extLst>
-                        <a:ext uri="{28A0092B-C50C-407E-A947-70E740481C1C}">
-                          <a14:useLocalDpi xmlns:a14="http://schemas.microsoft.com/office/drawing/2010/main" val="0"/>
-                        </a:ext>
-                      </a:extLst>
-                    </a:blip>
-                    <a:srcRect r="6808"/>
-                    <a:stretch/>
-                  </pic:blipFill>
-                  <pic:spPr bwMode="auto">
-                    <a:xfrm>
-                      <a:off x="0" y="0"/>
-                      <a:ext cx="5400000" cy="3273909"/>
-                    </a:xfrm>
-                    <a:prstGeom prst="rect">
-                      <a:avLst/>
-                    </a:prstGeom>
-                    <a:ln>
-                      <a:noFill/>
-                    </a:ln>
-                    <a:extLst>
-                      <a:ext uri="{53640926-AAD7-44D8-BBD7-CCE9431645EC}">
-                        <a14:shadowObscured xmlns:a14="http://schemas.microsoft.com/office/drawing/2010/main"/>
-                      </a:ext>
-                    </a:extLst>
-                  </pic:spPr>
-                </pic:pic>
-              </a:graphicData>
-            </a:graphic>
-          </wp:inline>
-        </w:drawing>
-      </w:r>
-    </w:p>
-    <w:p>
-      <w:pPr>
-        <w:ind w:firstLine="708"/>
-        <w:jc w:val="both"/>
-        <w:rPr>
-          <w:rFonts w:ascii="Times New Roman" w:hAnsi="Times New Roman" w:cs="Times New Roman"/>
-          <w:sz w:val="20"/>
-          <w:szCs w:val="20"/>
-        </w:rPr>
-      </w:pPr>
-      <w:r>
-        <w:rPr>
-          <w:rFonts w:ascii="Times New Roman" w:hAnsi="Times New Roman" w:cs="Times New Roman"/>
-          <w:sz w:val="20"/>
-          <w:szCs w:val="20"/>
-        </w:rPr>
-        <w:lastRenderedPageBreak/>
-        <w:t>Fonte: Própria (2019)</w:t>
-      </w:r>
-    </w:p>
-    <w:p>
-      <w:pPr>
-        <w:ind w:firstLine="708"/>
-        <w:jc w:val="both"/>
-        <w:rPr>
-          <w:rFonts w:ascii="Times New Roman" w:hAnsi="Times New Roman" w:cs="Times New Roman"/>
-          <w:sz w:val="24"/>
-          <w:szCs w:val="24"/>
-        </w:rPr>
-      </w:pPr>
-      <w:r>
-        <w:rPr>
-          <w:rFonts w:ascii="Times New Roman" w:hAnsi="Times New Roman" w:cs="Times New Roman"/>
-          <w:sz w:val="24"/>
-          <w:szCs w:val="24"/>
-        </w:rPr>
-        <w:t>Distância mínima do imã para o sensor quando detecta o campo magnético máximo, aproximadamente 0,5 cm:</w:t>
-      </w:r>
-    </w:p>
-    <w:p>
-      <w:pPr>
-        <w:spacing w:after="0"/>
-        <w:jc w:val="center"/>
-        <w:rPr>
-          <w:rFonts w:ascii="Times New Roman" w:hAnsi="Times New Roman" w:cs="Times New Roman"/>
-          <w:sz w:val="20"/>
-          <w:szCs w:val="20"/>
-        </w:rPr>
-      </w:pPr>
-      <w:r>
-        <w:rPr>
-          <w:rFonts w:ascii="Times New Roman" w:hAnsi="Times New Roman" w:cs="Times New Roman"/>
-          <w:sz w:val="20"/>
-          <w:szCs w:val="20"/>
-        </w:rPr>
-        <w:t>Figura</w:t>
-      </w:r>
-      <w:r>
-        <w:rPr>
-          <w:rFonts w:ascii="Times New Roman" w:hAnsi="Times New Roman" w:cs="Times New Roman"/>
-          <w:sz w:val="20"/>
-          <w:szCs w:val="20"/>
-        </w:rPr>
-        <w:t xml:space="preserve"> 6</w:t>
-      </w:r>
-      <w:r>
-        <w:rPr>
-          <w:rFonts w:ascii="Times New Roman" w:hAnsi="Times New Roman" w:cs="Times New Roman"/>
-          <w:sz w:val="20"/>
-          <w:szCs w:val="20"/>
-        </w:rPr>
-        <w:t xml:space="preserve"> </w:t>
-      </w:r>
-      <w:r>
-        <w:rPr>
-          <w:rFonts w:ascii="Times New Roman" w:hAnsi="Times New Roman" w:cs="Times New Roman"/>
-          <w:sz w:val="20"/>
-          <w:szCs w:val="20"/>
-        </w:rPr>
-        <w:t>– Distância mínima imã para o sensor campo máximo.</w:t>
+        <w:t>– Protótipo inicial idealizado em funcionamento</w:t>
       </w:r>
     </w:p>
     <w:p>
@@ -11777,7 +8599,7 @@
                     <pic:cNvPicPr/>
                   </pic:nvPicPr>
                   <pic:blipFill rotWithShape="1">
-                    <a:blip r:embed="rId11" cstate="print">
+                    <a:blip r:embed="rId10" cstate="print">
                       <a:extLst>
                         <a:ext uri="{28A0092B-C50C-407E-A947-70E740481C1C}">
                           <a14:useLocalDpi xmlns:a14="http://schemas.microsoft.com/office/drawing/2010/main" val="0"/>
@@ -11975,7 +8797,7 @@
           <w:sz w:val="24"/>
           <w:szCs w:val="24"/>
         </w:rPr>
-        <w:t xml:space="preserve">), </w:t>
+        <w:t xml:space="preserve">), respectivamente, a intenção é aproximar esses offsets de zero para obter a mínima diferença possível entre a tensão real e as tensões subtraídas e amplificadas, para fazê-lo pode-se alterar os valores das resistências do subtrator para valores maiores (MΩ). Planeja-se também fazer uma placa de circuito impresso para que o medidor possa ficar no laboratório sem o risco de </w:t>
       </w:r>
       <w:r>
         <w:rPr>
@@ -11984,7 +8806,7 @@
           <w:szCs w:val="24"/>
         </w:rPr>
         <w:lastRenderedPageBreak/>
-        <w:t xml:space="preserve">respectivamente, a intenção é aproximar esses offsets de zero para obter a mínima diferença possível entre a tensão real e as tensões subtraídas e amplificadas, para fazê-lo pode-se alterar os valores das resistências do subtrator para valores maiores (MΩ). Planeja-se também fazer uma placa de circuito impresso para que o medidor possa ficar no laboratório sem o risco de danos ao mesmo, poupando o uso de </w:t>
+        <w:t xml:space="preserve">danos ao mesmo, poupando o uso de </w:t>
       </w:r>
       <w:r>
         <w:rPr>
@@ -12681,7 +9503,7 @@
         <v:path o:extrusionok="f" gradientshapeok="t" o:connecttype="rect"/>
         <o:lock v:ext="edit" aspectratio="t"/>
       </v:shapetype>
-      <v:shape id="_x0000_i1045" type="#_x0000_t75" style="width:842.25pt;height:595.5pt;visibility:visible;mso-wrap-style:square" o:bullet="t">
+      <v:shape id="_x0000_i1039" type="#_x0000_t75" style="width:841.9pt;height:595.3pt;visibility:visible;mso-wrap-style:square" o:bullet="t">
         <v:imagedata r:id="rId1" o:title="" croptop="5373f" cropbottom="15006f" cropleft="6781f" cropright="14598f"/>
       </v:shape>
     </w:pict>
@@ -14222,7 +11044,7 @@
 </file>
 
 <file path=customXml/itemProps1.xml><?xml version="1.0" encoding="utf-8"?>
-<ds:datastoreItem xmlns:ds="http://schemas.openxmlformats.org/officeDocument/2006/customXml" ds:itemID="{1512FB5E-58B3-460D-9019-ABBBFED6472A}">
+<ds:datastoreItem xmlns:ds="http://schemas.openxmlformats.org/officeDocument/2006/customXml" ds:itemID="{36923531-A489-4515-A474-64E47219320D}">
   <ds:schemaRefs>
     <ds:schemaRef ds:uri="http://schemas.openxmlformats.org/officeDocument/2006/bibliography"/>
   </ds:schemaRefs>

</xml_diff>

<commit_message>
atualização resultados concluidos do artigo
</commit_message>
<xml_diff>
--- a/COBENGE/ARTIGO.docx
+++ b/COBENGE/ARTIGO.docx
@@ -4161,7 +4161,7 @@
               </wp:anchor>
             </w:drawing>
           </mc:Choice>
-          <mc:Fallback xmlns:w16se="http://schemas.microsoft.com/office/word/2015/wordml/symex" xmlns:w16="http://schemas.microsoft.com/office/word/2018/wordml" xmlns:w16cid="http://schemas.microsoft.com/office/word/2016/wordml/cid" xmlns:w16cex="http://schemas.microsoft.com/office/word/2018/wordml/cex" xmlns:am3d="http://schemas.microsoft.com/office/drawing/2017/model3d" xmlns:aink="http://schemas.microsoft.com/office/drawing/2016/ink" xmlns:cx8="http://schemas.microsoft.com/office/drawing/2016/5/14/chartex" xmlns:cx7="http://schemas.microsoft.com/office/drawing/2016/5/13/chartex" xmlns:cx6="http://schemas.microsoft.com/office/drawing/2016/5/12/chartex" xmlns:cx5="http://schemas.microsoft.com/office/drawing/2016/5/11/chartex" xmlns:cx4="http://schemas.microsoft.com/office/drawing/2016/5/10/chartex" xmlns:cx3="http://schemas.microsoft.com/office/drawing/2016/5/9/chartex" xmlns:cx2="http://schemas.microsoft.com/office/drawing/2015/10/21/chartex" xmlns:cx1="http://schemas.microsoft.com/office/drawing/2015/9/8/chartex" xmlns:cx="http://schemas.microsoft.com/office/drawing/2014/chartex">
+          <mc:Fallback xmlns:cx="http://schemas.microsoft.com/office/drawing/2014/chartex" xmlns:cx1="http://schemas.microsoft.com/office/drawing/2015/9/8/chartex" xmlns:cx2="http://schemas.microsoft.com/office/drawing/2015/10/21/chartex" xmlns:cx3="http://schemas.microsoft.com/office/drawing/2016/5/9/chartex" xmlns:cx4="http://schemas.microsoft.com/office/drawing/2016/5/10/chartex" xmlns:cx5="http://schemas.microsoft.com/office/drawing/2016/5/11/chartex" xmlns:cx6="http://schemas.microsoft.com/office/drawing/2016/5/12/chartex" xmlns:cx7="http://schemas.microsoft.com/office/drawing/2016/5/13/chartex" xmlns:cx8="http://schemas.microsoft.com/office/drawing/2016/5/14/chartex" xmlns:aink="http://schemas.microsoft.com/office/drawing/2016/ink" xmlns:am3d="http://schemas.microsoft.com/office/drawing/2017/model3d" xmlns:w16cex="http://schemas.microsoft.com/office/word/2018/wordml/cex" xmlns:w16cid="http://schemas.microsoft.com/office/word/2016/wordml/cid" xmlns:w16="http://schemas.microsoft.com/office/word/2018/wordml" xmlns:w16se="http://schemas.microsoft.com/office/word/2015/wordml/symex">
             <w:pict>
               <v:shapetype w14:anchorId="55DB8425" id="_x0000_t202" coordsize="21600,21600" o:spt="202" path="m,l,21600r21600,l21600,xe">
                 <v:stroke joinstyle="miter"/>
@@ -4309,7 +4309,7 @@
               </wp:anchor>
             </w:drawing>
           </mc:Choice>
-          <mc:Fallback xmlns:w16se="http://schemas.microsoft.com/office/word/2015/wordml/symex" xmlns:w16="http://schemas.microsoft.com/office/word/2018/wordml" xmlns:w16cid="http://schemas.microsoft.com/office/word/2016/wordml/cid" xmlns:w16cex="http://schemas.microsoft.com/office/word/2018/wordml/cex" xmlns:am3d="http://schemas.microsoft.com/office/drawing/2017/model3d" xmlns:aink="http://schemas.microsoft.com/office/drawing/2016/ink" xmlns:cx8="http://schemas.microsoft.com/office/drawing/2016/5/14/chartex" xmlns:cx7="http://schemas.microsoft.com/office/drawing/2016/5/13/chartex" xmlns:cx6="http://schemas.microsoft.com/office/drawing/2016/5/12/chartex" xmlns:cx5="http://schemas.microsoft.com/office/drawing/2016/5/11/chartex" xmlns:cx4="http://schemas.microsoft.com/office/drawing/2016/5/10/chartex" xmlns:cx3="http://schemas.microsoft.com/office/drawing/2016/5/9/chartex" xmlns:cx2="http://schemas.microsoft.com/office/drawing/2015/10/21/chartex" xmlns:cx1="http://schemas.microsoft.com/office/drawing/2015/9/8/chartex" xmlns:cx="http://schemas.microsoft.com/office/drawing/2014/chartex">
+          <mc:Fallback xmlns:cx="http://schemas.microsoft.com/office/drawing/2014/chartex" xmlns:cx1="http://schemas.microsoft.com/office/drawing/2015/9/8/chartex" xmlns:cx2="http://schemas.microsoft.com/office/drawing/2015/10/21/chartex" xmlns:cx3="http://schemas.microsoft.com/office/drawing/2016/5/9/chartex" xmlns:cx4="http://schemas.microsoft.com/office/drawing/2016/5/10/chartex" xmlns:cx5="http://schemas.microsoft.com/office/drawing/2016/5/11/chartex" xmlns:cx6="http://schemas.microsoft.com/office/drawing/2016/5/12/chartex" xmlns:cx7="http://schemas.microsoft.com/office/drawing/2016/5/13/chartex" xmlns:cx8="http://schemas.microsoft.com/office/drawing/2016/5/14/chartex" xmlns:aink="http://schemas.microsoft.com/office/drawing/2016/ink" xmlns:am3d="http://schemas.microsoft.com/office/drawing/2017/model3d" xmlns:w16cex="http://schemas.microsoft.com/office/word/2018/wordml/cex" xmlns:w16cid="http://schemas.microsoft.com/office/word/2016/wordml/cid" xmlns:w16="http://schemas.microsoft.com/office/word/2018/wordml" xmlns:w16se="http://schemas.microsoft.com/office/word/2015/wordml/symex">
             <w:pict>
               <v:shape w14:anchorId="4B7F2DD6" id="_x0000_s1027" type="#_x0000_t202" style="position:absolute;left:0;text-align:left;margin-left:53.5pt;margin-top:129.05pt;width:67.85pt;height:39.95pt;z-index:251761664;visibility:visible;mso-wrap-style:square;mso-width-percent:0;mso-height-percent:0;mso-wrap-distance-left:9pt;mso-wrap-distance-top:3.6pt;mso-wrap-distance-right:9pt;mso-wrap-distance-bottom:3.6pt;mso-position-horizontal:absolute;mso-position-horizontal-relative:text;mso-position-vertical:absolute;mso-position-vertical-relative:text;mso-width-percent:0;mso-height-percent:0;mso-width-relative:margin;mso-height-relative:margin;v-text-anchor:top" o:gfxdata="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" filled="f" stroked="f">
                 <v:textbox>
@@ -4425,7 +4425,7 @@
               </wp:anchor>
             </w:drawing>
           </mc:Choice>
-          <mc:Fallback xmlns:w16se="http://schemas.microsoft.com/office/word/2015/wordml/symex" xmlns:w16="http://schemas.microsoft.com/office/word/2018/wordml" xmlns:w16cid="http://schemas.microsoft.com/office/word/2016/wordml/cid" xmlns:w16cex="http://schemas.microsoft.com/office/word/2018/wordml/cex" xmlns:am3d="http://schemas.microsoft.com/office/drawing/2017/model3d" xmlns:aink="http://schemas.microsoft.com/office/drawing/2016/ink" xmlns:cx8="http://schemas.microsoft.com/office/drawing/2016/5/14/chartex" xmlns:cx7="http://schemas.microsoft.com/office/drawing/2016/5/13/chartex" xmlns:cx6="http://schemas.microsoft.com/office/drawing/2016/5/12/chartex" xmlns:cx5="http://schemas.microsoft.com/office/drawing/2016/5/11/chartex" xmlns:cx4="http://schemas.microsoft.com/office/drawing/2016/5/10/chartex" xmlns:cx3="http://schemas.microsoft.com/office/drawing/2016/5/9/chartex" xmlns:cx2="http://schemas.microsoft.com/office/drawing/2015/10/21/chartex" xmlns:cx1="http://schemas.microsoft.com/office/drawing/2015/9/8/chartex" xmlns:cx="http://schemas.microsoft.com/office/drawing/2014/chartex">
+          <mc:Fallback xmlns:cx="http://schemas.microsoft.com/office/drawing/2014/chartex" xmlns:cx1="http://schemas.microsoft.com/office/drawing/2015/9/8/chartex" xmlns:cx2="http://schemas.microsoft.com/office/drawing/2015/10/21/chartex" xmlns:cx3="http://schemas.microsoft.com/office/drawing/2016/5/9/chartex" xmlns:cx4="http://schemas.microsoft.com/office/drawing/2016/5/10/chartex" xmlns:cx5="http://schemas.microsoft.com/office/drawing/2016/5/11/chartex" xmlns:cx6="http://schemas.microsoft.com/office/drawing/2016/5/12/chartex" xmlns:cx7="http://schemas.microsoft.com/office/drawing/2016/5/13/chartex" xmlns:cx8="http://schemas.microsoft.com/office/drawing/2016/5/14/chartex" xmlns:aink="http://schemas.microsoft.com/office/drawing/2016/ink" xmlns:am3d="http://schemas.microsoft.com/office/drawing/2017/model3d" xmlns:w16cex="http://schemas.microsoft.com/office/word/2018/wordml/cex" xmlns:w16cid="http://schemas.microsoft.com/office/word/2016/wordml/cid" xmlns:w16="http://schemas.microsoft.com/office/word/2018/wordml" xmlns:w16se="http://schemas.microsoft.com/office/word/2015/wordml/symex">
             <w:pict>
               <v:shape w14:anchorId="4605970C" id="_x0000_s1028" type="#_x0000_t202" style="position:absolute;left:0;text-align:left;margin-left:361.2pt;margin-top:217.2pt;width:67.85pt;height:31pt;z-index:251724800;visibility:visible;mso-wrap-style:square;mso-width-percent:0;mso-height-percent:0;mso-wrap-distance-left:9pt;mso-wrap-distance-top:3.6pt;mso-wrap-distance-right:9pt;mso-wrap-distance-bottom:3.6pt;mso-position-horizontal:absolute;mso-position-horizontal-relative:text;mso-position-vertical:absolute;mso-position-vertical-relative:text;mso-width-percent:0;mso-height-percent:0;mso-width-relative:margin;mso-height-relative:margin;v-text-anchor:top" o:gfxdata="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" filled="f" stroked="f">
                 <v:textbox>
@@ -4527,7 +4527,7 @@
               </wp:anchor>
             </w:drawing>
           </mc:Choice>
-          <mc:Fallback xmlns:a="http://schemas.openxmlformats.org/drawingml/2006/main" xmlns:pic="http://schemas.openxmlformats.org/drawingml/2006/picture" xmlns:a14="http://schemas.microsoft.com/office/drawing/2010/main" xmlns:w16se="http://schemas.microsoft.com/office/word/2015/wordml/symex" xmlns:w16="http://schemas.microsoft.com/office/word/2018/wordml" xmlns:w16cid="http://schemas.microsoft.com/office/word/2016/wordml/cid" xmlns:w16cex="http://schemas.microsoft.com/office/word/2018/wordml/cex" xmlns:am3d="http://schemas.microsoft.com/office/drawing/2017/model3d" xmlns:aink="http://schemas.microsoft.com/office/drawing/2016/ink" xmlns:cx8="http://schemas.microsoft.com/office/drawing/2016/5/14/chartex" xmlns:cx7="http://schemas.microsoft.com/office/drawing/2016/5/13/chartex" xmlns:cx6="http://schemas.microsoft.com/office/drawing/2016/5/12/chartex" xmlns:cx5="http://schemas.microsoft.com/office/drawing/2016/5/11/chartex" xmlns:cx4="http://schemas.microsoft.com/office/drawing/2016/5/10/chartex" xmlns:cx3="http://schemas.microsoft.com/office/drawing/2016/5/9/chartex" xmlns:cx2="http://schemas.microsoft.com/office/drawing/2015/10/21/chartex" xmlns:cx1="http://schemas.microsoft.com/office/drawing/2015/9/8/chartex" xmlns:cx="http://schemas.microsoft.com/office/drawing/2014/chartex">
+          <mc:Fallback xmlns:cx="http://schemas.microsoft.com/office/drawing/2014/chartex" xmlns:cx1="http://schemas.microsoft.com/office/drawing/2015/9/8/chartex" xmlns:cx2="http://schemas.microsoft.com/office/drawing/2015/10/21/chartex" xmlns:cx3="http://schemas.microsoft.com/office/drawing/2016/5/9/chartex" xmlns:cx4="http://schemas.microsoft.com/office/drawing/2016/5/10/chartex" xmlns:cx5="http://schemas.microsoft.com/office/drawing/2016/5/11/chartex" xmlns:cx6="http://schemas.microsoft.com/office/drawing/2016/5/12/chartex" xmlns:cx7="http://schemas.microsoft.com/office/drawing/2016/5/13/chartex" xmlns:cx8="http://schemas.microsoft.com/office/drawing/2016/5/14/chartex" xmlns:aink="http://schemas.microsoft.com/office/drawing/2016/ink" xmlns:am3d="http://schemas.microsoft.com/office/drawing/2017/model3d" xmlns:w16cex="http://schemas.microsoft.com/office/word/2018/wordml/cex" xmlns:w16cid="http://schemas.microsoft.com/office/word/2016/wordml/cid" xmlns:w16="http://schemas.microsoft.com/office/word/2018/wordml" xmlns:w16se="http://schemas.microsoft.com/office/word/2015/wordml/symex" xmlns:a14="http://schemas.microsoft.com/office/drawing/2010/main" xmlns:pic="http://schemas.openxmlformats.org/drawingml/2006/picture" xmlns:a="http://schemas.openxmlformats.org/drawingml/2006/main">
             <w:pict w14:anchorId="12B9AEE6">
               <v:rect id="Retângulo 3" style="position:absolute;margin-left:269.95pt;margin-top:19.4pt;width:96.45pt;height:246.65pt;z-index:251659264;visibility:visible;mso-wrap-style:square;mso-width-percent:0;mso-height-percent:0;mso-wrap-distance-left:9pt;mso-wrap-distance-top:0;mso-wrap-distance-right:9pt;mso-wrap-distance-bottom:0;mso-position-horizontal:absolute;mso-position-horizontal-relative:text;mso-position-vertical:absolute;mso-position-vertical-relative:text;mso-width-percent:0;mso-height-percent:0;mso-width-relative:margin;mso-height-relative:margin;v-text-anchor:middle" o:spid="_x0000_s1026" filled="f" strokecolor="black [3200]" strokeweight="1pt" w14:anchorId="4C748630" o:gfxdata="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">
                 <v:stroke dashstyle="3 1"/>
@@ -4620,7 +4620,7 @@
               </wp:anchor>
             </w:drawing>
           </mc:Choice>
-          <mc:Fallback xmlns:w16se="http://schemas.microsoft.com/office/word/2015/wordml/symex" xmlns:w16="http://schemas.microsoft.com/office/word/2018/wordml" xmlns:w16cid="http://schemas.microsoft.com/office/word/2016/wordml/cid" xmlns:w16cex="http://schemas.microsoft.com/office/word/2018/wordml/cex" xmlns:am3d="http://schemas.microsoft.com/office/drawing/2017/model3d" xmlns:aink="http://schemas.microsoft.com/office/drawing/2016/ink" xmlns:cx8="http://schemas.microsoft.com/office/drawing/2016/5/14/chartex" xmlns:cx7="http://schemas.microsoft.com/office/drawing/2016/5/13/chartex" xmlns:cx6="http://schemas.microsoft.com/office/drawing/2016/5/12/chartex" xmlns:cx5="http://schemas.microsoft.com/office/drawing/2016/5/11/chartex" xmlns:cx4="http://schemas.microsoft.com/office/drawing/2016/5/10/chartex" xmlns:cx3="http://schemas.microsoft.com/office/drawing/2016/5/9/chartex" xmlns:cx2="http://schemas.microsoft.com/office/drawing/2015/10/21/chartex" xmlns:cx1="http://schemas.microsoft.com/office/drawing/2015/9/8/chartex" xmlns:cx="http://schemas.microsoft.com/office/drawing/2014/chartex">
+          <mc:Fallback xmlns:cx="http://schemas.microsoft.com/office/drawing/2014/chartex" xmlns:cx1="http://schemas.microsoft.com/office/drawing/2015/9/8/chartex" xmlns:cx2="http://schemas.microsoft.com/office/drawing/2015/10/21/chartex" xmlns:cx3="http://schemas.microsoft.com/office/drawing/2016/5/9/chartex" xmlns:cx4="http://schemas.microsoft.com/office/drawing/2016/5/10/chartex" xmlns:cx5="http://schemas.microsoft.com/office/drawing/2016/5/11/chartex" xmlns:cx6="http://schemas.microsoft.com/office/drawing/2016/5/12/chartex" xmlns:cx7="http://schemas.microsoft.com/office/drawing/2016/5/13/chartex" xmlns:cx8="http://schemas.microsoft.com/office/drawing/2016/5/14/chartex" xmlns:aink="http://schemas.microsoft.com/office/drawing/2016/ink" xmlns:am3d="http://schemas.microsoft.com/office/drawing/2017/model3d" xmlns:w16cex="http://schemas.microsoft.com/office/word/2018/wordml/cex" xmlns:w16cid="http://schemas.microsoft.com/office/word/2016/wordml/cid" xmlns:w16="http://schemas.microsoft.com/office/word/2018/wordml" xmlns:w16se="http://schemas.microsoft.com/office/word/2015/wordml/symex">
             <w:pict>
               <v:shape w14:anchorId="23DB3204" id="_x0000_s1029" type="#_x0000_t202" style="position:absolute;left:0;text-align:left;margin-left:240.4pt;margin-top:216.25pt;width:21.25pt;height:13.9pt;z-index:251689984;visibility:visible;mso-wrap-style:square;mso-width-percent:0;mso-height-percent:0;mso-wrap-distance-left:9pt;mso-wrap-distance-top:3.6pt;mso-wrap-distance-right:9pt;mso-wrap-distance-bottom:3.6pt;mso-position-horizontal:absolute;mso-position-horizontal-relative:text;mso-position-vertical:absolute;mso-position-vertical-relative:text;mso-width-percent:0;mso-height-percent:0;mso-width-relative:margin;mso-height-relative:margin;v-text-anchor:top" o:gfxdata="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" filled="f" stroked="f">
                 <v:textbox>
@@ -4733,7 +4733,7 @@
               </wp:anchor>
             </w:drawing>
           </mc:Choice>
-          <mc:Fallback xmlns:w16se="http://schemas.microsoft.com/office/word/2015/wordml/symex" xmlns:w16="http://schemas.microsoft.com/office/word/2018/wordml" xmlns:w16cid="http://schemas.microsoft.com/office/word/2016/wordml/cid" xmlns:w16cex="http://schemas.microsoft.com/office/word/2018/wordml/cex" xmlns:am3d="http://schemas.microsoft.com/office/drawing/2017/model3d" xmlns:aink="http://schemas.microsoft.com/office/drawing/2016/ink" xmlns:cx8="http://schemas.microsoft.com/office/drawing/2016/5/14/chartex" xmlns:cx7="http://schemas.microsoft.com/office/drawing/2016/5/13/chartex" xmlns:cx6="http://schemas.microsoft.com/office/drawing/2016/5/12/chartex" xmlns:cx5="http://schemas.microsoft.com/office/drawing/2016/5/11/chartex" xmlns:cx4="http://schemas.microsoft.com/office/drawing/2016/5/10/chartex" xmlns:cx3="http://schemas.microsoft.com/office/drawing/2016/5/9/chartex" xmlns:cx2="http://schemas.microsoft.com/office/drawing/2015/10/21/chartex" xmlns:cx1="http://schemas.microsoft.com/office/drawing/2015/9/8/chartex" xmlns:cx="http://schemas.microsoft.com/office/drawing/2014/chartex">
+          <mc:Fallback xmlns:cx="http://schemas.microsoft.com/office/drawing/2014/chartex" xmlns:cx1="http://schemas.microsoft.com/office/drawing/2015/9/8/chartex" xmlns:cx2="http://schemas.microsoft.com/office/drawing/2015/10/21/chartex" xmlns:cx3="http://schemas.microsoft.com/office/drawing/2016/5/9/chartex" xmlns:cx4="http://schemas.microsoft.com/office/drawing/2016/5/10/chartex" xmlns:cx5="http://schemas.microsoft.com/office/drawing/2016/5/11/chartex" xmlns:cx6="http://schemas.microsoft.com/office/drawing/2016/5/12/chartex" xmlns:cx7="http://schemas.microsoft.com/office/drawing/2016/5/13/chartex" xmlns:cx8="http://schemas.microsoft.com/office/drawing/2016/5/14/chartex" xmlns:aink="http://schemas.microsoft.com/office/drawing/2016/ink" xmlns:am3d="http://schemas.microsoft.com/office/drawing/2017/model3d" xmlns:w16cex="http://schemas.microsoft.com/office/word/2018/wordml/cex" xmlns:w16cid="http://schemas.microsoft.com/office/word/2016/wordml/cid" xmlns:w16="http://schemas.microsoft.com/office/word/2018/wordml" xmlns:w16se="http://schemas.microsoft.com/office/word/2015/wordml/symex">
             <w:pict>
               <v:shape w14:anchorId="06DE4243" id="_x0000_s1030" type="#_x0000_t202" style="position:absolute;left:0;text-align:left;margin-left:219.15pt;margin-top:234.15pt;width:21.25pt;height:13.9pt;z-index:251687936;visibility:visible;mso-wrap-style:square;mso-width-percent:0;mso-height-percent:0;mso-wrap-distance-left:9pt;mso-wrap-distance-top:3.6pt;mso-wrap-distance-right:9pt;mso-wrap-distance-bottom:3.6pt;mso-position-horizontal:absolute;mso-position-horizontal-relative:text;mso-position-vertical:absolute;mso-position-vertical-relative:text;mso-width-percent:0;mso-height-percent:0;mso-width-relative:margin;mso-height-relative:margin;v-text-anchor:top" o:gfxdata="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" filled="f" stroked="f">
                 <v:textbox>
@@ -4846,7 +4846,7 @@
               </wp:anchor>
             </w:drawing>
           </mc:Choice>
-          <mc:Fallback xmlns:w16se="http://schemas.microsoft.com/office/word/2015/wordml/symex" xmlns:w16="http://schemas.microsoft.com/office/word/2018/wordml" xmlns:w16cid="http://schemas.microsoft.com/office/word/2016/wordml/cid" xmlns:w16cex="http://schemas.microsoft.com/office/word/2018/wordml/cex" xmlns:am3d="http://schemas.microsoft.com/office/drawing/2017/model3d" xmlns:aink="http://schemas.microsoft.com/office/drawing/2016/ink" xmlns:cx8="http://schemas.microsoft.com/office/drawing/2016/5/14/chartex" xmlns:cx7="http://schemas.microsoft.com/office/drawing/2016/5/13/chartex" xmlns:cx6="http://schemas.microsoft.com/office/drawing/2016/5/12/chartex" xmlns:cx5="http://schemas.microsoft.com/office/drawing/2016/5/11/chartex" xmlns:cx4="http://schemas.microsoft.com/office/drawing/2016/5/10/chartex" xmlns:cx3="http://schemas.microsoft.com/office/drawing/2016/5/9/chartex" xmlns:cx2="http://schemas.microsoft.com/office/drawing/2015/10/21/chartex" xmlns:cx1="http://schemas.microsoft.com/office/drawing/2015/9/8/chartex" xmlns:cx="http://schemas.microsoft.com/office/drawing/2014/chartex">
+          <mc:Fallback xmlns:cx="http://schemas.microsoft.com/office/drawing/2014/chartex" xmlns:cx1="http://schemas.microsoft.com/office/drawing/2015/9/8/chartex" xmlns:cx2="http://schemas.microsoft.com/office/drawing/2015/10/21/chartex" xmlns:cx3="http://schemas.microsoft.com/office/drawing/2016/5/9/chartex" xmlns:cx4="http://schemas.microsoft.com/office/drawing/2016/5/10/chartex" xmlns:cx5="http://schemas.microsoft.com/office/drawing/2016/5/11/chartex" xmlns:cx6="http://schemas.microsoft.com/office/drawing/2016/5/12/chartex" xmlns:cx7="http://schemas.microsoft.com/office/drawing/2016/5/13/chartex" xmlns:cx8="http://schemas.microsoft.com/office/drawing/2016/5/14/chartex" xmlns:aink="http://schemas.microsoft.com/office/drawing/2016/ink" xmlns:am3d="http://schemas.microsoft.com/office/drawing/2017/model3d" xmlns:w16cex="http://schemas.microsoft.com/office/word/2018/wordml/cex" xmlns:w16cid="http://schemas.microsoft.com/office/word/2016/wordml/cid" xmlns:w16="http://schemas.microsoft.com/office/word/2018/wordml" xmlns:w16se="http://schemas.microsoft.com/office/word/2015/wordml/symex">
             <w:pict>
               <v:shape w14:anchorId="76EC5B7F" id="_x0000_s1031" type="#_x0000_t202" style="position:absolute;left:0;text-align:left;margin-left:216.9pt;margin-top:205.55pt;width:21.25pt;height:13.9pt;z-index:251685888;visibility:visible;mso-wrap-style:square;mso-width-percent:0;mso-height-percent:0;mso-wrap-distance-left:9pt;mso-wrap-distance-top:3.6pt;mso-wrap-distance-right:9pt;mso-wrap-distance-bottom:3.6pt;mso-position-horizontal:absolute;mso-position-horizontal-relative:text;mso-position-vertical:absolute;mso-position-vertical-relative:text;mso-width-percent:0;mso-height-percent:0;mso-width-relative:margin;mso-height-relative:margin;v-text-anchor:top" o:gfxdata="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" filled="f" stroked="f">
                 <v:textbox>
@@ -4959,7 +4959,7 @@
               </wp:anchor>
             </w:drawing>
           </mc:Choice>
-          <mc:Fallback xmlns:w16se="http://schemas.microsoft.com/office/word/2015/wordml/symex" xmlns:w16="http://schemas.microsoft.com/office/word/2018/wordml" xmlns:w16cid="http://schemas.microsoft.com/office/word/2016/wordml/cid" xmlns:w16cex="http://schemas.microsoft.com/office/word/2018/wordml/cex" xmlns:am3d="http://schemas.microsoft.com/office/drawing/2017/model3d" xmlns:aink="http://schemas.microsoft.com/office/drawing/2016/ink" xmlns:cx8="http://schemas.microsoft.com/office/drawing/2016/5/14/chartex" xmlns:cx7="http://schemas.microsoft.com/office/drawing/2016/5/13/chartex" xmlns:cx6="http://schemas.microsoft.com/office/drawing/2016/5/12/chartex" xmlns:cx5="http://schemas.microsoft.com/office/drawing/2016/5/11/chartex" xmlns:cx4="http://schemas.microsoft.com/office/drawing/2016/5/10/chartex" xmlns:cx3="http://schemas.microsoft.com/office/drawing/2016/5/9/chartex" xmlns:cx2="http://schemas.microsoft.com/office/drawing/2015/10/21/chartex" xmlns:cx1="http://schemas.microsoft.com/office/drawing/2015/9/8/chartex" xmlns:cx="http://schemas.microsoft.com/office/drawing/2014/chartex">
+          <mc:Fallback xmlns:cx="http://schemas.microsoft.com/office/drawing/2014/chartex" xmlns:cx1="http://schemas.microsoft.com/office/drawing/2015/9/8/chartex" xmlns:cx2="http://schemas.microsoft.com/office/drawing/2015/10/21/chartex" xmlns:cx3="http://schemas.microsoft.com/office/drawing/2016/5/9/chartex" xmlns:cx4="http://schemas.microsoft.com/office/drawing/2016/5/10/chartex" xmlns:cx5="http://schemas.microsoft.com/office/drawing/2016/5/11/chartex" xmlns:cx6="http://schemas.microsoft.com/office/drawing/2016/5/12/chartex" xmlns:cx7="http://schemas.microsoft.com/office/drawing/2016/5/13/chartex" xmlns:cx8="http://schemas.microsoft.com/office/drawing/2016/5/14/chartex" xmlns:aink="http://schemas.microsoft.com/office/drawing/2016/ink" xmlns:am3d="http://schemas.microsoft.com/office/drawing/2017/model3d" xmlns:w16cex="http://schemas.microsoft.com/office/word/2018/wordml/cex" xmlns:w16cid="http://schemas.microsoft.com/office/word/2016/wordml/cid" xmlns:w16="http://schemas.microsoft.com/office/word/2018/wordml" xmlns:w16se="http://schemas.microsoft.com/office/word/2015/wordml/symex">
             <w:pict>
               <v:shape w14:anchorId="3B6D3679" id="_x0000_s1032" type="#_x0000_t202" style="position:absolute;left:0;text-align:left;margin-left:212.75pt;margin-top:211.5pt;width:21.25pt;height:13.9pt;z-index:251683840;visibility:visible;mso-wrap-style:square;mso-width-percent:0;mso-height-percent:0;mso-wrap-distance-left:9pt;mso-wrap-distance-top:3.6pt;mso-wrap-distance-right:9pt;mso-wrap-distance-bottom:3.6pt;mso-position-horizontal:absolute;mso-position-horizontal-relative:text;mso-position-vertical:absolute;mso-position-vertical-relative:text;mso-width-percent:0;mso-height-percent:0;mso-width-relative:margin;mso-height-relative:margin;v-text-anchor:top" o:gfxdata="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" filled="f" stroked="f">
                 <v:textbox>
@@ -5072,7 +5072,7 @@
               </wp:anchor>
             </w:drawing>
           </mc:Choice>
-          <mc:Fallback xmlns:w16se="http://schemas.microsoft.com/office/word/2015/wordml/symex" xmlns:w16="http://schemas.microsoft.com/office/word/2018/wordml" xmlns:w16cid="http://schemas.microsoft.com/office/word/2016/wordml/cid" xmlns:w16cex="http://schemas.microsoft.com/office/word/2018/wordml/cex" xmlns:am3d="http://schemas.microsoft.com/office/drawing/2017/model3d" xmlns:aink="http://schemas.microsoft.com/office/drawing/2016/ink" xmlns:cx8="http://schemas.microsoft.com/office/drawing/2016/5/14/chartex" xmlns:cx7="http://schemas.microsoft.com/office/drawing/2016/5/13/chartex" xmlns:cx6="http://schemas.microsoft.com/office/drawing/2016/5/12/chartex" xmlns:cx5="http://schemas.microsoft.com/office/drawing/2016/5/11/chartex" xmlns:cx4="http://schemas.microsoft.com/office/drawing/2016/5/10/chartex" xmlns:cx3="http://schemas.microsoft.com/office/drawing/2016/5/9/chartex" xmlns:cx2="http://schemas.microsoft.com/office/drawing/2015/10/21/chartex" xmlns:cx1="http://schemas.microsoft.com/office/drawing/2015/9/8/chartex" xmlns:cx="http://schemas.microsoft.com/office/drawing/2014/chartex">
+          <mc:Fallback xmlns:cx="http://schemas.microsoft.com/office/drawing/2014/chartex" xmlns:cx1="http://schemas.microsoft.com/office/drawing/2015/9/8/chartex" xmlns:cx2="http://schemas.microsoft.com/office/drawing/2015/10/21/chartex" xmlns:cx3="http://schemas.microsoft.com/office/drawing/2016/5/9/chartex" xmlns:cx4="http://schemas.microsoft.com/office/drawing/2016/5/10/chartex" xmlns:cx5="http://schemas.microsoft.com/office/drawing/2016/5/11/chartex" xmlns:cx6="http://schemas.microsoft.com/office/drawing/2016/5/12/chartex" xmlns:cx7="http://schemas.microsoft.com/office/drawing/2016/5/13/chartex" xmlns:cx8="http://schemas.microsoft.com/office/drawing/2016/5/14/chartex" xmlns:aink="http://schemas.microsoft.com/office/drawing/2016/ink" xmlns:am3d="http://schemas.microsoft.com/office/drawing/2017/model3d" xmlns:w16cex="http://schemas.microsoft.com/office/word/2018/wordml/cex" xmlns:w16cid="http://schemas.microsoft.com/office/word/2016/wordml/cid" xmlns:w16="http://schemas.microsoft.com/office/word/2018/wordml" xmlns:w16se="http://schemas.microsoft.com/office/word/2015/wordml/symex">
             <w:pict>
               <v:shape w14:anchorId="0F9A414B" id="_x0000_s1033" type="#_x0000_t202" style="position:absolute;left:0;text-align:left;margin-left:212.7pt;margin-top:222.5pt;width:21.25pt;height:13.9pt;z-index:251681792;visibility:visible;mso-wrap-style:square;mso-width-percent:0;mso-height-percent:0;mso-wrap-distance-left:9pt;mso-wrap-distance-top:3.6pt;mso-wrap-distance-right:9pt;mso-wrap-distance-bottom:3.6pt;mso-position-horizontal:absolute;mso-position-horizontal-relative:text;mso-position-vertical:absolute;mso-position-vertical-relative:text;mso-width-percent:0;mso-height-percent:0;mso-width-relative:margin;mso-height-relative:margin;v-text-anchor:top" o:gfxdata="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" filled="f" stroked="f">
                 <v:textbox>
@@ -5185,7 +5185,7 @@
               </wp:anchor>
             </w:drawing>
           </mc:Choice>
-          <mc:Fallback xmlns:w16se="http://schemas.microsoft.com/office/word/2015/wordml/symex" xmlns:w16="http://schemas.microsoft.com/office/word/2018/wordml" xmlns:w16cid="http://schemas.microsoft.com/office/word/2016/wordml/cid" xmlns:w16cex="http://schemas.microsoft.com/office/word/2018/wordml/cex" xmlns:am3d="http://schemas.microsoft.com/office/drawing/2017/model3d" xmlns:aink="http://schemas.microsoft.com/office/drawing/2016/ink" xmlns:cx8="http://schemas.microsoft.com/office/drawing/2016/5/14/chartex" xmlns:cx7="http://schemas.microsoft.com/office/drawing/2016/5/13/chartex" xmlns:cx6="http://schemas.microsoft.com/office/drawing/2016/5/12/chartex" xmlns:cx5="http://schemas.microsoft.com/office/drawing/2016/5/11/chartex" xmlns:cx4="http://schemas.microsoft.com/office/drawing/2016/5/10/chartex" xmlns:cx3="http://schemas.microsoft.com/office/drawing/2016/5/9/chartex" xmlns:cx2="http://schemas.microsoft.com/office/drawing/2015/10/21/chartex" xmlns:cx1="http://schemas.microsoft.com/office/drawing/2015/9/8/chartex" xmlns:cx="http://schemas.microsoft.com/office/drawing/2014/chartex">
+          <mc:Fallback xmlns:cx="http://schemas.microsoft.com/office/drawing/2014/chartex" xmlns:cx1="http://schemas.microsoft.com/office/drawing/2015/9/8/chartex" xmlns:cx2="http://schemas.microsoft.com/office/drawing/2015/10/21/chartex" xmlns:cx3="http://schemas.microsoft.com/office/drawing/2016/5/9/chartex" xmlns:cx4="http://schemas.microsoft.com/office/drawing/2016/5/10/chartex" xmlns:cx5="http://schemas.microsoft.com/office/drawing/2016/5/11/chartex" xmlns:cx6="http://schemas.microsoft.com/office/drawing/2016/5/12/chartex" xmlns:cx7="http://schemas.microsoft.com/office/drawing/2016/5/13/chartex" xmlns:cx8="http://schemas.microsoft.com/office/drawing/2016/5/14/chartex" xmlns:aink="http://schemas.microsoft.com/office/drawing/2016/ink" xmlns:am3d="http://schemas.microsoft.com/office/drawing/2017/model3d" xmlns:w16cex="http://schemas.microsoft.com/office/word/2018/wordml/cex" xmlns:w16cid="http://schemas.microsoft.com/office/word/2016/wordml/cid" xmlns:w16="http://schemas.microsoft.com/office/word/2018/wordml" xmlns:w16se="http://schemas.microsoft.com/office/word/2015/wordml/symex">
             <w:pict>
               <v:shape w14:anchorId="06319EAB" id="_x0000_s1034" type="#_x0000_t202" style="position:absolute;left:0;text-align:left;margin-left:157.4pt;margin-top:210.35pt;width:21.25pt;height:13.9pt;z-index:251675648;visibility:visible;mso-wrap-style:square;mso-width-percent:0;mso-height-percent:0;mso-wrap-distance-left:9pt;mso-wrap-distance-top:3.6pt;mso-wrap-distance-right:9pt;mso-wrap-distance-bottom:3.6pt;mso-position-horizontal:absolute;mso-position-horizontal-relative:text;mso-position-vertical:absolute;mso-position-vertical-relative:text;mso-width-percent:0;mso-height-percent:0;mso-width-relative:margin;mso-height-relative:margin;v-text-anchor:top" o:gfxdata="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" filled="f" stroked="f">
                 <v:textbox>
@@ -5298,7 +5298,7 @@
               </wp:anchor>
             </w:drawing>
           </mc:Choice>
-          <mc:Fallback xmlns:w16se="http://schemas.microsoft.com/office/word/2015/wordml/symex" xmlns:w16="http://schemas.microsoft.com/office/word/2018/wordml" xmlns:w16cid="http://schemas.microsoft.com/office/word/2016/wordml/cid" xmlns:w16cex="http://schemas.microsoft.com/office/word/2018/wordml/cex" xmlns:am3d="http://schemas.microsoft.com/office/drawing/2017/model3d" xmlns:aink="http://schemas.microsoft.com/office/drawing/2016/ink" xmlns:cx8="http://schemas.microsoft.com/office/drawing/2016/5/14/chartex" xmlns:cx7="http://schemas.microsoft.com/office/drawing/2016/5/13/chartex" xmlns:cx6="http://schemas.microsoft.com/office/drawing/2016/5/12/chartex" xmlns:cx5="http://schemas.microsoft.com/office/drawing/2016/5/11/chartex" xmlns:cx4="http://schemas.microsoft.com/office/drawing/2016/5/10/chartex" xmlns:cx3="http://schemas.microsoft.com/office/drawing/2016/5/9/chartex" xmlns:cx2="http://schemas.microsoft.com/office/drawing/2015/10/21/chartex" xmlns:cx1="http://schemas.microsoft.com/office/drawing/2015/9/8/chartex" xmlns:cx="http://schemas.microsoft.com/office/drawing/2014/chartex">
+          <mc:Fallback xmlns:cx="http://schemas.microsoft.com/office/drawing/2014/chartex" xmlns:cx1="http://schemas.microsoft.com/office/drawing/2015/9/8/chartex" xmlns:cx2="http://schemas.microsoft.com/office/drawing/2015/10/21/chartex" xmlns:cx3="http://schemas.microsoft.com/office/drawing/2016/5/9/chartex" xmlns:cx4="http://schemas.microsoft.com/office/drawing/2016/5/10/chartex" xmlns:cx5="http://schemas.microsoft.com/office/drawing/2016/5/11/chartex" xmlns:cx6="http://schemas.microsoft.com/office/drawing/2016/5/12/chartex" xmlns:cx7="http://schemas.microsoft.com/office/drawing/2016/5/13/chartex" xmlns:cx8="http://schemas.microsoft.com/office/drawing/2016/5/14/chartex" xmlns:aink="http://schemas.microsoft.com/office/drawing/2016/ink" xmlns:am3d="http://schemas.microsoft.com/office/drawing/2017/model3d" xmlns:w16cex="http://schemas.microsoft.com/office/word/2018/wordml/cex" xmlns:w16cid="http://schemas.microsoft.com/office/word/2016/wordml/cid" xmlns:w16="http://schemas.microsoft.com/office/word/2018/wordml" xmlns:w16se="http://schemas.microsoft.com/office/word/2015/wordml/symex">
             <w:pict>
               <v:shape w14:anchorId="766AFC9E" id="_x0000_s1035" type="#_x0000_t202" style="position:absolute;left:0;text-align:left;margin-left:174.45pt;margin-top:221.2pt;width:21.25pt;height:13.9pt;z-index:251679744;visibility:visible;mso-wrap-style:square;mso-width-percent:0;mso-height-percent:0;mso-wrap-distance-left:9pt;mso-wrap-distance-top:3.6pt;mso-wrap-distance-right:9pt;mso-wrap-distance-bottom:3.6pt;mso-position-horizontal:absolute;mso-position-horizontal-relative:text;mso-position-vertical:absolute;mso-position-vertical-relative:text;mso-width-percent:0;mso-height-percent:0;mso-width-relative:margin;mso-height-relative:margin;v-text-anchor:top" o:gfxdata="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" filled="f" stroked="f">
                 <v:textbox>
@@ -5411,7 +5411,7 @@
               </wp:anchor>
             </w:drawing>
           </mc:Choice>
-          <mc:Fallback xmlns:w16se="http://schemas.microsoft.com/office/word/2015/wordml/symex" xmlns:w16="http://schemas.microsoft.com/office/word/2018/wordml" xmlns:w16cid="http://schemas.microsoft.com/office/word/2016/wordml/cid" xmlns:w16cex="http://schemas.microsoft.com/office/word/2018/wordml/cex" xmlns:am3d="http://schemas.microsoft.com/office/drawing/2017/model3d" xmlns:aink="http://schemas.microsoft.com/office/drawing/2016/ink" xmlns:cx8="http://schemas.microsoft.com/office/drawing/2016/5/14/chartex" xmlns:cx7="http://schemas.microsoft.com/office/drawing/2016/5/13/chartex" xmlns:cx6="http://schemas.microsoft.com/office/drawing/2016/5/12/chartex" xmlns:cx5="http://schemas.microsoft.com/office/drawing/2016/5/11/chartex" xmlns:cx4="http://schemas.microsoft.com/office/drawing/2016/5/10/chartex" xmlns:cx3="http://schemas.microsoft.com/office/drawing/2016/5/9/chartex" xmlns:cx2="http://schemas.microsoft.com/office/drawing/2015/10/21/chartex" xmlns:cx1="http://schemas.microsoft.com/office/drawing/2015/9/8/chartex" xmlns:cx="http://schemas.microsoft.com/office/drawing/2014/chartex">
+          <mc:Fallback xmlns:cx="http://schemas.microsoft.com/office/drawing/2014/chartex" xmlns:cx1="http://schemas.microsoft.com/office/drawing/2015/9/8/chartex" xmlns:cx2="http://schemas.microsoft.com/office/drawing/2015/10/21/chartex" xmlns:cx3="http://schemas.microsoft.com/office/drawing/2016/5/9/chartex" xmlns:cx4="http://schemas.microsoft.com/office/drawing/2016/5/10/chartex" xmlns:cx5="http://schemas.microsoft.com/office/drawing/2016/5/11/chartex" xmlns:cx6="http://schemas.microsoft.com/office/drawing/2016/5/12/chartex" xmlns:cx7="http://schemas.microsoft.com/office/drawing/2016/5/13/chartex" xmlns:cx8="http://schemas.microsoft.com/office/drawing/2016/5/14/chartex" xmlns:aink="http://schemas.microsoft.com/office/drawing/2016/ink" xmlns:am3d="http://schemas.microsoft.com/office/drawing/2017/model3d" xmlns:w16cex="http://schemas.microsoft.com/office/word/2018/wordml/cex" xmlns:w16cid="http://schemas.microsoft.com/office/word/2016/wordml/cid" xmlns:w16="http://schemas.microsoft.com/office/word/2018/wordml" xmlns:w16se="http://schemas.microsoft.com/office/word/2015/wordml/symex">
             <w:pict>
               <v:shape w14:anchorId="24ADEC07" id="_x0000_s1036" type="#_x0000_t202" style="position:absolute;left:0;text-align:left;margin-left:147.3pt;margin-top:216.4pt;width:21.25pt;height:13.9pt;z-index:251669504;visibility:visible;mso-wrap-style:square;mso-width-percent:0;mso-height-percent:0;mso-wrap-distance-left:9pt;mso-wrap-distance-top:3.6pt;mso-wrap-distance-right:9pt;mso-wrap-distance-bottom:3.6pt;mso-position-horizontal:absolute;mso-position-horizontal-relative:text;mso-position-vertical:absolute;mso-position-vertical-relative:text;mso-width-percent:0;mso-height-percent:0;mso-width-relative:margin;mso-height-relative:margin;v-text-anchor:top" o:gfxdata="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" filled="f" stroked="f">
                 <v:textbox>
@@ -5524,7 +5524,7 @@
               </wp:anchor>
             </w:drawing>
           </mc:Choice>
-          <mc:Fallback xmlns:w16se="http://schemas.microsoft.com/office/word/2015/wordml/symex" xmlns:w16="http://schemas.microsoft.com/office/word/2018/wordml" xmlns:w16cid="http://schemas.microsoft.com/office/word/2016/wordml/cid" xmlns:w16cex="http://schemas.microsoft.com/office/word/2018/wordml/cex" xmlns:am3d="http://schemas.microsoft.com/office/drawing/2017/model3d" xmlns:aink="http://schemas.microsoft.com/office/drawing/2016/ink" xmlns:cx8="http://schemas.microsoft.com/office/drawing/2016/5/14/chartex" xmlns:cx7="http://schemas.microsoft.com/office/drawing/2016/5/13/chartex" xmlns:cx6="http://schemas.microsoft.com/office/drawing/2016/5/12/chartex" xmlns:cx5="http://schemas.microsoft.com/office/drawing/2016/5/11/chartex" xmlns:cx4="http://schemas.microsoft.com/office/drawing/2016/5/10/chartex" xmlns:cx3="http://schemas.microsoft.com/office/drawing/2016/5/9/chartex" xmlns:cx2="http://schemas.microsoft.com/office/drawing/2015/10/21/chartex" xmlns:cx1="http://schemas.microsoft.com/office/drawing/2015/9/8/chartex" xmlns:cx="http://schemas.microsoft.com/office/drawing/2014/chartex">
+          <mc:Fallback xmlns:cx="http://schemas.microsoft.com/office/drawing/2014/chartex" xmlns:cx1="http://schemas.microsoft.com/office/drawing/2015/9/8/chartex" xmlns:cx2="http://schemas.microsoft.com/office/drawing/2015/10/21/chartex" xmlns:cx3="http://schemas.microsoft.com/office/drawing/2016/5/9/chartex" xmlns:cx4="http://schemas.microsoft.com/office/drawing/2016/5/10/chartex" xmlns:cx5="http://schemas.microsoft.com/office/drawing/2016/5/11/chartex" xmlns:cx6="http://schemas.microsoft.com/office/drawing/2016/5/12/chartex" xmlns:cx7="http://schemas.microsoft.com/office/drawing/2016/5/13/chartex" xmlns:cx8="http://schemas.microsoft.com/office/drawing/2016/5/14/chartex" xmlns:aink="http://schemas.microsoft.com/office/drawing/2016/ink" xmlns:am3d="http://schemas.microsoft.com/office/drawing/2017/model3d" xmlns:w16cex="http://schemas.microsoft.com/office/word/2018/wordml/cex" xmlns:w16cid="http://schemas.microsoft.com/office/word/2016/wordml/cid" xmlns:w16="http://schemas.microsoft.com/office/word/2018/wordml" xmlns:w16se="http://schemas.microsoft.com/office/word/2015/wordml/symex">
             <w:pict>
               <v:shape w14:anchorId="61CFDCEF" id="_x0000_s1037" type="#_x0000_t202" style="position:absolute;left:0;text-align:left;margin-left:147.25pt;margin-top:225.9pt;width:21.25pt;height:13.9pt;z-index:251671552;visibility:visible;mso-wrap-style:square;mso-width-percent:0;mso-height-percent:0;mso-wrap-distance-left:9pt;mso-wrap-distance-top:3.6pt;mso-wrap-distance-right:9pt;mso-wrap-distance-bottom:3.6pt;mso-position-horizontal:absolute;mso-position-horizontal-relative:text;mso-position-vertical:absolute;mso-position-vertical-relative:text;mso-width-percent:0;mso-height-percent:0;mso-width-relative:margin;mso-height-relative:margin;v-text-anchor:top" o:gfxdata="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" filled="f" stroked="f">
                 <v:textbox>
@@ -5637,7 +5637,7 @@
               </wp:anchor>
             </w:drawing>
           </mc:Choice>
-          <mc:Fallback xmlns:w16se="http://schemas.microsoft.com/office/word/2015/wordml/symex" xmlns:w16="http://schemas.microsoft.com/office/word/2018/wordml" xmlns:w16cid="http://schemas.microsoft.com/office/word/2016/wordml/cid" xmlns:w16cex="http://schemas.microsoft.com/office/word/2018/wordml/cex" xmlns:am3d="http://schemas.microsoft.com/office/drawing/2017/model3d" xmlns:aink="http://schemas.microsoft.com/office/drawing/2016/ink" xmlns:cx8="http://schemas.microsoft.com/office/drawing/2016/5/14/chartex" xmlns:cx7="http://schemas.microsoft.com/office/drawing/2016/5/13/chartex" xmlns:cx6="http://schemas.microsoft.com/office/drawing/2016/5/12/chartex" xmlns:cx5="http://schemas.microsoft.com/office/drawing/2016/5/11/chartex" xmlns:cx4="http://schemas.microsoft.com/office/drawing/2016/5/10/chartex" xmlns:cx3="http://schemas.microsoft.com/office/drawing/2016/5/9/chartex" xmlns:cx2="http://schemas.microsoft.com/office/drawing/2015/10/21/chartex" xmlns:cx1="http://schemas.microsoft.com/office/drawing/2015/9/8/chartex" xmlns:cx="http://schemas.microsoft.com/office/drawing/2014/chartex">
+          <mc:Fallback xmlns:cx="http://schemas.microsoft.com/office/drawing/2014/chartex" xmlns:cx1="http://schemas.microsoft.com/office/drawing/2015/9/8/chartex" xmlns:cx2="http://schemas.microsoft.com/office/drawing/2015/10/21/chartex" xmlns:cx3="http://schemas.microsoft.com/office/drawing/2016/5/9/chartex" xmlns:cx4="http://schemas.microsoft.com/office/drawing/2016/5/10/chartex" xmlns:cx5="http://schemas.microsoft.com/office/drawing/2016/5/11/chartex" xmlns:cx6="http://schemas.microsoft.com/office/drawing/2016/5/12/chartex" xmlns:cx7="http://schemas.microsoft.com/office/drawing/2016/5/13/chartex" xmlns:cx8="http://schemas.microsoft.com/office/drawing/2016/5/14/chartex" xmlns:aink="http://schemas.microsoft.com/office/drawing/2016/ink" xmlns:am3d="http://schemas.microsoft.com/office/drawing/2017/model3d" xmlns:w16cex="http://schemas.microsoft.com/office/word/2018/wordml/cex" xmlns:w16cid="http://schemas.microsoft.com/office/word/2016/wordml/cid" xmlns:w16="http://schemas.microsoft.com/office/word/2018/wordml" xmlns:w16se="http://schemas.microsoft.com/office/word/2015/wordml/symex">
             <w:pict>
               <v:shape w14:anchorId="3F7A5743" id="_x0000_s1038" type="#_x0000_t202" style="position:absolute;left:0;text-align:left;margin-left:153.05pt;margin-top:237.6pt;width:21.25pt;height:13.9pt;z-index:251673600;visibility:visible;mso-wrap-style:square;mso-width-percent:0;mso-height-percent:0;mso-wrap-distance-left:9pt;mso-wrap-distance-top:3.6pt;mso-wrap-distance-right:9pt;mso-wrap-distance-bottom:3.6pt;mso-position-horizontal:absolute;mso-position-horizontal-relative:text;mso-position-vertical:absolute;mso-position-vertical-relative:text;mso-width-percent:0;mso-height-percent:0;mso-width-relative:margin;mso-height-relative:margin;v-text-anchor:top" o:gfxdata="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" filled="f" stroked="f">
                 <v:textbox>
@@ -5750,7 +5750,7 @@
               </wp:anchor>
             </w:drawing>
           </mc:Choice>
-          <mc:Fallback xmlns:w16se="http://schemas.microsoft.com/office/word/2015/wordml/symex" xmlns:w16="http://schemas.microsoft.com/office/word/2018/wordml" xmlns:w16cid="http://schemas.microsoft.com/office/word/2016/wordml/cid" xmlns:w16cex="http://schemas.microsoft.com/office/word/2018/wordml/cex" xmlns:am3d="http://schemas.microsoft.com/office/drawing/2017/model3d" xmlns:aink="http://schemas.microsoft.com/office/drawing/2016/ink" xmlns:cx8="http://schemas.microsoft.com/office/drawing/2016/5/14/chartex" xmlns:cx7="http://schemas.microsoft.com/office/drawing/2016/5/13/chartex" xmlns:cx6="http://schemas.microsoft.com/office/drawing/2016/5/12/chartex" xmlns:cx5="http://schemas.microsoft.com/office/drawing/2016/5/11/chartex" xmlns:cx4="http://schemas.microsoft.com/office/drawing/2016/5/10/chartex" xmlns:cx3="http://schemas.microsoft.com/office/drawing/2016/5/9/chartex" xmlns:cx2="http://schemas.microsoft.com/office/drawing/2015/10/21/chartex" xmlns:cx1="http://schemas.microsoft.com/office/drawing/2015/9/8/chartex" xmlns:cx="http://schemas.microsoft.com/office/drawing/2014/chartex">
+          <mc:Fallback xmlns:cx="http://schemas.microsoft.com/office/drawing/2014/chartex" xmlns:cx1="http://schemas.microsoft.com/office/drawing/2015/9/8/chartex" xmlns:cx2="http://schemas.microsoft.com/office/drawing/2015/10/21/chartex" xmlns:cx3="http://schemas.microsoft.com/office/drawing/2016/5/9/chartex" xmlns:cx4="http://schemas.microsoft.com/office/drawing/2016/5/10/chartex" xmlns:cx5="http://schemas.microsoft.com/office/drawing/2016/5/11/chartex" xmlns:cx6="http://schemas.microsoft.com/office/drawing/2016/5/12/chartex" xmlns:cx7="http://schemas.microsoft.com/office/drawing/2016/5/13/chartex" xmlns:cx8="http://schemas.microsoft.com/office/drawing/2016/5/14/chartex" xmlns:aink="http://schemas.microsoft.com/office/drawing/2016/ink" xmlns:am3d="http://schemas.microsoft.com/office/drawing/2017/model3d" xmlns:w16cex="http://schemas.microsoft.com/office/word/2018/wordml/cex" xmlns:w16cid="http://schemas.microsoft.com/office/word/2016/wordml/cid" xmlns:w16="http://schemas.microsoft.com/office/word/2018/wordml" xmlns:w16se="http://schemas.microsoft.com/office/word/2015/wordml/symex">
             <w:pict>
               <v:shape w14:anchorId="1FB03E29" id="_x0000_s1039" type="#_x0000_t202" style="position:absolute;left:0;text-align:left;margin-left:93.25pt;margin-top:216.25pt;width:21.25pt;height:13.9pt;z-index:251667456;visibility:visible;mso-wrap-style:square;mso-width-percent:0;mso-height-percent:0;mso-wrap-distance-left:9pt;mso-wrap-distance-top:3.6pt;mso-wrap-distance-right:9pt;mso-wrap-distance-bottom:3.6pt;mso-position-horizontal:absolute;mso-position-horizontal-relative:text;mso-position-vertical:absolute;mso-position-vertical-relative:text;mso-width-percent:0;mso-height-percent:0;mso-width-relative:margin;mso-height-relative:margin;v-text-anchor:top" o:gfxdata="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" filled="f" stroked="f">
                 <v:textbox>
@@ -5863,7 +5863,7 @@
               </wp:anchor>
             </w:drawing>
           </mc:Choice>
-          <mc:Fallback xmlns:w16se="http://schemas.microsoft.com/office/word/2015/wordml/symex" xmlns:w16="http://schemas.microsoft.com/office/word/2018/wordml" xmlns:w16cid="http://schemas.microsoft.com/office/word/2016/wordml/cid" xmlns:w16cex="http://schemas.microsoft.com/office/word/2018/wordml/cex" xmlns:am3d="http://schemas.microsoft.com/office/drawing/2017/model3d" xmlns:aink="http://schemas.microsoft.com/office/drawing/2016/ink" xmlns:cx8="http://schemas.microsoft.com/office/drawing/2016/5/14/chartex" xmlns:cx7="http://schemas.microsoft.com/office/drawing/2016/5/13/chartex" xmlns:cx6="http://schemas.microsoft.com/office/drawing/2016/5/12/chartex" xmlns:cx5="http://schemas.microsoft.com/office/drawing/2016/5/11/chartex" xmlns:cx4="http://schemas.microsoft.com/office/drawing/2016/5/10/chartex" xmlns:cx3="http://schemas.microsoft.com/office/drawing/2016/5/9/chartex" xmlns:cx2="http://schemas.microsoft.com/office/drawing/2015/10/21/chartex" xmlns:cx1="http://schemas.microsoft.com/office/drawing/2015/9/8/chartex" xmlns:cx="http://schemas.microsoft.com/office/drawing/2014/chartex">
+          <mc:Fallback xmlns:cx="http://schemas.microsoft.com/office/drawing/2014/chartex" xmlns:cx1="http://schemas.microsoft.com/office/drawing/2015/9/8/chartex" xmlns:cx2="http://schemas.microsoft.com/office/drawing/2015/10/21/chartex" xmlns:cx3="http://schemas.microsoft.com/office/drawing/2016/5/9/chartex" xmlns:cx4="http://schemas.microsoft.com/office/drawing/2016/5/10/chartex" xmlns:cx5="http://schemas.microsoft.com/office/drawing/2016/5/11/chartex" xmlns:cx6="http://schemas.microsoft.com/office/drawing/2016/5/12/chartex" xmlns:cx7="http://schemas.microsoft.com/office/drawing/2016/5/13/chartex" xmlns:cx8="http://schemas.microsoft.com/office/drawing/2016/5/14/chartex" xmlns:aink="http://schemas.microsoft.com/office/drawing/2016/ink" xmlns:am3d="http://schemas.microsoft.com/office/drawing/2017/model3d" xmlns:w16cex="http://schemas.microsoft.com/office/word/2018/wordml/cex" xmlns:w16cid="http://schemas.microsoft.com/office/word/2016/wordml/cid" xmlns:w16="http://schemas.microsoft.com/office/word/2018/wordml" xmlns:w16se="http://schemas.microsoft.com/office/word/2015/wordml/symex">
             <w:pict>
               <v:shape w14:anchorId="64C71E61" id="_x0000_s1040" type="#_x0000_t202" style="position:absolute;left:0;text-align:left;margin-left:77.7pt;margin-top:230.9pt;width:21.25pt;height:13.9pt;z-index:251665408;visibility:visible;mso-wrap-style:square;mso-width-percent:0;mso-height-percent:0;mso-wrap-distance-left:9pt;mso-wrap-distance-top:3.6pt;mso-wrap-distance-right:9pt;mso-wrap-distance-bottom:3.6pt;mso-position-horizontal:absolute;mso-position-horizontal-relative:text;mso-position-vertical:absolute;mso-position-vertical-relative:text;mso-width-percent:0;mso-height-percent:0;mso-width-relative:margin;mso-height-relative:margin;v-text-anchor:top" o:gfxdata="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" filled="f" stroked="f">
                 <v:textbox>
@@ -5976,7 +5976,7 @@
               </wp:anchor>
             </w:drawing>
           </mc:Choice>
-          <mc:Fallback xmlns:w16se="http://schemas.microsoft.com/office/word/2015/wordml/symex" xmlns:w16="http://schemas.microsoft.com/office/word/2018/wordml" xmlns:w16cid="http://schemas.microsoft.com/office/word/2016/wordml/cid" xmlns:w16cex="http://schemas.microsoft.com/office/word/2018/wordml/cex" xmlns:am3d="http://schemas.microsoft.com/office/drawing/2017/model3d" xmlns:aink="http://schemas.microsoft.com/office/drawing/2016/ink" xmlns:cx8="http://schemas.microsoft.com/office/drawing/2016/5/14/chartex" xmlns:cx7="http://schemas.microsoft.com/office/drawing/2016/5/13/chartex" xmlns:cx6="http://schemas.microsoft.com/office/drawing/2016/5/12/chartex" xmlns:cx5="http://schemas.microsoft.com/office/drawing/2016/5/11/chartex" xmlns:cx4="http://schemas.microsoft.com/office/drawing/2016/5/10/chartex" xmlns:cx3="http://schemas.microsoft.com/office/drawing/2016/5/9/chartex" xmlns:cx2="http://schemas.microsoft.com/office/drawing/2015/10/21/chartex" xmlns:cx1="http://schemas.microsoft.com/office/drawing/2015/9/8/chartex" xmlns:cx="http://schemas.microsoft.com/office/drawing/2014/chartex">
+          <mc:Fallback xmlns:cx="http://schemas.microsoft.com/office/drawing/2014/chartex" xmlns:cx1="http://schemas.microsoft.com/office/drawing/2015/9/8/chartex" xmlns:cx2="http://schemas.microsoft.com/office/drawing/2015/10/21/chartex" xmlns:cx3="http://schemas.microsoft.com/office/drawing/2016/5/9/chartex" xmlns:cx4="http://schemas.microsoft.com/office/drawing/2016/5/10/chartex" xmlns:cx5="http://schemas.microsoft.com/office/drawing/2016/5/11/chartex" xmlns:cx6="http://schemas.microsoft.com/office/drawing/2016/5/12/chartex" xmlns:cx7="http://schemas.microsoft.com/office/drawing/2016/5/13/chartex" xmlns:cx8="http://schemas.microsoft.com/office/drawing/2016/5/14/chartex" xmlns:aink="http://schemas.microsoft.com/office/drawing/2016/ink" xmlns:am3d="http://schemas.microsoft.com/office/drawing/2017/model3d" xmlns:w16cex="http://schemas.microsoft.com/office/word/2018/wordml/cex" xmlns:w16cid="http://schemas.microsoft.com/office/word/2016/wordml/cid" xmlns:w16="http://schemas.microsoft.com/office/word/2018/wordml" xmlns:w16se="http://schemas.microsoft.com/office/word/2015/wordml/symex">
             <w:pict>
               <v:shape w14:anchorId="4FEAA1FD" id="_x0000_s1041" type="#_x0000_t202" style="position:absolute;left:0;text-align:left;margin-left:71.95pt;margin-top:200.6pt;width:21.25pt;height:13.9pt;z-index:251677696;visibility:visible;mso-wrap-style:square;mso-width-percent:0;mso-height-percent:0;mso-wrap-distance-left:9pt;mso-wrap-distance-top:3.6pt;mso-wrap-distance-right:9pt;mso-wrap-distance-bottom:3.6pt;mso-position-horizontal:absolute;mso-position-horizontal-relative:text;mso-position-vertical:absolute;mso-position-vertical-relative:text;mso-width-percent:0;mso-height-percent:0;mso-width-relative:margin;mso-height-relative:margin;v-text-anchor:top" o:gfxdata="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" filled="f" stroked="f">
                 <v:textbox>
@@ -6089,7 +6089,7 @@
               </wp:anchor>
             </w:drawing>
           </mc:Choice>
-          <mc:Fallback xmlns:w16se="http://schemas.microsoft.com/office/word/2015/wordml/symex" xmlns:w16="http://schemas.microsoft.com/office/word/2018/wordml" xmlns:w16cid="http://schemas.microsoft.com/office/word/2016/wordml/cid" xmlns:w16cex="http://schemas.microsoft.com/office/word/2018/wordml/cex" xmlns:am3d="http://schemas.microsoft.com/office/drawing/2017/model3d" xmlns:aink="http://schemas.microsoft.com/office/drawing/2016/ink" xmlns:cx8="http://schemas.microsoft.com/office/drawing/2016/5/14/chartex" xmlns:cx7="http://schemas.microsoft.com/office/drawing/2016/5/13/chartex" xmlns:cx6="http://schemas.microsoft.com/office/drawing/2016/5/12/chartex" xmlns:cx5="http://schemas.microsoft.com/office/drawing/2016/5/11/chartex" xmlns:cx4="http://schemas.microsoft.com/office/drawing/2016/5/10/chartex" xmlns:cx3="http://schemas.microsoft.com/office/drawing/2016/5/9/chartex" xmlns:cx2="http://schemas.microsoft.com/office/drawing/2015/10/21/chartex" xmlns:cx1="http://schemas.microsoft.com/office/drawing/2015/9/8/chartex" xmlns:cx="http://schemas.microsoft.com/office/drawing/2014/chartex">
+          <mc:Fallback xmlns:cx="http://schemas.microsoft.com/office/drawing/2014/chartex" xmlns:cx1="http://schemas.microsoft.com/office/drawing/2015/9/8/chartex" xmlns:cx2="http://schemas.microsoft.com/office/drawing/2015/10/21/chartex" xmlns:cx3="http://schemas.microsoft.com/office/drawing/2016/5/9/chartex" xmlns:cx4="http://schemas.microsoft.com/office/drawing/2016/5/10/chartex" xmlns:cx5="http://schemas.microsoft.com/office/drawing/2016/5/11/chartex" xmlns:cx6="http://schemas.microsoft.com/office/drawing/2016/5/12/chartex" xmlns:cx7="http://schemas.microsoft.com/office/drawing/2016/5/13/chartex" xmlns:cx8="http://schemas.microsoft.com/office/drawing/2016/5/14/chartex" xmlns:aink="http://schemas.microsoft.com/office/drawing/2016/ink" xmlns:am3d="http://schemas.microsoft.com/office/drawing/2017/model3d" xmlns:w16cex="http://schemas.microsoft.com/office/word/2018/wordml/cex" xmlns:w16cid="http://schemas.microsoft.com/office/word/2016/wordml/cid" xmlns:w16="http://schemas.microsoft.com/office/word/2018/wordml" xmlns:w16se="http://schemas.microsoft.com/office/word/2015/wordml/symex">
             <w:pict>
               <v:shape w14:anchorId="377D8128" id="_x0000_s1042" type="#_x0000_t202" style="position:absolute;left:0;text-align:left;margin-left:65.85pt;margin-top:228.2pt;width:21.25pt;height:13.9pt;z-index:251663360;visibility:visible;mso-wrap-style:square;mso-width-percent:0;mso-height-percent:0;mso-wrap-distance-left:9pt;mso-wrap-distance-top:3.6pt;mso-wrap-distance-right:9pt;mso-wrap-distance-bottom:3.6pt;mso-position-horizontal:absolute;mso-position-horizontal-relative:text;mso-position-vertical:absolute;mso-position-vertical-relative:text;mso-width-percent:0;mso-height-percent:0;mso-width-relative:margin;mso-height-relative:margin;v-text-anchor:top" o:gfxdata="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" filled="f" stroked="f">
                 <v:textbox>
@@ -6202,7 +6202,7 @@
               </wp:anchor>
             </w:drawing>
           </mc:Choice>
-          <mc:Fallback xmlns:w16se="http://schemas.microsoft.com/office/word/2015/wordml/symex" xmlns:w16="http://schemas.microsoft.com/office/word/2018/wordml" xmlns:w16cid="http://schemas.microsoft.com/office/word/2016/wordml/cid" xmlns:w16cex="http://schemas.microsoft.com/office/word/2018/wordml/cex" xmlns:am3d="http://schemas.microsoft.com/office/drawing/2017/model3d" xmlns:aink="http://schemas.microsoft.com/office/drawing/2016/ink" xmlns:cx8="http://schemas.microsoft.com/office/drawing/2016/5/14/chartex" xmlns:cx7="http://schemas.microsoft.com/office/drawing/2016/5/13/chartex" xmlns:cx6="http://schemas.microsoft.com/office/drawing/2016/5/12/chartex" xmlns:cx5="http://schemas.microsoft.com/office/drawing/2016/5/11/chartex" xmlns:cx4="http://schemas.microsoft.com/office/drawing/2016/5/10/chartex" xmlns:cx3="http://schemas.microsoft.com/office/drawing/2016/5/9/chartex" xmlns:cx2="http://schemas.microsoft.com/office/drawing/2015/10/21/chartex" xmlns:cx1="http://schemas.microsoft.com/office/drawing/2015/9/8/chartex" xmlns:cx="http://schemas.microsoft.com/office/drawing/2014/chartex">
+          <mc:Fallback xmlns:cx="http://schemas.microsoft.com/office/drawing/2014/chartex" xmlns:cx1="http://schemas.microsoft.com/office/drawing/2015/9/8/chartex" xmlns:cx2="http://schemas.microsoft.com/office/drawing/2015/10/21/chartex" xmlns:cx3="http://schemas.microsoft.com/office/drawing/2016/5/9/chartex" xmlns:cx4="http://schemas.microsoft.com/office/drawing/2016/5/10/chartex" xmlns:cx5="http://schemas.microsoft.com/office/drawing/2016/5/11/chartex" xmlns:cx6="http://schemas.microsoft.com/office/drawing/2016/5/12/chartex" xmlns:cx7="http://schemas.microsoft.com/office/drawing/2016/5/13/chartex" xmlns:cx8="http://schemas.microsoft.com/office/drawing/2016/5/14/chartex" xmlns:aink="http://schemas.microsoft.com/office/drawing/2016/ink" xmlns:am3d="http://schemas.microsoft.com/office/drawing/2017/model3d" xmlns:w16cex="http://schemas.microsoft.com/office/word/2018/wordml/cex" xmlns:w16cid="http://schemas.microsoft.com/office/word/2016/wordml/cid" xmlns:w16="http://schemas.microsoft.com/office/word/2018/wordml" xmlns:w16se="http://schemas.microsoft.com/office/word/2015/wordml/symex">
             <w:pict>
               <v:shape w14:anchorId="4960721E" id="_x0000_s1043" type="#_x0000_t202" style="position:absolute;left:0;text-align:left;margin-left:64.7pt;margin-top:211.35pt;width:21.25pt;height:13.9pt;z-index:251661312;visibility:visible;mso-wrap-style:square;mso-width-percent:0;mso-height-percent:0;mso-wrap-distance-left:9pt;mso-wrap-distance-top:3.6pt;mso-wrap-distance-right:9pt;mso-wrap-distance-bottom:3.6pt;mso-position-horizontal:absolute;mso-position-horizontal-relative:text;mso-position-vertical:absolute;mso-position-vertical-relative:text;mso-width-percent:0;mso-height-percent:0;mso-width-relative:margin;mso-height-relative:margin;v-text-anchor:top" o:gfxdata="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" filled="f" stroked="f">
                 <v:textbox>
@@ -7524,7 +7524,15 @@
           <w:sz w:val="24"/>
           <w:szCs w:val="24"/>
         </w:rPr>
-        <w:t xml:space="preserve"> fez com que fosse necessário a elaboração de uma escala d</w:t>
+        <w:t xml:space="preserve"> possibilitou</w:t>
+      </w:r>
+      <w:r>
+        <w:rPr>
+          <w:rFonts w:ascii="Times New Roman" w:hAnsi="Times New Roman" w:cs="Times New Roman"/>
+          <w:sz w:val="24"/>
+          <w:szCs w:val="24"/>
+        </w:rPr>
+        <w:t xml:space="preserve"> a elaboração de uma escala d</w:t>
       </w:r>
       <w:r>
         <w:rPr>
@@ -7564,7 +7572,39 @@
           <w:sz w:val="24"/>
           <w:szCs w:val="24"/>
         </w:rPr>
-        <w:t>. Segue a baixo:</w:t>
+        <w:t xml:space="preserve">, uma vez que segue uma linearidade. Abaixo, seguem, respectivamente, a relação entre campo magnético e número de LEDs acesos (tabela 1) </w:t>
+      </w:r>
+      <w:r>
+        <w:rPr>
+          <w:rFonts w:ascii="Times New Roman" w:hAnsi="Times New Roman" w:cs="Times New Roman"/>
+          <w:sz w:val="24"/>
+          <w:szCs w:val="24"/>
+        </w:rPr>
+        <w:t>e o p</w:t>
+      </w:r>
+      <w:r>
+        <w:rPr>
+          <w:rFonts w:ascii="Times New Roman" w:hAnsi="Times New Roman" w:cs="Times New Roman"/>
+          <w:sz w:val="24"/>
+          <w:szCs w:val="24"/>
+        </w:rPr>
+        <w:t xml:space="preserve">rotótipo inicial idealizado em </w:t>
+      </w:r>
+      <w:r>
+        <w:rPr>
+          <w:rFonts w:ascii="Times New Roman" w:hAnsi="Times New Roman" w:cs="Times New Roman"/>
+          <w:sz w:val="24"/>
+          <w:szCs w:val="24"/>
+        </w:rPr>
+        <w:t>funcionamento</w:t>
+      </w:r>
+      <w:r>
+        <w:rPr>
+          <w:rFonts w:ascii="Times New Roman" w:hAnsi="Times New Roman" w:cs="Times New Roman"/>
+          <w:sz w:val="24"/>
+          <w:szCs w:val="24"/>
+        </w:rPr>
+        <w:t xml:space="preserve"> (figura x):</w:t>
       </w:r>
     </w:p>
     <w:p>
@@ -8500,8 +8540,6 @@
           <w:szCs w:val="20"/>
         </w:rPr>
       </w:pPr>
-      <w:bookmarkStart w:id="0" w:name="_GoBack"/>
-      <w:bookmarkEnd w:id="0"/>
     </w:p>
     <w:p>
       <w:pPr>
@@ -8539,7 +8577,6 @@
           <w:sz w:val="20"/>
           <w:szCs w:val="20"/>
         </w:rPr>
-        <w:lastRenderedPageBreak/>
         <w:t>Figura</w:t>
       </w:r>
       <w:r>
@@ -8655,50 +8692,333 @@
     </w:p>
     <w:p>
       <w:pPr>
+        <w:spacing w:before="240"/>
+        <w:ind w:firstLine="708"/>
         <w:jc w:val="both"/>
         <w:rPr>
           <w:rFonts w:ascii="Times New Roman" w:hAnsi="Times New Roman" w:cs="Times New Roman"/>
-          <w:b/>
-          <w:bCs/>
-          <w:sz w:val="24"/>
-          <w:szCs w:val="24"/>
-        </w:rPr>
-      </w:pPr>
-    </w:p>
-    <w:p>
-      <w:pPr>
-        <w:jc w:val="both"/>
-        <w:rPr>
-          <w:rFonts w:ascii="Times New Roman" w:hAnsi="Times New Roman" w:cs="Times New Roman"/>
-          <w:b/>
-          <w:sz w:val="24"/>
-          <w:szCs w:val="24"/>
-        </w:rPr>
-      </w:pPr>
-      <w:r>
-        <w:rPr>
-          <w:rFonts w:ascii="Times New Roman" w:hAnsi="Times New Roman" w:cs="Times New Roman"/>
-          <w:b/>
-          <w:bCs/>
-          <w:sz w:val="24"/>
-          <w:szCs w:val="24"/>
-        </w:rPr>
-        <w:t>Considerações Finais</w:t>
-      </w:r>
+          <w:sz w:val="20"/>
+          <w:szCs w:val="20"/>
+        </w:rPr>
+      </w:pPr>
     </w:p>
     <w:p>
       <w:pPr>
         <w:spacing w:line="257" w:lineRule="auto"/>
         <w:ind w:firstLine="708"/>
         <w:jc w:val="both"/>
-      </w:pPr>
-      <w:r>
-        <w:rPr>
-          <w:rFonts w:ascii="Times New Roman" w:eastAsia="Times New Roman" w:hAnsi="Times New Roman" w:cs="Times New Roman"/>
-          <w:sz w:val="24"/>
-          <w:szCs w:val="24"/>
-        </w:rPr>
-        <w:t>Ajudar a sanar a falta de equipamentos do laboratório de física experimental foi um desafio muito bem-vindo. É interessante observar como a obrigação de utilizar somente lógica analógica em todo o medidor fez com que o projeto mudasse tanto quando comparado ao planejamento inicial, já que o projeto integrado que deu o pontapé inicial para construir esse protótipo compreende as disciplinas de Eletrônica II e Laboratório de Eletrônica II, os professores exigiram o uso somente de componentes analógicos, o que excluiu a implementação de outros equipamentos que poderiam complementar a medição e a visualização da intensidade de campo magnético medido.</w:t>
+        <w:rPr>
+          <w:rFonts w:ascii="Times New Roman" w:eastAsia="Times New Roman" w:hAnsi="Times New Roman" w:cs="Times New Roman"/>
+          <w:sz w:val="24"/>
+          <w:szCs w:val="24"/>
+        </w:rPr>
+      </w:pPr>
+      <w:r>
+        <w:rPr>
+          <w:rFonts w:ascii="Times New Roman" w:eastAsia="Times New Roman" w:hAnsi="Times New Roman" w:cs="Times New Roman"/>
+          <w:sz w:val="24"/>
+          <w:szCs w:val="24"/>
+        </w:rPr>
+        <w:t>Ajudar a sanar a falta de equipamentos do laboratório de física experimenta</w:t>
+      </w:r>
+      <w:r>
+        <w:rPr>
+          <w:rFonts w:ascii="Times New Roman" w:eastAsia="Times New Roman" w:hAnsi="Times New Roman" w:cs="Times New Roman"/>
+          <w:sz w:val="24"/>
+          <w:szCs w:val="24"/>
+        </w:rPr>
+        <w:t>l</w:t>
+      </w:r>
+      <w:r>
+        <w:rPr>
+          <w:rFonts w:ascii="Times New Roman" w:eastAsia="Times New Roman" w:hAnsi="Times New Roman" w:cs="Times New Roman"/>
+          <w:sz w:val="24"/>
+          <w:szCs w:val="24"/>
+        </w:rPr>
+        <w:t xml:space="preserve"> utilizando conceitos de disciplinas cursadas em engenharia elétrica do campus, tal como eletrônica analógica</w:t>
+      </w:r>
+      <w:r>
+        <w:rPr>
+          <w:rFonts w:ascii="Times New Roman" w:eastAsia="Times New Roman" w:hAnsi="Times New Roman" w:cs="Times New Roman"/>
+          <w:sz w:val="24"/>
+          <w:szCs w:val="24"/>
+        </w:rPr>
+        <w:t>, eletrônica digital e</w:t>
+      </w:r>
+      <w:r>
+        <w:rPr>
+          <w:rFonts w:ascii="Times New Roman" w:eastAsia="Times New Roman" w:hAnsi="Times New Roman" w:cs="Times New Roman"/>
+          <w:sz w:val="24"/>
+          <w:szCs w:val="24"/>
+        </w:rPr>
+        <w:t xml:space="preserve"> microcontroladores,</w:t>
+      </w:r>
+      <w:r>
+        <w:rPr>
+          <w:rFonts w:ascii="Times New Roman" w:eastAsia="Times New Roman" w:hAnsi="Times New Roman" w:cs="Times New Roman"/>
+          <w:sz w:val="24"/>
+          <w:szCs w:val="24"/>
+        </w:rPr>
+        <w:t xml:space="preserve"> foi um desafio. O protótipo inicia</w:t>
+      </w:r>
+      <w:r>
+        <w:rPr>
+          <w:rFonts w:ascii="Times New Roman" w:eastAsia="Times New Roman" w:hAnsi="Times New Roman" w:cs="Times New Roman"/>
+          <w:sz w:val="24"/>
+          <w:szCs w:val="24"/>
+        </w:rPr>
+        <w:t xml:space="preserve">l do medidor de campo magnético constante </w:t>
+      </w:r>
+      <w:r>
+        <w:rPr>
+          <w:rFonts w:ascii="Times New Roman" w:eastAsia="Times New Roman" w:hAnsi="Times New Roman" w:cs="Times New Roman"/>
+          <w:sz w:val="24"/>
+          <w:szCs w:val="24"/>
+        </w:rPr>
+        <w:t xml:space="preserve">possibilitará suprir </w:t>
+      </w:r>
+      <w:r>
+        <w:rPr>
+          <w:rFonts w:ascii="Times New Roman" w:eastAsia="Times New Roman" w:hAnsi="Times New Roman" w:cs="Times New Roman"/>
+          <w:sz w:val="24"/>
+          <w:szCs w:val="24"/>
+        </w:rPr>
+        <w:t>a</w:t>
+      </w:r>
+      <w:r>
+        <w:rPr>
+          <w:rFonts w:ascii="Times New Roman" w:eastAsia="Times New Roman" w:hAnsi="Times New Roman" w:cs="Times New Roman"/>
+          <w:sz w:val="24"/>
+          <w:szCs w:val="24"/>
+        </w:rPr>
+        <w:t xml:space="preserve"> carência do laboratório de física experimental do campus e </w:t>
+      </w:r>
+      <w:r>
+        <w:rPr>
+          <w:rFonts w:ascii="Times New Roman" w:eastAsia="Times New Roman" w:hAnsi="Times New Roman" w:cs="Times New Roman"/>
+          <w:sz w:val="24"/>
+          <w:szCs w:val="24"/>
+        </w:rPr>
+        <w:t>em planos de aula baseado</w:t>
+      </w:r>
+      <w:r>
+        <w:rPr>
+          <w:rFonts w:ascii="Times New Roman" w:eastAsia="Times New Roman" w:hAnsi="Times New Roman" w:cs="Times New Roman"/>
+          <w:sz w:val="24"/>
+          <w:szCs w:val="24"/>
+        </w:rPr>
+        <w:t>s</w:t>
+      </w:r>
+      <w:r>
+        <w:rPr>
+          <w:rFonts w:ascii="Times New Roman" w:eastAsia="Times New Roman" w:hAnsi="Times New Roman" w:cs="Times New Roman"/>
+          <w:sz w:val="24"/>
+          <w:szCs w:val="24"/>
+        </w:rPr>
+        <w:t xml:space="preserve"> em metodologias teóricas expositivas</w:t>
+      </w:r>
+      <w:r>
+        <w:rPr>
+          <w:rFonts w:ascii="Times New Roman" w:eastAsia="Times New Roman" w:hAnsi="Times New Roman" w:cs="Times New Roman"/>
+          <w:sz w:val="24"/>
+          <w:szCs w:val="24"/>
+        </w:rPr>
+        <w:t>. Ademais, a melhoria do laboratório de física experimental</w:t>
+      </w:r>
+      <w:r>
+        <w:rPr>
+          <w:rFonts w:ascii="Times New Roman" w:eastAsia="Times New Roman" w:hAnsi="Times New Roman" w:cs="Times New Roman"/>
+          <w:sz w:val="24"/>
+          <w:szCs w:val="24"/>
+        </w:rPr>
+        <w:t xml:space="preserve"> proporcionará a não inibição d</w:t>
+      </w:r>
+      <w:r>
+        <w:rPr>
+          <w:rFonts w:ascii="Times New Roman" w:eastAsia="Times New Roman" w:hAnsi="Times New Roman" w:cs="Times New Roman"/>
+          <w:sz w:val="24"/>
+          <w:szCs w:val="24"/>
+        </w:rPr>
+        <w:t>a visão analítica do aluno</w:t>
+      </w:r>
+      <w:r>
+        <w:rPr>
+          <w:rFonts w:ascii="Times New Roman" w:eastAsia="Times New Roman" w:hAnsi="Times New Roman" w:cs="Times New Roman"/>
+          <w:sz w:val="24"/>
+          <w:szCs w:val="24"/>
+        </w:rPr>
+        <w:t xml:space="preserve">, que atinge não só o IFPE campus Pesqueira, assim como </w:t>
+      </w:r>
+      <w:r>
+        <w:rPr>
+          <w:rFonts w:ascii="Times New Roman" w:eastAsia="Times New Roman" w:hAnsi="Times New Roman" w:cs="Times New Roman"/>
+          <w:sz w:val="24"/>
+          <w:szCs w:val="24"/>
+        </w:rPr>
+        <w:t xml:space="preserve">uma </w:t>
+      </w:r>
+      <w:r>
+        <w:rPr>
+          <w:rFonts w:ascii="Times New Roman" w:eastAsia="Times New Roman" w:hAnsi="Times New Roman" w:cs="Times New Roman"/>
+          <w:sz w:val="24"/>
+          <w:szCs w:val="24"/>
+        </w:rPr>
+        <w:t xml:space="preserve">grande </w:t>
+      </w:r>
+      <w:r>
+        <w:rPr>
+          <w:rFonts w:ascii="Times New Roman" w:eastAsia="Times New Roman" w:hAnsi="Times New Roman" w:cs="Times New Roman"/>
+          <w:sz w:val="24"/>
+          <w:szCs w:val="24"/>
+        </w:rPr>
+        <w:t>porcentagem</w:t>
+      </w:r>
+      <w:r>
+        <w:rPr>
+          <w:rFonts w:ascii="Times New Roman" w:eastAsia="Times New Roman" w:hAnsi="Times New Roman" w:cs="Times New Roman"/>
+          <w:sz w:val="24"/>
+          <w:szCs w:val="24"/>
+        </w:rPr>
+        <w:t xml:space="preserve"> das escolas públicas </w:t>
+      </w:r>
+      <w:r>
+        <w:rPr>
+          <w:rFonts w:ascii="Times New Roman" w:eastAsia="Times New Roman" w:hAnsi="Times New Roman" w:cs="Times New Roman"/>
+          <w:sz w:val="24"/>
+          <w:szCs w:val="24"/>
+        </w:rPr>
+        <w:t>do Brasil.</w:t>
+      </w:r>
+    </w:p>
+    <w:p>
+      <w:pPr>
+        <w:spacing w:line="257" w:lineRule="auto"/>
+        <w:ind w:firstLine="708"/>
+        <w:jc w:val="both"/>
+        <w:rPr>
+          <w:rFonts w:ascii="Times New Roman" w:eastAsia="Times New Roman" w:hAnsi="Times New Roman" w:cs="Times New Roman"/>
+          <w:sz w:val="24"/>
+          <w:szCs w:val="24"/>
+        </w:rPr>
+      </w:pPr>
+      <w:r>
+        <w:rPr>
+          <w:rFonts w:ascii="Times New Roman" w:eastAsia="Times New Roman" w:hAnsi="Times New Roman" w:cs="Times New Roman"/>
+          <w:sz w:val="24"/>
+          <w:szCs w:val="24"/>
+        </w:rPr>
+        <w:t>O refinamento do circuito inicial montado deu-se por dois novos circuitos com estruturas mais complexas e simuladas via software PROTEUS, além disso duas placas de circuito impressa serão produzidas, de modo que se interliguem entre si. As figuras X e Y mostram o esquema com os dispositivos e as trilhas traçadas:</w:t>
+      </w:r>
+    </w:p>
+    <w:p>
+      <w:pPr>
+        <w:spacing w:line="257" w:lineRule="auto"/>
+        <w:ind w:firstLine="708"/>
+        <w:jc w:val="both"/>
+        <w:rPr>
+          <w:rFonts w:ascii="Times New Roman" w:eastAsia="Times New Roman" w:hAnsi="Times New Roman" w:cs="Times New Roman"/>
+          <w:sz w:val="24"/>
+          <w:szCs w:val="24"/>
+        </w:rPr>
+      </w:pPr>
+      <w:r>
+        <w:rPr>
+          <w:rFonts w:ascii="Times New Roman" w:eastAsia="Times New Roman" w:hAnsi="Times New Roman" w:cs="Times New Roman"/>
+          <w:sz w:val="24"/>
+          <w:szCs w:val="24"/>
+        </w:rPr>
+        <w:t>Imagemx</w:t>
+      </w:r>
+    </w:p>
+    <w:p>
+      <w:pPr>
+        <w:spacing w:line="257" w:lineRule="auto"/>
+        <w:ind w:firstLine="708"/>
+        <w:jc w:val="both"/>
+        <w:rPr>
+          <w:rFonts w:ascii="Times New Roman" w:eastAsia="Times New Roman" w:hAnsi="Times New Roman" w:cs="Times New Roman"/>
+          <w:sz w:val="24"/>
+          <w:szCs w:val="24"/>
+        </w:rPr>
+      </w:pPr>
+      <w:r>
+        <w:rPr>
+          <w:rFonts w:ascii="Times New Roman" w:eastAsia="Times New Roman" w:hAnsi="Times New Roman" w:cs="Times New Roman"/>
+          <w:sz w:val="24"/>
+          <w:szCs w:val="24"/>
+        </w:rPr>
+        <w:t>Imagemy</w:t>
+      </w:r>
+    </w:p>
+    <w:p>
+      <w:pPr>
+        <w:spacing w:line="257" w:lineRule="auto"/>
+        <w:ind w:firstLine="708"/>
+        <w:jc w:val="both"/>
+        <w:rPr>
+          <w:rFonts w:ascii="Times New Roman" w:eastAsia="Times New Roman" w:hAnsi="Times New Roman" w:cs="Times New Roman"/>
+          <w:sz w:val="24"/>
+          <w:szCs w:val="24"/>
+        </w:rPr>
+      </w:pPr>
+    </w:p>
+    <w:p>
+      <w:pPr>
+        <w:spacing w:line="257" w:lineRule="auto"/>
+        <w:ind w:firstLine="708"/>
+        <w:jc w:val="both"/>
+      </w:pPr>
+      <w:r>
+        <w:rPr>
+          <w:rFonts w:ascii="Times New Roman" w:eastAsia="Times New Roman" w:hAnsi="Times New Roman" w:cs="Times New Roman"/>
+          <w:sz w:val="24"/>
+          <w:szCs w:val="24"/>
+        </w:rPr>
+        <w:t xml:space="preserve">Em breve, essas placas de circuito impressa (PCB) serão produzidas, todos os dispositivos elétricos irão ser soldados nessas </w:t>
+      </w:r>
+      <w:r>
+        <w:rPr>
+          <w:rFonts w:ascii="Times New Roman" w:eastAsia="Times New Roman" w:hAnsi="Times New Roman" w:cs="Times New Roman"/>
+          <w:sz w:val="24"/>
+          <w:szCs w:val="24"/>
+        </w:rPr>
+        <w:t>PCBs, a fim de testar toda a fase simulada do circuito e o segundo protótipo já puder ser utilizado nas aulas de física experimental pelos professores do IFPE campus Pesqueira.</w:t>
+      </w:r>
+      <w:bookmarkStart w:id="0" w:name="_GoBack"/>
+      <w:bookmarkEnd w:id="0"/>
+    </w:p>
+    <w:p>
+      <w:pPr>
+        <w:jc w:val="both"/>
+        <w:rPr>
+          <w:rFonts w:ascii="Times New Roman" w:hAnsi="Times New Roman" w:cs="Times New Roman"/>
+          <w:b/>
+          <w:bCs/>
+          <w:sz w:val="24"/>
+          <w:szCs w:val="24"/>
+        </w:rPr>
+      </w:pPr>
+    </w:p>
+    <w:p>
+      <w:pPr>
+        <w:jc w:val="both"/>
+        <w:rPr>
+          <w:rFonts w:ascii="Times New Roman" w:hAnsi="Times New Roman" w:cs="Times New Roman"/>
+          <w:b/>
+          <w:sz w:val="24"/>
+          <w:szCs w:val="24"/>
+        </w:rPr>
+      </w:pPr>
+      <w:r>
+        <w:rPr>
+          <w:rFonts w:ascii="Times New Roman" w:hAnsi="Times New Roman" w:cs="Times New Roman"/>
+          <w:b/>
+          <w:bCs/>
+          <w:sz w:val="24"/>
+          <w:szCs w:val="24"/>
+        </w:rPr>
+        <w:lastRenderedPageBreak/>
+        <w:t>Considerações Finais</w:t>
       </w:r>
     </w:p>
     <w:p>
@@ -8797,16 +9117,7 @@
           <w:sz w:val="24"/>
           <w:szCs w:val="24"/>
         </w:rPr>
-        <w:t xml:space="preserve">), respectivamente, a intenção é aproximar esses offsets de zero para obter a mínima diferença possível entre a tensão real e as tensões subtraídas e amplificadas, para fazê-lo pode-se alterar os valores das resistências do subtrator para valores maiores (MΩ). Planeja-se também fazer uma placa de circuito impresso para que o medidor possa ficar no laboratório sem o risco de </w:t>
-      </w:r>
-      <w:r>
-        <w:rPr>
-          <w:rFonts w:ascii="Times New Roman" w:eastAsia="Times New Roman" w:hAnsi="Times New Roman" w:cs="Times New Roman"/>
-          <w:sz w:val="24"/>
-          <w:szCs w:val="24"/>
-        </w:rPr>
-        <w:lastRenderedPageBreak/>
-        <w:t xml:space="preserve">danos ao mesmo, poupando o uso de </w:t>
+        <w:t xml:space="preserve">), respectivamente, a intenção é aproximar esses offsets de zero para obter a mínima diferença possível entre a tensão real e as tensões subtraídas e amplificadas, para fazê-lo pode-se alterar os valores das resistências do subtrator para valores maiores (MΩ). Planeja-se também fazer uma placa de circuito impresso para que o medidor possa ficar no laboratório sem o risco de danos ao mesmo, poupando o uso de </w:t>
       </w:r>
       <w:r>
         <w:rPr>
@@ -9503,7 +9814,7 @@
         <v:path o:extrusionok="f" gradientshapeok="t" o:connecttype="rect"/>
         <o:lock v:ext="edit" aspectratio="t"/>
       </v:shapetype>
-      <v:shape id="_x0000_i1039" type="#_x0000_t75" style="width:841.9pt;height:595.3pt;visibility:visible;mso-wrap-style:square" o:bullet="t">
+      <v:shape id="_x0000_i1057" type="#_x0000_t75" style="width:842.2pt;height:595.2pt;visibility:visible;mso-wrap-style:square" o:bullet="t">
         <v:imagedata r:id="rId1" o:title="" croptop="5373f" cropbottom="15006f" cropleft="6781f" cropright="14598f"/>
       </v:shape>
     </w:pict>
@@ -11044,7 +11355,7 @@
 </file>
 
 <file path=customXml/itemProps1.xml><?xml version="1.0" encoding="utf-8"?>
-<ds:datastoreItem xmlns:ds="http://schemas.openxmlformats.org/officeDocument/2006/customXml" ds:itemID="{36923531-A489-4515-A474-64E47219320D}">
+<ds:datastoreItem xmlns:ds="http://schemas.openxmlformats.org/officeDocument/2006/customXml" ds:itemID="{D8EB3196-CAD0-44E7-9437-F3418336FED9}">
   <ds:schemaRefs>
     <ds:schemaRef ds:uri="http://schemas.openxmlformats.org/officeDocument/2006/bibliography"/>
   </ds:schemaRefs>

</xml_diff>